<commit_message>
Added more screenshots to both design document and the testing document
Signed-off-by: Filip <fgutica@gmail.com>
</commit_message>
<xml_diff>
--- a/DesignDocs/GPS_Recorder_Design1.docx
+++ b/DesignDocs/GPS_Recorder_Design1.docx
@@ -714,7 +714,7 @@
           <v:shape id="_x0000_i1025" type="#_x0000_t75" style="width:434.05pt;height:546.8pt" o:ole="">
             <v:imagedata r:id="rId8" o:title=""/>
           </v:shape>
-          <o:OLEObject Type="Embed" ProgID="Visio.Drawing.15" ShapeID="_x0000_i1025" DrawAspect="Content" ObjectID="_1487953216" r:id="rId9"/>
+          <o:OLEObject Type="Embed" ProgID="Visio.Drawing.15" ShapeID="_x0000_i1025" DrawAspect="Content" ObjectID="_1487957968" r:id="rId9"/>
         </w:object>
       </w:r>
     </w:p>
@@ -1377,9 +1377,530 @@
         <w:t>Close the client socket</w:t>
       </w:r>
     </w:p>
-    <w:p>
-      <w:r>
-        <w:br w:type="page"/>
+    <w:p/>
+    <w:p/>
+    <w:p/>
+    <w:p/>
+    <w:p/>
+    <w:p/>
+    <w:p/>
+    <w:p/>
+    <w:p/>
+    <w:p/>
+    <w:p>
+      <w:pPr>
+        <w:pStyle w:val="Heading1"/>
+      </w:pPr>
+      <w:r>
+        <w:lastRenderedPageBreak/>
+        <w:t>Android Application instructions</w:t>
+      </w:r>
+    </w:p>
+    <w:p>
+      <w:r>
+        <w:rPr>
+          <w:noProof/>
+          <w:lang w:eastAsia="en-CA"/>
+        </w:rPr>
+        <w:drawing>
+          <wp:anchor distT="0" distB="0" distL="114300" distR="114300" simplePos="0" relativeHeight="251658240" behindDoc="0" locked="0" layoutInCell="1" allowOverlap="1" wp14:anchorId="2CA75022" wp14:editId="29B9F84D">
+            <wp:simplePos x="0" y="0"/>
+            <wp:positionH relativeFrom="margin">
+              <wp:posOffset>0</wp:posOffset>
+            </wp:positionH>
+            <wp:positionV relativeFrom="paragraph">
+              <wp:posOffset>292747</wp:posOffset>
+            </wp:positionV>
+            <wp:extent cx="2070100" cy="3681730"/>
+            <wp:effectExtent l="0" t="0" r="6350" b="0"/>
+            <wp:wrapSquare wrapText="bothSides"/>
+            <wp:docPr id="3" name="Picture 3" descr="D:\School\BCIT\Semester4\COMP4981_Aman\AndroidGPS\DesignDocs\AndroidDesign\Android screenshots\APP-Webiew loaded.png"/>
+            <wp:cNvGraphicFramePr>
+              <a:graphicFrameLocks xmlns:a="http://schemas.openxmlformats.org/drawingml/2006/main" noChangeAspect="1"/>
+            </wp:cNvGraphicFramePr>
+            <a:graphic xmlns:a="http://schemas.openxmlformats.org/drawingml/2006/main">
+              <a:graphicData uri="http://schemas.openxmlformats.org/drawingml/2006/picture">
+                <pic:pic xmlns:pic="http://schemas.openxmlformats.org/drawingml/2006/picture">
+                  <pic:nvPicPr>
+                    <pic:cNvPr id="0" name="Picture 4" descr="D:\School\BCIT\Semester4\COMP4981_Aman\AndroidGPS\DesignDocs\AndroidDesign\Android screenshots\APP-Webiew loaded.png"/>
+                    <pic:cNvPicPr>
+                      <a:picLocks noChangeAspect="1" noChangeArrowheads="1"/>
+                    </pic:cNvPicPr>
+                  </pic:nvPicPr>
+                  <pic:blipFill>
+                    <a:blip r:embed="rId10" cstate="print">
+                      <a:extLst>
+                        <a:ext uri="{28A0092B-C50C-407E-A947-70E740481C1C}">
+                          <a14:useLocalDpi xmlns:a14="http://schemas.microsoft.com/office/drawing/2010/main" val="0"/>
+                        </a:ext>
+                      </a:extLst>
+                    </a:blip>
+                    <a:srcRect/>
+                    <a:stretch>
+                      <a:fillRect/>
+                    </a:stretch>
+                  </pic:blipFill>
+                  <pic:spPr bwMode="auto">
+                    <a:xfrm>
+                      <a:off x="0" y="0"/>
+                      <a:ext cx="2070100" cy="3681730"/>
+                    </a:xfrm>
+                    <a:prstGeom prst="rect">
+                      <a:avLst/>
+                    </a:prstGeom>
+                    <a:noFill/>
+                    <a:ln>
+                      <a:noFill/>
+                    </a:ln>
+                  </pic:spPr>
+                </pic:pic>
+              </a:graphicData>
+            </a:graphic>
+            <wp14:sizeRelH relativeFrom="margin">
+              <wp14:pctWidth>0</wp14:pctWidth>
+            </wp14:sizeRelH>
+            <wp14:sizeRelV relativeFrom="margin">
+              <wp14:pctHeight>0</wp14:pctHeight>
+            </wp14:sizeRelV>
+          </wp:anchor>
+        </w:drawing>
+      </w:r>
+    </w:p>
+    <w:p>
+      <w:r>
+        <w:t>When Application first loads, you wil</w:t>
+      </w:r>
+      <w:r>
+        <w:t>l see</w:t>
+      </w:r>
+      <w:r>
+        <w:t xml:space="preserve"> our website loaded, with a map and a table of received location data.</w:t>
+      </w:r>
+      <w:r>
+        <w:br/>
+        <w:t>There are three buttons: Check In for a single location update of wher</w:t>
+      </w:r>
+      <w:r>
+        <w:t>e you are at the moment, Start S</w:t>
+      </w:r>
+      <w:r>
+        <w:t>ervice to start the automatic bac</w:t>
+      </w:r>
+      <w:r>
+        <w:t>k ground location discovery service that will</w:t>
+      </w:r>
+      <w:r>
+        <w:t>,</w:t>
+      </w:r>
+      <w:r>
+        <w:t xml:space="preserve"> </w:t>
+      </w:r>
+      <w:r>
+        <w:t>on location changed,</w:t>
+      </w:r>
+      <w:r>
+        <w:t xml:space="preserve"> send your location to our servers, and a configuration button that you may use to set some configurations for the application.</w:t>
+      </w:r>
+    </w:p>
+    <w:p/>
+    <w:p/>
+    <w:p/>
+    <w:p/>
+    <w:p/>
+    <w:p/>
+    <w:p/>
+    <w:p>
+      <w:pPr>
+        <w:tabs>
+          <w:tab w:val="left" w:pos="3804"/>
+        </w:tabs>
+      </w:pPr>
+    </w:p>
+    <w:p>
+      <w:pPr>
+        <w:tabs>
+          <w:tab w:val="left" w:pos="3804"/>
+        </w:tabs>
+      </w:pPr>
+      <w:r>
+        <w:rPr>
+          <w:rStyle w:val="IntenseReference"/>
+          <w:b w:val="0"/>
+          <w:noProof/>
+          <w:sz w:val="32"/>
+          <w:szCs w:val="32"/>
+          <w:lang w:eastAsia="en-CA"/>
+        </w:rPr>
+        <w:drawing>
+          <wp:anchor distT="0" distB="0" distL="114300" distR="114300" simplePos="0" relativeHeight="251659264" behindDoc="0" locked="0" layoutInCell="1" allowOverlap="1">
+            <wp:simplePos x="0" y="0"/>
+            <wp:positionH relativeFrom="column">
+              <wp:posOffset>0</wp:posOffset>
+            </wp:positionH>
+            <wp:positionV relativeFrom="paragraph">
+              <wp:posOffset>-3882</wp:posOffset>
+            </wp:positionV>
+            <wp:extent cx="2070100" cy="3689741"/>
+            <wp:effectExtent l="0" t="0" r="6350" b="6350"/>
+            <wp:wrapSquare wrapText="bothSides"/>
+            <wp:docPr id="6" name="Picture 6" descr="D:\School\BCIT\Semester4\COMP4981_Aman\AndroidGPS\DesignDocs\AndroidDesign\Android screenshots\Config fragment loaded.png"/>
+            <wp:cNvGraphicFramePr>
+              <a:graphicFrameLocks xmlns:a="http://schemas.openxmlformats.org/drawingml/2006/main" noChangeAspect="1"/>
+            </wp:cNvGraphicFramePr>
+            <a:graphic xmlns:a="http://schemas.openxmlformats.org/drawingml/2006/main">
+              <a:graphicData uri="http://schemas.openxmlformats.org/drawingml/2006/picture">
+                <pic:pic xmlns:pic="http://schemas.openxmlformats.org/drawingml/2006/picture">
+                  <pic:nvPicPr>
+                    <pic:cNvPr id="0" name="Picture 24" descr="D:\School\BCIT\Semester4\COMP4981_Aman\AndroidGPS\DesignDocs\AndroidDesign\Android screenshots\Config fragment loaded.png"/>
+                    <pic:cNvPicPr>
+                      <a:picLocks noChangeAspect="1" noChangeArrowheads="1"/>
+                    </pic:cNvPicPr>
+                  </pic:nvPicPr>
+                  <pic:blipFill>
+                    <a:blip r:embed="rId11" cstate="print">
+                      <a:extLst>
+                        <a:ext uri="{28A0092B-C50C-407E-A947-70E740481C1C}">
+                          <a14:useLocalDpi xmlns:a14="http://schemas.microsoft.com/office/drawing/2010/main" val="0"/>
+                        </a:ext>
+                      </a:extLst>
+                    </a:blip>
+                    <a:srcRect/>
+                    <a:stretch>
+                      <a:fillRect/>
+                    </a:stretch>
+                  </pic:blipFill>
+                  <pic:spPr bwMode="auto">
+                    <a:xfrm>
+                      <a:off x="0" y="0"/>
+                      <a:ext cx="2070100" cy="3689741"/>
+                    </a:xfrm>
+                    <a:prstGeom prst="rect">
+                      <a:avLst/>
+                    </a:prstGeom>
+                    <a:noFill/>
+                    <a:ln>
+                      <a:noFill/>
+                    </a:ln>
+                  </pic:spPr>
+                </pic:pic>
+              </a:graphicData>
+            </a:graphic>
+          </wp:anchor>
+        </w:drawing>
+      </w:r>
+      <w:r>
+        <w:t>Configure your application here after clicking on the “Configuration” button. You can specify a server IP or host name to connect to. The port for the server you are connecting to, the minimum time interval between location updates and the minimum distance between location updates.</w:t>
+      </w:r>
+    </w:p>
+    <w:p>
+      <w:pPr>
+        <w:tabs>
+          <w:tab w:val="left" w:pos="3804"/>
+        </w:tabs>
+      </w:pPr>
+    </w:p>
+    <w:p>
+      <w:pPr>
+        <w:tabs>
+          <w:tab w:val="left" w:pos="3804"/>
+        </w:tabs>
+      </w:pPr>
+    </w:p>
+    <w:p>
+      <w:pPr>
+        <w:tabs>
+          <w:tab w:val="left" w:pos="3804"/>
+        </w:tabs>
+      </w:pPr>
+    </w:p>
+    <w:p>
+      <w:pPr>
+        <w:tabs>
+          <w:tab w:val="left" w:pos="3804"/>
+        </w:tabs>
+      </w:pPr>
+    </w:p>
+    <w:p>
+      <w:pPr>
+        <w:tabs>
+          <w:tab w:val="left" w:pos="3804"/>
+        </w:tabs>
+      </w:pPr>
+    </w:p>
+    <w:p>
+      <w:pPr>
+        <w:tabs>
+          <w:tab w:val="left" w:pos="3804"/>
+        </w:tabs>
+      </w:pPr>
+    </w:p>
+    <w:p>
+      <w:pPr>
+        <w:tabs>
+          <w:tab w:val="left" w:pos="3804"/>
+        </w:tabs>
+      </w:pPr>
+    </w:p>
+    <w:p>
+      <w:pPr>
+        <w:tabs>
+          <w:tab w:val="left" w:pos="3804"/>
+        </w:tabs>
+      </w:pPr>
+    </w:p>
+    <w:p>
+      <w:pPr>
+        <w:tabs>
+          <w:tab w:val="left" w:pos="3804"/>
+        </w:tabs>
+      </w:pPr>
+    </w:p>
+    <w:p>
+      <w:pPr>
+        <w:tabs>
+          <w:tab w:val="left" w:pos="3804"/>
+        </w:tabs>
+      </w:pPr>
+    </w:p>
+    <w:p>
+      <w:pPr>
+        <w:tabs>
+          <w:tab w:val="left" w:pos="3804"/>
+        </w:tabs>
+      </w:pPr>
+      <w:r>
+        <w:rPr>
+          <w:rStyle w:val="IntenseReference"/>
+          <w:noProof/>
+          <w:sz w:val="32"/>
+          <w:szCs w:val="32"/>
+          <w:lang w:eastAsia="en-CA"/>
+        </w:rPr>
+        <w:lastRenderedPageBreak/>
+        <w:drawing>
+          <wp:anchor distT="0" distB="0" distL="114300" distR="114300" simplePos="0" relativeHeight="251660288" behindDoc="0" locked="0" layoutInCell="1" allowOverlap="1">
+            <wp:simplePos x="0" y="0"/>
+            <wp:positionH relativeFrom="margin">
+              <wp:align>left</wp:align>
+            </wp:positionH>
+            <wp:positionV relativeFrom="paragraph">
+              <wp:posOffset>412</wp:posOffset>
+            </wp:positionV>
+            <wp:extent cx="2078966" cy="3692027"/>
+            <wp:effectExtent l="0" t="0" r="0" b="3810"/>
+            <wp:wrapSquare wrapText="bothSides"/>
+            <wp:docPr id="8" name="Picture 8" descr="D:\School\BCIT\Semester4\COMP4981_Aman\AndroidGPS\DesignDocs\AndroidDesign\Android screenshots\Location mode settings.png"/>
+            <wp:cNvGraphicFramePr>
+              <a:graphicFrameLocks xmlns:a="http://schemas.openxmlformats.org/drawingml/2006/main" noChangeAspect="1"/>
+            </wp:cNvGraphicFramePr>
+            <a:graphic xmlns:a="http://schemas.openxmlformats.org/drawingml/2006/main">
+              <a:graphicData uri="http://schemas.openxmlformats.org/drawingml/2006/picture">
+                <pic:pic xmlns:pic="http://schemas.openxmlformats.org/drawingml/2006/picture">
+                  <pic:nvPicPr>
+                    <pic:cNvPr id="0" name="Picture 26" descr="D:\School\BCIT\Semester4\COMP4981_Aman\AndroidGPS\DesignDocs\AndroidDesign\Android screenshots\Location mode settings.png"/>
+                    <pic:cNvPicPr>
+                      <a:picLocks noChangeAspect="1" noChangeArrowheads="1"/>
+                    </pic:cNvPicPr>
+                  </pic:nvPicPr>
+                  <pic:blipFill>
+                    <a:blip r:embed="rId12" cstate="print">
+                      <a:extLst>
+                        <a:ext uri="{28A0092B-C50C-407E-A947-70E740481C1C}">
+                          <a14:useLocalDpi xmlns:a14="http://schemas.microsoft.com/office/drawing/2010/main" val="0"/>
+                        </a:ext>
+                      </a:extLst>
+                    </a:blip>
+                    <a:srcRect/>
+                    <a:stretch>
+                      <a:fillRect/>
+                    </a:stretch>
+                  </pic:blipFill>
+                  <pic:spPr bwMode="auto">
+                    <a:xfrm>
+                      <a:off x="0" y="0"/>
+                      <a:ext cx="2078966" cy="3692027"/>
+                    </a:xfrm>
+                    <a:prstGeom prst="rect">
+                      <a:avLst/>
+                    </a:prstGeom>
+                    <a:noFill/>
+                    <a:ln>
+                      <a:noFill/>
+                    </a:ln>
+                  </pic:spPr>
+                </pic:pic>
+              </a:graphicData>
+            </a:graphic>
+            <wp14:sizeRelH relativeFrom="margin">
+              <wp14:pctWidth>0</wp14:pctWidth>
+            </wp14:sizeRelH>
+            <wp14:sizeRelV relativeFrom="margin">
+              <wp14:pctHeight>0</wp14:pctHeight>
+            </wp14:sizeRelV>
+          </wp:anchor>
+        </w:drawing>
+      </w:r>
+      <w:r>
+        <w:t xml:space="preserve">Upon clicking on the menu option on the top right hand corner of the app and selecting the “Settings” option you will be presented with this location mode page. </w:t>
+      </w:r>
+      <w:r>
+        <w:br/>
+        <w:t>Here you may set the mode for your device’s location discovery which will influen</w:t>
+      </w:r>
+      <w:r>
+        <w:t>ce which provider is being used for location discovery.</w:t>
+      </w:r>
+    </w:p>
+    <w:p>
+      <w:pPr>
+        <w:tabs>
+          <w:tab w:val="left" w:pos="3804"/>
+        </w:tabs>
+      </w:pPr>
+    </w:p>
+    <w:p>
+      <w:pPr>
+        <w:tabs>
+          <w:tab w:val="left" w:pos="3804"/>
+        </w:tabs>
+      </w:pPr>
+    </w:p>
+    <w:p>
+      <w:pPr>
+        <w:tabs>
+          <w:tab w:val="left" w:pos="3804"/>
+        </w:tabs>
+      </w:pPr>
+    </w:p>
+    <w:p>
+      <w:pPr>
+        <w:tabs>
+          <w:tab w:val="left" w:pos="3804"/>
+        </w:tabs>
+      </w:pPr>
+    </w:p>
+    <w:p>
+      <w:pPr>
+        <w:tabs>
+          <w:tab w:val="left" w:pos="3804"/>
+        </w:tabs>
+      </w:pPr>
+    </w:p>
+    <w:p>
+      <w:pPr>
+        <w:tabs>
+          <w:tab w:val="left" w:pos="3804"/>
+        </w:tabs>
+      </w:pPr>
+    </w:p>
+    <w:p>
+      <w:pPr>
+        <w:tabs>
+          <w:tab w:val="left" w:pos="3804"/>
+        </w:tabs>
+      </w:pPr>
+    </w:p>
+    <w:p>
+      <w:pPr>
+        <w:tabs>
+          <w:tab w:val="left" w:pos="3804"/>
+        </w:tabs>
+      </w:pPr>
+    </w:p>
+    <w:p>
+      <w:pPr>
+        <w:tabs>
+          <w:tab w:val="left" w:pos="3804"/>
+        </w:tabs>
+      </w:pPr>
+    </w:p>
+    <w:p>
+      <w:pPr>
+        <w:tabs>
+          <w:tab w:val="left" w:pos="3804"/>
+        </w:tabs>
+      </w:pPr>
+      <w:r>
+        <w:rPr>
+          <w:rStyle w:val="IntenseReference"/>
+          <w:noProof/>
+          <w:sz w:val="32"/>
+          <w:szCs w:val="32"/>
+          <w:lang w:eastAsia="en-CA"/>
+        </w:rPr>
+        <w:drawing>
+          <wp:anchor distT="0" distB="0" distL="114300" distR="114300" simplePos="0" relativeHeight="251661312" behindDoc="0" locked="0" layoutInCell="1" allowOverlap="1">
+            <wp:simplePos x="0" y="0"/>
+            <wp:positionH relativeFrom="column">
+              <wp:posOffset>0</wp:posOffset>
+            </wp:positionH>
+            <wp:positionV relativeFrom="paragraph">
+              <wp:posOffset>1905</wp:posOffset>
+            </wp:positionV>
+            <wp:extent cx="2096135" cy="3710940"/>
+            <wp:effectExtent l="0" t="0" r="0" b="3810"/>
+            <wp:wrapSquare wrapText="bothSides"/>
+            <wp:docPr id="9" name="Picture 9" descr="D:\School\BCIT\Semester4\COMP4981_Aman\AndroidGPS\DesignDocs\AndroidDesign\Android screenshots\Service started.png"/>
+            <wp:cNvGraphicFramePr>
+              <a:graphicFrameLocks xmlns:a="http://schemas.openxmlformats.org/drawingml/2006/main" noChangeAspect="1"/>
+            </wp:cNvGraphicFramePr>
+            <a:graphic xmlns:a="http://schemas.openxmlformats.org/drawingml/2006/main">
+              <a:graphicData uri="http://schemas.openxmlformats.org/drawingml/2006/picture">
+                <pic:pic xmlns:pic="http://schemas.openxmlformats.org/drawingml/2006/picture">
+                  <pic:nvPicPr>
+                    <pic:cNvPr id="0" name="Picture 28" descr="D:\School\BCIT\Semester4\COMP4981_Aman\AndroidGPS\DesignDocs\AndroidDesign\Android screenshots\Service started.png"/>
+                    <pic:cNvPicPr>
+                      <a:picLocks noChangeAspect="1" noChangeArrowheads="1"/>
+                    </pic:cNvPicPr>
+                  </pic:nvPicPr>
+                  <pic:blipFill>
+                    <a:blip r:embed="rId13" cstate="print">
+                      <a:extLst>
+                        <a:ext uri="{28A0092B-C50C-407E-A947-70E740481C1C}">
+                          <a14:useLocalDpi xmlns:a14="http://schemas.microsoft.com/office/drawing/2010/main" val="0"/>
+                        </a:ext>
+                      </a:extLst>
+                    </a:blip>
+                    <a:srcRect/>
+                    <a:stretch>
+                      <a:fillRect/>
+                    </a:stretch>
+                  </pic:blipFill>
+                  <pic:spPr bwMode="auto">
+                    <a:xfrm>
+                      <a:off x="0" y="0"/>
+                      <a:ext cx="2096135" cy="3710940"/>
+                    </a:xfrm>
+                    <a:prstGeom prst="rect">
+                      <a:avLst/>
+                    </a:prstGeom>
+                    <a:noFill/>
+                    <a:ln>
+                      <a:noFill/>
+                    </a:ln>
+                  </pic:spPr>
+                </pic:pic>
+              </a:graphicData>
+            </a:graphic>
+          </wp:anchor>
+        </w:drawing>
+      </w:r>
+      <w:r>
+        <w:t>Upon Starting the service a toast will appear notifying you that the service has started. The button’s text will appear as “Stop service” and you will be able to see y</w:t>
+      </w:r>
+      <w:r>
+        <w:t>our location updates appear on</w:t>
+      </w:r>
+      <w:r>
+        <w:t xml:space="preserve"> the map </w:t>
+      </w:r>
+      <w:r>
+        <w:t>in our</w:t>
+      </w:r>
+      <w:bookmarkStart w:id="2" w:name="_GoBack"/>
+      <w:bookmarkEnd w:id="2"/>
+      <w:r>
+        <w:t xml:space="preserve"> website.</w:t>
       </w:r>
     </w:p>
     <w:p>
@@ -1396,9 +1917,9 @@
       <w:r>
         <w:object w:dxaOrig="10171" w:dyaOrig="14746">
           <v:shape id="_x0000_i1026" type="#_x0000_t75" style="width:425.2pt;height:616.1pt" o:ole="">
-            <v:imagedata r:id="rId10" o:title=""/>
+            <v:imagedata r:id="rId14" o:title=""/>
           </v:shape>
-          <o:OLEObject Type="Embed" ProgID="Visio.Drawing.15" ShapeID="_x0000_i1026" DrawAspect="Content" ObjectID="_1487953217" r:id="rId11"/>
+          <o:OLEObject Type="Embed" ProgID="Visio.Drawing.15" ShapeID="_x0000_i1026" DrawAspect="Content" ObjectID="_1487957969" r:id="rId15"/>
         </w:object>
       </w:r>
       <w:r>
@@ -1409,11 +1930,11 @@
       <w:pPr>
         <w:pStyle w:val="Heading1"/>
       </w:pPr>
-      <w:bookmarkStart w:id="2" w:name="_Toc414197008"/>
+      <w:bookmarkStart w:id="3" w:name="_Toc414197008"/>
       <w:r>
         <w:t>Website Planning:</w:t>
       </w:r>
-      <w:bookmarkEnd w:id="2"/>
+      <w:bookmarkEnd w:id="3"/>
     </w:p>
     <w:p>
       <w:r>
@@ -1444,7 +1965,7 @@
                     </pic:cNvPicPr>
                   </pic:nvPicPr>
                   <pic:blipFill>
-                    <a:blip r:embed="rId12">
+                    <a:blip r:embed="rId16">
                       <a:extLst>
                         <a:ext uri="{28A0092B-C50C-407E-A947-70E740481C1C}">
                           <a14:useLocalDpi xmlns:a14="http://schemas.microsoft.com/office/drawing/2010/main" val="0"/>
@@ -1527,7 +2048,7 @@
                     <pic:cNvPicPr/>
                   </pic:nvPicPr>
                   <pic:blipFill>
-                    <a:blip r:embed="rId13"/>
+                    <a:blip r:embed="rId17"/>
                     <a:stretch>
                       <a:fillRect/>
                     </a:stretch>
@@ -1562,12 +2083,12 @@
       <w:pPr>
         <w:pStyle w:val="Heading1"/>
       </w:pPr>
-      <w:bookmarkStart w:id="3" w:name="_Toc414197009"/>
+      <w:bookmarkStart w:id="4" w:name="_Toc414197009"/>
       <w:r>
         <w:lastRenderedPageBreak/>
         <w:t>Psuedocode</w:t>
       </w:r>
-      <w:bookmarkEnd w:id="3"/>
+      <w:bookmarkEnd w:id="4"/>
     </w:p>
     <w:p>
       <w:r>
@@ -1651,8 +2172,6 @@
         <w:tab/>
         <w:t>Title css</w:t>
       </w:r>
-      <w:bookmarkStart w:id="4" w:name="_GoBack"/>
-      <w:bookmarkEnd w:id="4"/>
       <w:r>
         <w:rPr>
           <w:rFonts w:ascii="Consolas" w:hAnsi="Consolas" w:cs="Consolas"/>
@@ -2672,7 +3191,7 @@
           <w:numId w:val="4"/>
         </w:numPr>
       </w:pPr>
-      <w:hyperlink r:id="rId14" w:history="1">
+      <w:hyperlink r:id="rId18" w:history="1">
         <w:r>
           <w:rPr>
             <w:rStyle w:val="Hyperlink"/>
@@ -2816,7 +3335,7 @@
                     <pic:cNvPicPr/>
                   </pic:nvPicPr>
                   <pic:blipFill>
-                    <a:blip r:embed="rId15"/>
+                    <a:blip r:embed="rId19"/>
                     <a:stretch>
                       <a:fillRect/>
                     </a:stretch>
@@ -2900,7 +3419,7 @@
                     <pic:cNvPicPr/>
                   </pic:nvPicPr>
                   <pic:blipFill>
-                    <a:blip r:embed="rId16"/>
+                    <a:blip r:embed="rId20"/>
                     <a:stretch>
                       <a:fillRect/>
                     </a:stretch>
@@ -2927,7 +3446,7 @@
       </w:r>
     </w:p>
     <w:p>
-      <w:hyperlink r:id="rId17" w:history="1">
+      <w:hyperlink r:id="rId21" w:history="1">
         <w:r>
           <w:rPr>
             <w:rStyle w:val="Hyperlink"/>
@@ -2937,7 +3456,7 @@
       </w:hyperlink>
     </w:p>
     <w:p>
-      <w:hyperlink r:id="rId18" w:history="1">
+      <w:hyperlink r:id="rId22" w:history="1">
         <w:r>
           <w:rPr>
             <w:rStyle w:val="Hyperlink"/>
@@ -2965,9 +3484,9 @@
       <w:r>
         <w:object w:dxaOrig="5746" w:dyaOrig="14326">
           <v:shape id="_x0000_i1027" type="#_x0000_t75" style="width:238.4pt;height:594.35pt" o:ole="">
-            <v:imagedata r:id="rId19" o:title=""/>
+            <v:imagedata r:id="rId23" o:title=""/>
           </v:shape>
-          <o:OLEObject Type="Embed" ProgID="Visio.Drawing.15" ShapeID="_x0000_i1027" DrawAspect="Content" ObjectID="_1487953218" r:id="rId20"/>
+          <o:OLEObject Type="Embed" ProgID="Visio.Drawing.15" ShapeID="_x0000_i1027" DrawAspect="Content" ObjectID="_1487957970" r:id="rId24"/>
         </w:object>
       </w:r>
     </w:p>
@@ -5388,7 +5907,7 @@
       </w:pPr>
     </w:p>
     <w:sectPr>
-      <w:footerReference w:type="default" r:id="rId21"/>
+      <w:footerReference w:type="default" r:id="rId25"/>
       <w:pgSz w:w="12240" w:h="15840"/>
       <w:pgMar w:top="1440" w:right="1440" w:bottom="1440" w:left="1440" w:header="708" w:footer="708" w:gutter="0"/>
       <w:cols w:space="708"/>
@@ -5458,7 +5977,7 @@
           <w:rPr>
             <w:noProof/>
           </w:rPr>
-          <w:t>15</w:t>
+          <w:t>8</w:t>
         </w:r>
         <w:r>
           <w:rPr>
@@ -5731,6 +6250,118 @@
     </w:lvl>
   </w:abstractNum>
   <w:abstractNum w:abstractNumId="2">
+    <w:nsid w:val="16074355"/>
+    <w:multiLevelType w:val="hybridMultilevel"/>
+    <w:tmpl w:val="5ACA8242"/>
+    <w:lvl w:ilvl="0" w:tplc="09626D94">
+      <w:numFmt w:val="bullet"/>
+      <w:lvlText w:val=""/>
+      <w:lvlJc w:val="left"/>
+      <w:pPr>
+        <w:ind w:left="720" w:hanging="360"/>
+      </w:pPr>
+      <w:rPr>
+        <w:rFonts w:ascii="Symbol" w:eastAsiaTheme="minorHAnsi" w:hAnsi="Symbol" w:cstheme="minorBidi" w:hint="default"/>
+      </w:rPr>
+    </w:lvl>
+    <w:lvl w:ilvl="1" w:tplc="10090003" w:tentative="1">
+      <w:start w:val="1"/>
+      <w:numFmt w:val="bullet"/>
+      <w:lvlText w:val="o"/>
+      <w:lvlJc w:val="left"/>
+      <w:pPr>
+        <w:ind w:left="1440" w:hanging="360"/>
+      </w:pPr>
+      <w:rPr>
+        <w:rFonts w:ascii="Courier New" w:hAnsi="Courier New" w:cs="Courier New" w:hint="default"/>
+      </w:rPr>
+    </w:lvl>
+    <w:lvl w:ilvl="2" w:tplc="10090005" w:tentative="1">
+      <w:start w:val="1"/>
+      <w:numFmt w:val="bullet"/>
+      <w:lvlText w:val=""/>
+      <w:lvlJc w:val="left"/>
+      <w:pPr>
+        <w:ind w:left="2160" w:hanging="360"/>
+      </w:pPr>
+      <w:rPr>
+        <w:rFonts w:ascii="Wingdings" w:hAnsi="Wingdings" w:hint="default"/>
+      </w:rPr>
+    </w:lvl>
+    <w:lvl w:ilvl="3" w:tplc="10090001" w:tentative="1">
+      <w:start w:val="1"/>
+      <w:numFmt w:val="bullet"/>
+      <w:lvlText w:val=""/>
+      <w:lvlJc w:val="left"/>
+      <w:pPr>
+        <w:ind w:left="2880" w:hanging="360"/>
+      </w:pPr>
+      <w:rPr>
+        <w:rFonts w:ascii="Symbol" w:hAnsi="Symbol" w:hint="default"/>
+      </w:rPr>
+    </w:lvl>
+    <w:lvl w:ilvl="4" w:tplc="10090003" w:tentative="1">
+      <w:start w:val="1"/>
+      <w:numFmt w:val="bullet"/>
+      <w:lvlText w:val="o"/>
+      <w:lvlJc w:val="left"/>
+      <w:pPr>
+        <w:ind w:left="3600" w:hanging="360"/>
+      </w:pPr>
+      <w:rPr>
+        <w:rFonts w:ascii="Courier New" w:hAnsi="Courier New" w:cs="Courier New" w:hint="default"/>
+      </w:rPr>
+    </w:lvl>
+    <w:lvl w:ilvl="5" w:tplc="10090005" w:tentative="1">
+      <w:start w:val="1"/>
+      <w:numFmt w:val="bullet"/>
+      <w:lvlText w:val=""/>
+      <w:lvlJc w:val="left"/>
+      <w:pPr>
+        <w:ind w:left="4320" w:hanging="360"/>
+      </w:pPr>
+      <w:rPr>
+        <w:rFonts w:ascii="Wingdings" w:hAnsi="Wingdings" w:hint="default"/>
+      </w:rPr>
+    </w:lvl>
+    <w:lvl w:ilvl="6" w:tplc="10090001" w:tentative="1">
+      <w:start w:val="1"/>
+      <w:numFmt w:val="bullet"/>
+      <w:lvlText w:val=""/>
+      <w:lvlJc w:val="left"/>
+      <w:pPr>
+        <w:ind w:left="5040" w:hanging="360"/>
+      </w:pPr>
+      <w:rPr>
+        <w:rFonts w:ascii="Symbol" w:hAnsi="Symbol" w:hint="default"/>
+      </w:rPr>
+    </w:lvl>
+    <w:lvl w:ilvl="7" w:tplc="10090003" w:tentative="1">
+      <w:start w:val="1"/>
+      <w:numFmt w:val="bullet"/>
+      <w:lvlText w:val="o"/>
+      <w:lvlJc w:val="left"/>
+      <w:pPr>
+        <w:ind w:left="5760" w:hanging="360"/>
+      </w:pPr>
+      <w:rPr>
+        <w:rFonts w:ascii="Courier New" w:hAnsi="Courier New" w:cs="Courier New" w:hint="default"/>
+      </w:rPr>
+    </w:lvl>
+    <w:lvl w:ilvl="8" w:tplc="10090005" w:tentative="1">
+      <w:start w:val="1"/>
+      <w:numFmt w:val="bullet"/>
+      <w:lvlText w:val=""/>
+      <w:lvlJc w:val="left"/>
+      <w:pPr>
+        <w:ind w:left="6480" w:hanging="360"/>
+      </w:pPr>
+      <w:rPr>
+        <w:rFonts w:ascii="Wingdings" w:hAnsi="Wingdings" w:hint="default"/>
+      </w:rPr>
+    </w:lvl>
+  </w:abstractNum>
+  <w:abstractNum w:abstractNumId="3">
     <w:nsid w:val="312B6D2F"/>
     <w:multiLevelType w:val="hybridMultilevel"/>
     <w:tmpl w:val="D12063DC"/>
@@ -5843,7 +6474,7 @@
       </w:rPr>
     </w:lvl>
   </w:abstractNum>
-  <w:abstractNum w:abstractNumId="3">
+  <w:abstractNum w:abstractNumId="4">
     <w:nsid w:val="3A6D2824"/>
     <w:multiLevelType w:val="hybridMultilevel"/>
     <w:tmpl w:val="46BE6C74"/>
@@ -5956,7 +6587,7 @@
       </w:rPr>
     </w:lvl>
   </w:abstractNum>
-  <w:abstractNum w:abstractNumId="4">
+  <w:abstractNum w:abstractNumId="5">
     <w:nsid w:val="5CB37C17"/>
     <w:multiLevelType w:val="hybridMultilevel"/>
     <w:tmpl w:val="334EA11A"/>
@@ -6073,15 +6704,18 @@
     <w:abstractNumId w:val="0"/>
   </w:num>
   <w:num w:numId="2">
-    <w:abstractNumId w:val="4"/>
+    <w:abstractNumId w:val="5"/>
   </w:num>
   <w:num w:numId="3">
     <w:abstractNumId w:val="1"/>
   </w:num>
   <w:num w:numId="4">
+    <w:abstractNumId w:val="4"/>
+  </w:num>
+  <w:num w:numId="5">
     <w:abstractNumId w:val="3"/>
   </w:num>
-  <w:num w:numId="5">
+  <w:num w:numId="6">
     <w:abstractNumId w:val="2"/>
   </w:num>
 </w:numbering>
@@ -6528,7 +7162,6 @@
   <w:style w:type="character" w:default="1" w:styleId="DefaultParagraphFont">
     <w:name w:val="Default Paragraph Font"/>
     <w:uiPriority w:val="1"/>
-    <w:semiHidden/>
     <w:unhideWhenUsed/>
   </w:style>
   <w:style w:type="table" w:default="1" w:styleId="TableNormal">
@@ -6779,6 +7412,20 @@
       <w:sz w:val="20"/>
       <w:szCs w:val="24"/>
       <w:lang w:val="en-US" w:eastAsia="hi-IN" w:bidi="hi-IN"/>
+    </w:rPr>
+  </w:style>
+  <w:style w:type="character" w:styleId="IntenseReference">
+    <w:name w:val="Intense Reference"/>
+    <w:basedOn w:val="DefaultParagraphFont"/>
+    <w:uiPriority w:val="32"/>
+    <w:qFormat/>
+    <w:rsid w:val="00533C6A"/>
+    <w:rPr>
+      <w:b/>
+      <w:bCs/>
+      <w:smallCaps/>
+      <w:color w:val="5B9BD5" w:themeColor="accent1"/>
+      <w:spacing w:val="5"/>
     </w:rPr>
   </w:style>
 </w:styles>
@@ -7050,7 +7697,7 @@
 </file>
 
 <file path=customXml/itemProps1.xml><?xml version="1.0" encoding="utf-8"?>
-<ds:datastoreItem xmlns:ds="http://schemas.openxmlformats.org/officeDocument/2006/customXml" ds:itemID="{15A54532-90AA-4B41-B0BB-B46E8974AFBA}">
+<ds:datastoreItem xmlns:ds="http://schemas.openxmlformats.org/officeDocument/2006/customXml" ds:itemID="{205B10D4-BD44-4479-BAF7-3ECB7B6A7162}">
   <ds:schemaRefs>
     <ds:schemaRef ds:uri="http://schemas.openxmlformats.org/officeDocument/2006/bibliography"/>
   </ds:schemaRefs>

</xml_diff>

<commit_message>
Done all documentation and commenting
Signed-off-by: Filip <fgutica@gmail.com>
</commit_message>
<xml_diff>
--- a/DesignDocs/GPS_Recorder_Design1.docx
+++ b/DesignDocs/GPS_Recorder_Design1.docx
@@ -18,8 +18,13 @@
     <w:p/>
     <w:p>
       <w:r>
-        <w:t>Filip Gutica</w:t>
-      </w:r>
+        <w:t xml:space="preserve">Filip </w:t>
+      </w:r>
+      <w:proofErr w:type="spellStart"/>
+      <w:r>
+        <w:t>Gutica</w:t>
+      </w:r>
+      <w:proofErr w:type="spellEnd"/>
     </w:p>
     <w:p>
       <w:r>
@@ -33,8 +38,13 @@
     </w:p>
     <w:p>
       <w:r>
-        <w:t>Sebastian Pelka</w:t>
-      </w:r>
+        <w:t xml:space="preserve">Sebastian </w:t>
+      </w:r>
+      <w:proofErr w:type="spellStart"/>
+      <w:r>
+        <w:t>Pelka</w:t>
+      </w:r>
+      <w:proofErr w:type="spellEnd"/>
     </w:p>
     <w:p>
       <w:r>
@@ -71,6 +81,8 @@
           <w:r>
             <w:t>Contents</w:t>
           </w:r>
+          <w:bookmarkStart w:id="0" w:name="_GoBack"/>
+          <w:bookmarkEnd w:id="0"/>
         </w:p>
         <w:p>
           <w:pPr>
@@ -93,13 +105,13 @@
           <w:r>
             <w:fldChar w:fldCharType="separate"/>
           </w:r>
-          <w:hyperlink w:anchor="_Toc414197006" w:history="1">
+          <w:hyperlink w:anchor="_Toc414221706" w:history="1">
             <w:r>
               <w:rPr>
                 <w:rStyle w:val="Hyperlink"/>
                 <w:noProof/>
               </w:rPr>
-              <w:t>Android Design: FSM</w:t>
+              <w:t>Android Application instructions</w:t>
             </w:r>
             <w:r>
               <w:rPr>
@@ -120,7 +132,7 @@
                 <w:noProof/>
                 <w:webHidden/>
               </w:rPr>
-              <w:instrText xml:space="preserve"> PAGEREF _Toc414197006 \h </w:instrText>
+              <w:instrText xml:space="preserve"> PAGEREF _Toc414221706 \h </w:instrText>
             </w:r>
             <w:r>
               <w:rPr>
@@ -163,13 +175,13 @@
               <w:lang w:eastAsia="en-CA"/>
             </w:rPr>
           </w:pPr>
-          <w:hyperlink w:anchor="_Toc414197007" w:history="1">
+          <w:hyperlink w:anchor="_Toc414221707" w:history="1">
             <w:r>
               <w:rPr>
                 <w:rStyle w:val="Hyperlink"/>
                 <w:noProof/>
               </w:rPr>
-              <w:t>Android Design: Pseudo-code</w:t>
+              <w:t>Android Design: FSM</w:t>
             </w:r>
             <w:r>
               <w:rPr>
@@ -190,7 +202,7 @@
                 <w:noProof/>
                 <w:webHidden/>
               </w:rPr>
-              <w:instrText xml:space="preserve"> PAGEREF _Toc414197007 \h </w:instrText>
+              <w:instrText xml:space="preserve"> PAGEREF _Toc414221707 \h </w:instrText>
             </w:r>
             <w:r>
               <w:rPr>
@@ -210,7 +222,7 @@
                 <w:noProof/>
                 <w:webHidden/>
               </w:rPr>
-              <w:t>4</w:t>
+              <w:t>5</w:t>
             </w:r>
             <w:r>
               <w:rPr>
@@ -233,13 +245,13 @@
               <w:lang w:eastAsia="en-CA"/>
             </w:rPr>
           </w:pPr>
-          <w:hyperlink w:anchor="_Toc414197008" w:history="1">
+          <w:hyperlink w:anchor="_Toc414221708" w:history="1">
             <w:r>
               <w:rPr>
                 <w:rStyle w:val="Hyperlink"/>
                 <w:noProof/>
               </w:rPr>
-              <w:t>Website Planning:</w:t>
+              <w:t>Android Design: Pseudo-code</w:t>
             </w:r>
             <w:r>
               <w:rPr>
@@ -260,7 +272,7 @@
                 <w:noProof/>
                 <w:webHidden/>
               </w:rPr>
-              <w:instrText xml:space="preserve"> PAGEREF _Toc414197008 \h </w:instrText>
+              <w:instrText xml:space="preserve"> PAGEREF _Toc414221708 \h </w:instrText>
             </w:r>
             <w:r>
               <w:rPr>
@@ -280,7 +292,7 @@
                 <w:noProof/>
                 <w:webHidden/>
               </w:rPr>
-              <w:t>7</w:t>
+              <w:t>6</w:t>
             </w:r>
             <w:r>
               <w:rPr>
@@ -303,13 +315,13 @@
               <w:lang w:eastAsia="en-CA"/>
             </w:rPr>
           </w:pPr>
-          <w:hyperlink w:anchor="_Toc414197009" w:history="1">
+          <w:hyperlink w:anchor="_Toc414221709" w:history="1">
             <w:r>
               <w:rPr>
                 <w:rStyle w:val="Hyperlink"/>
                 <w:noProof/>
               </w:rPr>
-              <w:t>Psuedocode</w:t>
+              <w:t>Website FSM</w:t>
             </w:r>
             <w:r>
               <w:rPr>
@@ -330,7 +342,7 @@
                 <w:noProof/>
                 <w:webHidden/>
               </w:rPr>
-              <w:instrText xml:space="preserve"> PAGEREF _Toc414197009 \h </w:instrText>
+              <w:instrText xml:space="preserve"> PAGEREF _Toc414221709 \h </w:instrText>
             </w:r>
             <w:r>
               <w:rPr>
@@ -373,13 +385,13 @@
               <w:lang w:eastAsia="en-CA"/>
             </w:rPr>
           </w:pPr>
-          <w:hyperlink w:anchor="_Toc414197010" w:history="1">
+          <w:hyperlink w:anchor="_Toc414221710" w:history="1">
             <w:r>
               <w:rPr>
                 <w:rStyle w:val="Hyperlink"/>
                 <w:noProof/>
               </w:rPr>
-              <w:t>Bonus: Server Configuration</w:t>
+              <w:t>Website Planning:</w:t>
             </w:r>
             <w:r>
               <w:rPr>
@@ -400,7 +412,7 @@
                 <w:noProof/>
                 <w:webHidden/>
               </w:rPr>
-              <w:instrText xml:space="preserve"> PAGEREF _Toc414197010 \h </w:instrText>
+              <w:instrText xml:space="preserve"> PAGEREF _Toc414221710 \h </w:instrText>
             </w:r>
             <w:r>
               <w:rPr>
@@ -420,7 +432,7 @@
                 <w:noProof/>
                 <w:webHidden/>
               </w:rPr>
-              <w:t>10</w:t>
+              <w:t>9</w:t>
             </w:r>
             <w:r>
               <w:rPr>
@@ -443,13 +455,13 @@
               <w:lang w:eastAsia="en-CA"/>
             </w:rPr>
           </w:pPr>
-          <w:hyperlink w:anchor="_Toc414197011" w:history="1">
+          <w:hyperlink w:anchor="_Toc414221711" w:history="1">
             <w:r>
               <w:rPr>
                 <w:rStyle w:val="Hyperlink"/>
                 <w:noProof/>
               </w:rPr>
-              <w:t>Server State Diagram</w:t>
+              <w:t>Psuedocode</w:t>
             </w:r>
             <w:r>
               <w:rPr>
@@ -470,7 +482,7 @@
                 <w:noProof/>
                 <w:webHidden/>
               </w:rPr>
-              <w:instrText xml:space="preserve"> PAGEREF _Toc414197011 \h </w:instrText>
+              <w:instrText xml:space="preserve"> PAGEREF _Toc414221711 \h </w:instrText>
             </w:r>
             <w:r>
               <w:rPr>
@@ -490,7 +502,7 @@
                 <w:noProof/>
                 <w:webHidden/>
               </w:rPr>
-              <w:t>11</w:t>
+              <w:t>10</w:t>
             </w:r>
             <w:r>
               <w:rPr>
@@ -513,13 +525,13 @@
               <w:lang w:eastAsia="en-CA"/>
             </w:rPr>
           </w:pPr>
-          <w:hyperlink w:anchor="_Toc414197012" w:history="1">
+          <w:hyperlink w:anchor="_Toc414221712" w:history="1">
             <w:r>
               <w:rPr>
                 <w:rStyle w:val="Hyperlink"/>
                 <w:noProof/>
               </w:rPr>
-              <w:t>Pseudocode: Server</w:t>
+              <w:t>Bonus: Server Configuration</w:t>
             </w:r>
             <w:r>
               <w:rPr>
@@ -540,7 +552,7 @@
                 <w:noProof/>
                 <w:webHidden/>
               </w:rPr>
-              <w:instrText xml:space="preserve"> PAGEREF _Toc414197012 \h </w:instrText>
+              <w:instrText xml:space="preserve"> PAGEREF _Toc414221712 \h </w:instrText>
             </w:r>
             <w:r>
               <w:rPr>
@@ -583,13 +595,13 @@
               <w:lang w:eastAsia="en-CA"/>
             </w:rPr>
           </w:pPr>
-          <w:hyperlink w:anchor="_Toc414197013" w:history="1">
+          <w:hyperlink w:anchor="_Toc414221713" w:history="1">
             <w:r>
               <w:rPr>
                 <w:rStyle w:val="Hyperlink"/>
                 <w:noProof/>
               </w:rPr>
-              <w:t>Testing Document</w:t>
+              <w:t>Server State Diagram</w:t>
             </w:r>
             <w:r>
               <w:rPr>
@@ -610,7 +622,77 @@
                 <w:noProof/>
                 <w:webHidden/>
               </w:rPr>
-              <w:instrText xml:space="preserve"> PAGEREF _Toc414197013 \h </w:instrText>
+              <w:instrText xml:space="preserve"> PAGEREF _Toc414221713 \h </w:instrText>
+            </w:r>
+            <w:r>
+              <w:rPr>
+                <w:noProof/>
+                <w:webHidden/>
+              </w:rPr>
+            </w:r>
+            <w:r>
+              <w:rPr>
+                <w:noProof/>
+                <w:webHidden/>
+              </w:rPr>
+              <w:fldChar w:fldCharType="separate"/>
+            </w:r>
+            <w:r>
+              <w:rPr>
+                <w:noProof/>
+                <w:webHidden/>
+              </w:rPr>
+              <w:t>13</w:t>
+            </w:r>
+            <w:r>
+              <w:rPr>
+                <w:noProof/>
+                <w:webHidden/>
+              </w:rPr>
+              <w:fldChar w:fldCharType="end"/>
+            </w:r>
+          </w:hyperlink>
+        </w:p>
+        <w:p>
+          <w:pPr>
+            <w:pStyle w:val="TOC1"/>
+            <w:tabs>
+              <w:tab w:val="right" w:leader="dot" w:pos="9350"/>
+            </w:tabs>
+            <w:rPr>
+              <w:rFonts w:eastAsiaTheme="minorEastAsia"/>
+              <w:noProof/>
+              <w:lang w:eastAsia="en-CA"/>
+            </w:rPr>
+          </w:pPr>
+          <w:hyperlink w:anchor="_Toc414221714" w:history="1">
+            <w:r>
+              <w:rPr>
+                <w:rStyle w:val="Hyperlink"/>
+                <w:noProof/>
+              </w:rPr>
+              <w:t>Pseudocode: Server</w:t>
+            </w:r>
+            <w:r>
+              <w:rPr>
+                <w:noProof/>
+                <w:webHidden/>
+              </w:rPr>
+              <w:tab/>
+            </w:r>
+            <w:r>
+              <w:rPr>
+                <w:noProof/>
+                <w:webHidden/>
+              </w:rPr>
+              <w:fldChar w:fldCharType="begin"/>
+            </w:r>
+            <w:r>
+              <w:rPr>
+                <w:noProof/>
+                <w:webHidden/>
+              </w:rPr>
+              <w:instrText xml:space="preserve"> PAGEREF _Toc414221714 \h </w:instrText>
             </w:r>
             <w:r>
               <w:rPr>
@@ -671,739 +753,18 @@
       <w:pPr>
         <w:pStyle w:val="Heading1"/>
       </w:pPr>
-      <w:bookmarkStart w:id="0" w:name="_Toc414197006"/>
-      <w:r>
-        <w:lastRenderedPageBreak/>
-        <w:t>Android Design: FSM</w:t>
-      </w:r>
-      <w:bookmarkEnd w:id="0"/>
-      <w:r>
-        <w:t xml:space="preserve"> </w:t>
-      </w:r>
-    </w:p>
-    <w:p>
-      <w:pPr>
-        <w:pStyle w:val="NoSpacing"/>
-      </w:pPr>
-    </w:p>
-    <w:p>
-      <w:pPr>
-        <w:pStyle w:val="NoSpacing"/>
-      </w:pPr>
-      <w:r>
-        <w:object w:dxaOrig="8700" w:dyaOrig="10935">
-          <v:shapetype id="_x0000_t75" coordsize="21600,21600" o:spt="75" o:preferrelative="t" path="m@4@5l@4@11@9@11@9@5xe" filled="f" stroked="f">
-            <v:stroke joinstyle="miter"/>
-            <v:formulas>
-              <v:f eqn="if lineDrawn pixelLineWidth 0"/>
-              <v:f eqn="sum @0 1 0"/>
-              <v:f eqn="sum 0 0 @1"/>
-              <v:f eqn="prod @2 1 2"/>
-              <v:f eqn="prod @3 21600 pixelWidth"/>
-              <v:f eqn="prod @3 21600 pixelHeight"/>
-              <v:f eqn="sum @0 0 1"/>
-              <v:f eqn="prod @6 1 2"/>
-              <v:f eqn="prod @7 21600 pixelWidth"/>
-              <v:f eqn="sum @8 21600 0"/>
-              <v:f eqn="prod @7 21600 pixelHeight"/>
-              <v:f eqn="sum @10 21600 0"/>
-            </v:formulas>
-            <v:path o:extrusionok="f" gradientshapeok="t" o:connecttype="rect"/>
-            <o:lock v:ext="edit" aspectratio="t"/>
-          </v:shapetype>
-          <v:shape id="_x0000_i1025" type="#_x0000_t75" style="width:434.05pt;height:546.8pt" o:ole="">
-            <v:imagedata r:id="rId8" o:title=""/>
-          </v:shape>
-          <o:OLEObject Type="Embed" ProgID="Visio.Drawing.15" ShapeID="_x0000_i1025" DrawAspect="Content" ObjectID="_1487957968" r:id="rId9"/>
-        </w:object>
-      </w:r>
-    </w:p>
-    <w:p>
-      <w:pPr>
-        <w:pStyle w:val="NoSpacing"/>
-      </w:pPr>
-    </w:p>
-    <w:p>
-      <w:pPr>
-        <w:pStyle w:val="Title"/>
-      </w:pPr>
-    </w:p>
-    <w:p>
-      <w:pPr>
-        <w:pStyle w:val="Heading1"/>
-      </w:pPr>
-      <w:bookmarkStart w:id="1" w:name="_Toc414197007"/>
-      <w:r>
-        <w:lastRenderedPageBreak/>
-        <w:t>Android Design: Pseudo-code</w:t>
-      </w:r>
-      <w:bookmarkEnd w:id="1"/>
-    </w:p>
-    <w:p>
-      <w:pPr>
-        <w:pStyle w:val="NoSpacing"/>
-      </w:pPr>
-    </w:p>
-    <w:p>
-      <w:pPr>
-        <w:pStyle w:val="NoSpacing"/>
-        <w:rPr>
-          <w:b/>
-        </w:rPr>
-      </w:pPr>
-      <w:r>
-        <w:rPr>
-          <w:b/>
-        </w:rPr>
-        <w:t>Start</w:t>
-      </w:r>
-    </w:p>
-    <w:p>
-      <w:pPr>
-        <w:pStyle w:val="NoSpacing"/>
-      </w:pPr>
-      <w:r>
-        <w:tab/>
-        <w:t>On Create of main activity</w:t>
-      </w:r>
-    </w:p>
-    <w:p>
-      <w:pPr>
-        <w:pStyle w:val="NoSpacing"/>
-      </w:pPr>
-      <w:r>
-        <w:tab/>
-        <w:t>Instantiate shared Preferences, location Manager, and the web view</w:t>
-      </w:r>
-    </w:p>
-    <w:p>
-      <w:pPr>
-        <w:pStyle w:val="NoSpacing"/>
-      </w:pPr>
-      <w:r>
-        <w:tab/>
-        <w:t>Load the web view with our website</w:t>
-      </w:r>
-    </w:p>
-    <w:p>
-      <w:pPr>
-        <w:pStyle w:val="NoSpacing"/>
-      </w:pPr>
-    </w:p>
-    <w:p>
-      <w:pPr>
-        <w:pStyle w:val="NoSpacing"/>
-        <w:rPr>
-          <w:b/>
-        </w:rPr>
-      </w:pPr>
-      <w:r>
-        <w:rPr>
-          <w:b/>
-        </w:rPr>
-        <w:t>Check In</w:t>
-      </w:r>
-    </w:p>
-    <w:p>
-      <w:pPr>
-        <w:pStyle w:val="NoSpacing"/>
-      </w:pPr>
-      <w:r>
-        <w:tab/>
-        <w:t>Get the device IP and MAC address</w:t>
-      </w:r>
-    </w:p>
-    <w:p>
-      <w:pPr>
-        <w:pStyle w:val="NoSpacing"/>
-      </w:pPr>
-      <w:r>
-        <w:tab/>
-        <w:t>Request a connection with the server</w:t>
-      </w:r>
-    </w:p>
-    <w:p>
-      <w:pPr>
-        <w:pStyle w:val="NoSpacing"/>
-      </w:pPr>
-      <w:r>
-        <w:tab/>
-        <w:t>Request a single location update</w:t>
-      </w:r>
-    </w:p>
-    <w:p>
-      <w:pPr>
-        <w:pStyle w:val="NoSpacing"/>
-      </w:pPr>
-    </w:p>
-    <w:p>
-      <w:pPr>
-        <w:pStyle w:val="NoSpacing"/>
-        <w:rPr>
-          <w:b/>
-        </w:rPr>
-      </w:pPr>
-      <w:r>
-        <w:rPr>
-          <w:b/>
-        </w:rPr>
-        <w:t>Request Connection</w:t>
-      </w:r>
-    </w:p>
-    <w:p>
-      <w:pPr>
-        <w:pStyle w:val="NoSpacing"/>
-      </w:pPr>
-      <w:r>
-        <w:tab/>
-        <w:t>Get the server IP and Port from the shared preferences.</w:t>
-      </w:r>
-    </w:p>
-    <w:p>
-      <w:pPr>
-        <w:pStyle w:val="NoSpacing"/>
-      </w:pPr>
-      <w:r>
-        <w:tab/>
-        <w:t>Instantiate a client socket passing the IP and Port as parameters to the constructor</w:t>
-      </w:r>
-    </w:p>
-    <w:p>
-      <w:pPr>
-        <w:pStyle w:val="NoSpacing"/>
-      </w:pPr>
-    </w:p>
-    <w:p>
-      <w:pPr>
-        <w:pStyle w:val="NoSpacing"/>
-        <w:rPr>
-          <w:b/>
-        </w:rPr>
-      </w:pPr>
-      <w:r>
-        <w:rPr>
-          <w:b/>
-        </w:rPr>
-        <w:t xml:space="preserve">Request Location update </w:t>
-      </w:r>
-    </w:p>
-    <w:p>
-      <w:pPr>
-        <w:pStyle w:val="NoSpacing"/>
-      </w:pPr>
-      <w:r>
-        <w:tab/>
-        <w:t xml:space="preserve">Check enabled providers. </w:t>
-      </w:r>
-      <w:r>
-        <w:br/>
-      </w:r>
-      <w:r>
-        <w:tab/>
-        <w:t>If network provider enabled use network provider</w:t>
-      </w:r>
-    </w:p>
-    <w:p>
-      <w:pPr>
-        <w:pStyle w:val="NoSpacing"/>
-      </w:pPr>
-      <w:r>
-        <w:tab/>
-        <w:t>If GPS provider enabled but network provider is not enabled, use GPS provider</w:t>
-      </w:r>
-    </w:p>
-    <w:p>
-      <w:pPr>
-        <w:pStyle w:val="NoSpacing"/>
-      </w:pPr>
-      <w:r>
-        <w:tab/>
-        <w:t>Else use the Passive provider</w:t>
-      </w:r>
-    </w:p>
-    <w:p>
-      <w:pPr>
-        <w:pStyle w:val="NoSpacing"/>
-      </w:pPr>
-    </w:p>
-    <w:p>
-      <w:pPr>
-        <w:pStyle w:val="NoSpacing"/>
-      </w:pPr>
-      <w:r>
-        <w:tab/>
-        <w:t xml:space="preserve">Instantiate a Location listener </w:t>
-      </w:r>
-    </w:p>
-    <w:p>
-      <w:pPr>
-        <w:pStyle w:val="NoSpacing"/>
-      </w:pPr>
-      <w:r>
-        <w:tab/>
-      </w:r>
-      <w:r>
-        <w:tab/>
-        <w:t>Implement the onLocationChanged callback</w:t>
-      </w:r>
-    </w:p>
-    <w:p>
-      <w:pPr>
-        <w:pStyle w:val="NoSpacing"/>
-        <w:ind w:left="2160"/>
-      </w:pPr>
-      <w:r>
-        <w:t>Get the longitude, latitude and time from the location object</w:t>
-      </w:r>
-    </w:p>
-    <w:p>
-      <w:pPr>
-        <w:pStyle w:val="NoSpacing"/>
-        <w:ind w:left="2160"/>
-      </w:pPr>
-      <w:r>
-        <w:t>Write the longitude, latitude, ip address, mac address and time on the socket</w:t>
-      </w:r>
-    </w:p>
-    <w:p>
-      <w:pPr>
-        <w:pStyle w:val="NoSpacing"/>
-        <w:ind w:left="2160"/>
-      </w:pPr>
-    </w:p>
-    <w:p>
-      <w:pPr>
-        <w:pStyle w:val="NoSpacing"/>
-      </w:pPr>
-      <w:r>
-        <w:tab/>
-        <w:t xml:space="preserve">Location manager request single update(provider to use, location listner) </w:t>
-      </w:r>
-    </w:p>
-    <w:p>
-      <w:pPr>
-        <w:pStyle w:val="NoSpacing"/>
-      </w:pPr>
-    </w:p>
-    <w:p>
-      <w:pPr>
-        <w:pStyle w:val="NoSpacing"/>
-        <w:rPr>
-          <w:b/>
-        </w:rPr>
-      </w:pPr>
-      <w:r>
-        <w:br/>
-      </w:r>
-      <w:r>
-        <w:rPr>
-          <w:b/>
-        </w:rPr>
-        <w:t>Write to socket</w:t>
-      </w:r>
-    </w:p>
-    <w:p>
-      <w:pPr>
-        <w:pStyle w:val="NoSpacing"/>
-      </w:pPr>
-      <w:r>
-        <w:tab/>
-        <w:t xml:space="preserve">Instantiate output stream </w:t>
-      </w:r>
-    </w:p>
-    <w:p>
-      <w:pPr>
-        <w:pStyle w:val="NoSpacing"/>
-      </w:pPr>
-      <w:r>
-        <w:tab/>
-        <w:t>Set out put stream to the socket’s output stream</w:t>
-      </w:r>
-    </w:p>
-    <w:p>
-      <w:pPr>
-        <w:pStyle w:val="NoSpacing"/>
-      </w:pPr>
-      <w:r>
-        <w:tab/>
-        <w:t>Write the passed string parameter onto the os stream</w:t>
-      </w:r>
-    </w:p>
-    <w:p>
-      <w:pPr>
-        <w:pStyle w:val="NoSpacing"/>
-      </w:pPr>
-      <w:r>
-        <w:tab/>
-        <w:t>Close socket</w:t>
-      </w:r>
-    </w:p>
-    <w:p>
-      <w:pPr>
-        <w:pStyle w:val="NoSpacing"/>
-      </w:pPr>
-    </w:p>
-    <w:p>
-      <w:pPr>
-        <w:pStyle w:val="NoSpacing"/>
-        <w:rPr>
-          <w:b/>
-        </w:rPr>
-      </w:pPr>
-      <w:r>
-        <w:rPr>
-          <w:b/>
-        </w:rPr>
-        <w:t>Config</w:t>
-      </w:r>
-    </w:p>
-    <w:p>
-      <w:pPr>
-        <w:pStyle w:val="NoSpacing"/>
-        <w:ind w:left="720"/>
-      </w:pPr>
-      <w:r>
-        <w:t>Inflate the config fragment where user can enter the server’s IP address, Port number, frequency of location updates and minimum distance change for a location update</w:t>
-      </w:r>
-    </w:p>
-    <w:p>
-      <w:pPr>
-        <w:pStyle w:val="NoSpacing"/>
-      </w:pPr>
-    </w:p>
-    <w:p>
-      <w:pPr>
-        <w:pStyle w:val="NoSpacing"/>
-      </w:pPr>
-    </w:p>
-    <w:p>
-      <w:pPr>
-        <w:pStyle w:val="NoSpacing"/>
-      </w:pPr>
-    </w:p>
-    <w:p>
-      <w:pPr>
-        <w:pStyle w:val="NoSpacing"/>
-      </w:pPr>
-    </w:p>
-    <w:p>
-      <w:pPr>
-        <w:pStyle w:val="NoSpacing"/>
-      </w:pPr>
-    </w:p>
-    <w:p>
-      <w:r>
-        <w:br w:type="page"/>
-      </w:r>
-    </w:p>
-    <w:p>
-      <w:pPr>
-        <w:pStyle w:val="NoSpacing"/>
-        <w:rPr>
-          <w:b/>
-        </w:rPr>
-      </w:pPr>
-      <w:r>
-        <w:rPr>
-          <w:b/>
-        </w:rPr>
-        <w:lastRenderedPageBreak/>
-        <w:t>Start Service</w:t>
-      </w:r>
-    </w:p>
-    <w:p>
-      <w:pPr>
-        <w:pStyle w:val="NoSpacing"/>
-      </w:pPr>
-      <w:r>
-        <w:tab/>
-        <w:t>Calls On Create of our Service class</w:t>
-      </w:r>
-    </w:p>
-    <w:p>
-      <w:pPr>
-        <w:pStyle w:val="NoSpacing"/>
-      </w:pPr>
-      <w:r>
-        <w:tab/>
-        <w:t>Starts the thread which this service will run on</w:t>
-      </w:r>
-    </w:p>
-    <w:p>
-      <w:pPr>
-        <w:pStyle w:val="NoSpacing"/>
-      </w:pPr>
-      <w:r>
-        <w:tab/>
-        <w:t>Calls on start command of service class</w:t>
-      </w:r>
-    </w:p>
-    <w:p>
-      <w:pPr>
-        <w:pStyle w:val="NoSpacing"/>
-      </w:pPr>
-      <w:r>
-        <w:tab/>
-        <w:t>Request connection</w:t>
-      </w:r>
-    </w:p>
-    <w:p>
-      <w:pPr>
-        <w:pStyle w:val="NoSpacing"/>
-      </w:pPr>
-      <w:r>
-        <w:tab/>
-        <w:t>Instantiate shared preferences object</w:t>
-      </w:r>
-    </w:p>
-    <w:p>
-      <w:pPr>
-        <w:pStyle w:val="NoSpacing"/>
-        <w:ind w:firstLine="720"/>
-      </w:pPr>
-      <w:r>
-        <w:t>Get the device IP and MAC address</w:t>
-      </w:r>
-    </w:p>
-    <w:p>
-      <w:pPr>
-        <w:pStyle w:val="NoSpacing"/>
-        <w:ind w:firstLine="720"/>
-      </w:pPr>
-      <w:r>
-        <w:t>Start location discovery</w:t>
-      </w:r>
-    </w:p>
-    <w:p>
-      <w:pPr>
-        <w:pStyle w:val="NoSpacing"/>
-        <w:ind w:left="720"/>
-      </w:pPr>
-      <w:r>
-        <w:t>Returns Start sticky so that the service will continue running even when the application is closed.</w:t>
-      </w:r>
-    </w:p>
-    <w:p>
-      <w:pPr>
-        <w:pStyle w:val="NoSpacing"/>
-      </w:pPr>
-    </w:p>
-    <w:p>
-      <w:pPr>
-        <w:pStyle w:val="NoSpacing"/>
-        <w:ind w:firstLine="720"/>
-      </w:pPr>
-    </w:p>
-    <w:p>
-      <w:pPr>
-        <w:pStyle w:val="NoSpacing"/>
-        <w:rPr>
-          <w:b/>
-        </w:rPr>
-      </w:pPr>
-      <w:r>
-        <w:rPr>
-          <w:b/>
-        </w:rPr>
-        <w:t>Start Location Discovery</w:t>
-      </w:r>
-    </w:p>
-    <w:p>
-      <w:pPr>
-        <w:pStyle w:val="NoSpacing"/>
-      </w:pPr>
-      <w:r>
-        <w:tab/>
-        <w:t>Instantiate the location manager object</w:t>
-      </w:r>
-    </w:p>
-    <w:p>
-      <w:pPr>
-        <w:pStyle w:val="NoSpacing"/>
-      </w:pPr>
-    </w:p>
-    <w:p>
-      <w:pPr>
-        <w:pStyle w:val="NoSpacing"/>
-      </w:pPr>
-      <w:r>
-        <w:tab/>
-        <w:t>If network provider enabled use network provider</w:t>
-      </w:r>
-    </w:p>
-    <w:p>
-      <w:pPr>
-        <w:pStyle w:val="NoSpacing"/>
-      </w:pPr>
-      <w:r>
-        <w:tab/>
-        <w:t>If GPS provider enabled but network provider is not enabled, use GPS provider</w:t>
-      </w:r>
-    </w:p>
-    <w:p>
-      <w:pPr>
-        <w:pStyle w:val="NoSpacing"/>
-      </w:pPr>
-      <w:r>
-        <w:tab/>
-        <w:t>Else use the Passive provider</w:t>
-      </w:r>
-    </w:p>
-    <w:p>
-      <w:pPr>
-        <w:pStyle w:val="NoSpacing"/>
-      </w:pPr>
-      <w:r>
-        <w:tab/>
-      </w:r>
-    </w:p>
-    <w:p>
-      <w:pPr>
-        <w:pStyle w:val="NoSpacing"/>
-      </w:pPr>
-      <w:r>
-        <w:tab/>
-        <w:t>This will continuously listen for location updates from the location manager</w:t>
-      </w:r>
-    </w:p>
-    <w:p>
-      <w:pPr>
-        <w:pStyle w:val="NoSpacing"/>
-      </w:pPr>
-      <w:r>
-        <w:tab/>
-        <w:t xml:space="preserve">Instantiate a Location listener </w:t>
-      </w:r>
-    </w:p>
-    <w:p>
-      <w:pPr>
-        <w:pStyle w:val="NoSpacing"/>
-      </w:pPr>
-      <w:r>
-        <w:tab/>
-      </w:r>
-      <w:r>
-        <w:tab/>
-        <w:t>Implement the onLocationChanged callback</w:t>
-      </w:r>
-    </w:p>
-    <w:p>
-      <w:pPr>
-        <w:pStyle w:val="NoSpacing"/>
-        <w:ind w:left="2160"/>
-      </w:pPr>
-      <w:r>
-        <w:t>Get the longitude, latitude and time from the location object</w:t>
-      </w:r>
-    </w:p>
-    <w:p>
-      <w:pPr>
-        <w:pStyle w:val="NoSpacing"/>
-        <w:ind w:left="2160"/>
-      </w:pPr>
-      <w:r>
-        <w:t>Write the longitude, latitude, i</w:t>
-      </w:r>
-      <w:r>
-        <w:t>`</w:t>
-      </w:r>
-      <w:r>
-        <w:t>p address, mac address and time on the socket</w:t>
-      </w:r>
-    </w:p>
-    <w:p>
-      <w:pPr>
-        <w:pStyle w:val="NoSpacing"/>
-      </w:pPr>
-    </w:p>
-    <w:p>
-      <w:pPr>
-        <w:pStyle w:val="NoSpacing"/>
-        <w:ind w:left="720"/>
-      </w:pPr>
-      <w:r>
-        <w:t xml:space="preserve">Request Location </w:t>
-      </w:r>
-      <w:r>
-        <w:t>Updates (</w:t>
-      </w:r>
-      <w:r>
-        <w:t>provider, min time, min distance, location listener)  - Continuously get location updates</w:t>
-      </w:r>
-    </w:p>
-    <w:p>
-      <w:pPr>
-        <w:pStyle w:val="NoSpacing"/>
-      </w:pPr>
-    </w:p>
-    <w:p>
-      <w:pPr>
-        <w:pStyle w:val="NoSpacing"/>
-        <w:rPr>
-          <w:b/>
-        </w:rPr>
-      </w:pPr>
-      <w:r>
-        <w:rPr>
-          <w:b/>
-        </w:rPr>
-        <w:t>Stop Service</w:t>
-      </w:r>
-    </w:p>
-    <w:p>
-      <w:pPr>
-        <w:pStyle w:val="NoSpacing"/>
-      </w:pPr>
-      <w:r>
-        <w:tab/>
-        <w:t>Calls on Destroy of service class</w:t>
-      </w:r>
-    </w:p>
-    <w:p>
-      <w:pPr>
-        <w:pStyle w:val="NoSpacing"/>
-      </w:pPr>
-      <w:r>
-        <w:tab/>
-        <w:t>Stop the service thread</w:t>
-      </w:r>
-    </w:p>
-    <w:p>
-      <w:pPr>
-        <w:pStyle w:val="NoSpacing"/>
-      </w:pPr>
-      <w:r>
-        <w:tab/>
-        <w:t>Close the client socket</w:t>
-      </w:r>
-    </w:p>
-    <w:p/>
-    <w:p/>
-    <w:p/>
-    <w:p/>
-    <w:p/>
-    <w:p/>
-    <w:p/>
-    <w:p/>
-    <w:p/>
-    <w:p/>
-    <w:p>
-      <w:pPr>
-        <w:pStyle w:val="Heading1"/>
-      </w:pPr>
+      <w:bookmarkStart w:id="1" w:name="_Toc414221706"/>
       <w:r>
         <w:lastRenderedPageBreak/>
         <w:t>Android Application instructions</w:t>
       </w:r>
-    </w:p>
-    <w:p>
       <w:r>
         <w:rPr>
           <w:noProof/>
           <w:lang w:eastAsia="en-CA"/>
         </w:rPr>
         <w:drawing>
-          <wp:anchor distT="0" distB="0" distL="114300" distR="114300" simplePos="0" relativeHeight="251658240" behindDoc="0" locked="0" layoutInCell="1" allowOverlap="1" wp14:anchorId="2CA75022" wp14:editId="29B9F84D">
+          <wp:anchor distT="0" distB="0" distL="114300" distR="114300" simplePos="0" relativeHeight="251659264" behindDoc="0" locked="0" layoutInCell="1" allowOverlap="1" wp14:anchorId="1008C39C" wp14:editId="3B44FCFB">
             <wp:simplePos x="0" y="0"/>
             <wp:positionH relativeFrom="margin">
               <wp:posOffset>0</wp:posOffset>
@@ -1428,7 +789,7 @@
                     </pic:cNvPicPr>
                   </pic:nvPicPr>
                   <pic:blipFill>
-                    <a:blip r:embed="rId10" cstate="print">
+                    <a:blip r:embed="rId8" cstate="print">
                       <a:extLst>
                         <a:ext uri="{28A0092B-C50C-407E-A947-70E740481C1C}">
                           <a14:useLocalDpi xmlns:a14="http://schemas.microsoft.com/office/drawing/2010/main" val="0"/>
@@ -1465,41 +826,15 @@
           </wp:anchor>
         </w:drawing>
       </w:r>
-    </w:p>
-    <w:p>
-      <w:r>
-        <w:t>When Application first loads, you wil</w:t>
-      </w:r>
-      <w:r>
-        <w:t>l see</w:t>
-      </w:r>
-      <w:r>
-        <w:t xml:space="preserve"> our website loaded, with a map and a table of received location data.</w:t>
+      <w:bookmarkEnd w:id="1"/>
+    </w:p>
+    <w:p>
+      <w:r>
+        <w:t>When Application first loads, you will see our website loaded, with a map and a table of received location data.</w:t>
       </w:r>
       <w:r>
         <w:br/>
-        <w:t>There are three buttons: Check In for a single location update of wher</w:t>
-      </w:r>
-      <w:r>
-        <w:t>e you are at the moment, Start S</w:t>
-      </w:r>
-      <w:r>
-        <w:t>ervice to start the automatic bac</w:t>
-      </w:r>
-      <w:r>
-        <w:t>k ground location discovery service that will</w:t>
-      </w:r>
-      <w:r>
-        <w:t>,</w:t>
-      </w:r>
-      <w:r>
-        <w:t xml:space="preserve"> </w:t>
-      </w:r>
-      <w:r>
-        <w:t>on location changed,</w:t>
-      </w:r>
-      <w:r>
-        <w:t xml:space="preserve"> send your location to our servers, and a configuration button that you may use to set some configurations for the application.</w:t>
+        <w:t>There are three buttons: Check In for a single location update of where you are at the moment, Start Service to start the automatic back ground location discovery service that will, on location changed, send your location to our servers, and a configuration button that you may use to set some configurations for the application.</w:t>
       </w:r>
     </w:p>
     <w:p/>
@@ -1532,7 +867,7 @@
           <w:lang w:eastAsia="en-CA"/>
         </w:rPr>
         <w:drawing>
-          <wp:anchor distT="0" distB="0" distL="114300" distR="114300" simplePos="0" relativeHeight="251659264" behindDoc="0" locked="0" layoutInCell="1" allowOverlap="1">
+          <wp:anchor distT="0" distB="0" distL="114300" distR="114300" simplePos="0" relativeHeight="251660288" behindDoc="0" locked="0" layoutInCell="1" allowOverlap="1" wp14:anchorId="60AA03B2" wp14:editId="755CADAF">
             <wp:simplePos x="0" y="0"/>
             <wp:positionH relativeFrom="column">
               <wp:posOffset>0</wp:posOffset>
@@ -1557,7 +892,7 @@
                     </pic:cNvPicPr>
                   </pic:nvPicPr>
                   <pic:blipFill>
-                    <a:blip r:embed="rId11" cstate="print">
+                    <a:blip r:embed="rId9" cstate="print">
                       <a:extLst>
                         <a:ext uri="{28A0092B-C50C-407E-A947-70E740481C1C}">
                           <a14:useLocalDpi xmlns:a14="http://schemas.microsoft.com/office/drawing/2010/main" val="0"/>
@@ -1678,7 +1013,7 @@
         </w:rPr>
         <w:lastRenderedPageBreak/>
         <w:drawing>
-          <wp:anchor distT="0" distB="0" distL="114300" distR="114300" simplePos="0" relativeHeight="251660288" behindDoc="0" locked="0" layoutInCell="1" allowOverlap="1">
+          <wp:anchor distT="0" distB="0" distL="114300" distR="114300" simplePos="0" relativeHeight="251661312" behindDoc="0" locked="0" layoutInCell="1" allowOverlap="1" wp14:anchorId="7F801399" wp14:editId="6F7CCCB1">
             <wp:simplePos x="0" y="0"/>
             <wp:positionH relativeFrom="margin">
               <wp:align>left</wp:align>
@@ -1703,7 +1038,7 @@
                     </pic:cNvPicPr>
                   </pic:nvPicPr>
                   <pic:blipFill>
-                    <a:blip r:embed="rId12" cstate="print">
+                    <a:blip r:embed="rId10" cstate="print">
                       <a:extLst>
                         <a:ext uri="{28A0092B-C50C-407E-A947-70E740481C1C}">
                           <a14:useLocalDpi xmlns:a14="http://schemas.microsoft.com/office/drawing/2010/main" val="0"/>
@@ -1745,10 +1080,7 @@
       </w:r>
       <w:r>
         <w:br/>
-        <w:t>Here you may set the mode for your device’s location discovery which will influen</w:t>
-      </w:r>
-      <w:r>
-        <w:t>ce which provider is being used for location discovery.</w:t>
+        <w:t>Here you may set the mode for your device’s location discovery which will influence which provider is being used for location discovery.</w:t>
       </w:r>
     </w:p>
     <w:p>
@@ -1829,7 +1161,7 @@
           <w:lang w:eastAsia="en-CA"/>
         </w:rPr>
         <w:drawing>
-          <wp:anchor distT="0" distB="0" distL="114300" distR="114300" simplePos="0" relativeHeight="251661312" behindDoc="0" locked="0" layoutInCell="1" allowOverlap="1">
+          <wp:anchor distT="0" distB="0" distL="114300" distR="114300" simplePos="0" relativeHeight="251662336" behindDoc="0" locked="0" layoutInCell="1" allowOverlap="1" wp14:anchorId="21C582BC" wp14:editId="31353772">
             <wp:simplePos x="0" y="0"/>
             <wp:positionH relativeFrom="column">
               <wp:posOffset>0</wp:posOffset>
@@ -1854,7 +1186,7 @@
                     </pic:cNvPicPr>
                   </pic:nvPicPr>
                   <pic:blipFill>
-                    <a:blip r:embed="rId13" cstate="print">
+                    <a:blip r:embed="rId11" cstate="print">
                       <a:extLst>
                         <a:ext uri="{28A0092B-C50C-407E-A947-70E740481C1C}">
                           <a14:useLocalDpi xmlns:a14="http://schemas.microsoft.com/office/drawing/2010/main" val="0"/>
@@ -1886,55 +1218,957 @@
         </w:drawing>
       </w:r>
       <w:r>
-        <w:t>Upon Starting the service a toast will appear notifying you that the service has started. The button’s text will appear as “Stop service” and you will be able to see y</w:t>
-      </w:r>
-      <w:r>
-        <w:t>our location updates appear on</w:t>
-      </w:r>
-      <w:r>
-        <w:t xml:space="preserve"> the map </w:t>
-      </w:r>
-      <w:r>
-        <w:t>in our</w:t>
-      </w:r>
-      <w:bookmarkStart w:id="2" w:name="_GoBack"/>
+        <w:t>Upon Starting the service a toast will appear notifying you that the service has started. The button’s text will appear as “Stop service” and you will be able to see your location updates appear on the map in our website.</w:t>
+      </w:r>
+    </w:p>
+    <w:p>
+      <w:pPr>
+        <w:pStyle w:val="Heading1"/>
+      </w:pPr>
+    </w:p>
+    <w:p>
+      <w:pPr>
+        <w:pStyle w:val="NoSpacing"/>
+      </w:pPr>
+    </w:p>
+    <w:p>
+      <w:pPr>
+        <w:pStyle w:val="NoSpacing"/>
+      </w:pPr>
+    </w:p>
+    <w:p>
+      <w:pPr>
+        <w:pStyle w:val="NoSpacing"/>
+      </w:pPr>
+    </w:p>
+    <w:p>
+      <w:pPr>
+        <w:pStyle w:val="NoSpacing"/>
+      </w:pPr>
+    </w:p>
+    <w:p>
+      <w:pPr>
+        <w:pStyle w:val="NoSpacing"/>
+      </w:pPr>
+    </w:p>
+    <w:p>
+      <w:pPr>
+        <w:pStyle w:val="NoSpacing"/>
+      </w:pPr>
+    </w:p>
+    <w:p>
+      <w:pPr>
+        <w:pStyle w:val="NoSpacing"/>
+      </w:pPr>
+    </w:p>
+    <w:p>
+      <w:pPr>
+        <w:pStyle w:val="NoSpacing"/>
+      </w:pPr>
+    </w:p>
+    <w:p>
+      <w:pPr>
+        <w:pStyle w:val="NoSpacing"/>
+      </w:pPr>
+    </w:p>
+    <w:p>
+      <w:pPr>
+        <w:pStyle w:val="NoSpacing"/>
+      </w:pPr>
+    </w:p>
+    <w:p>
+      <w:pPr>
+        <w:pStyle w:val="NoSpacing"/>
+      </w:pPr>
+    </w:p>
+    <w:p>
+      <w:pPr>
+        <w:pStyle w:val="NoSpacing"/>
+      </w:pPr>
+    </w:p>
+    <w:p>
+      <w:pPr>
+        <w:pStyle w:val="NoSpacing"/>
+      </w:pPr>
+    </w:p>
+    <w:p>
+      <w:pPr>
+        <w:pStyle w:val="NoSpacing"/>
+      </w:pPr>
+    </w:p>
+    <w:p>
+      <w:pPr>
+        <w:pStyle w:val="NoSpacing"/>
+      </w:pPr>
+    </w:p>
+    <w:p>
+      <w:pPr>
+        <w:pStyle w:val="NoSpacing"/>
+      </w:pPr>
+    </w:p>
+    <w:p>
+      <w:pPr>
+        <w:pStyle w:val="NoSpacing"/>
+      </w:pPr>
+    </w:p>
+    <w:p>
+      <w:pPr>
+        <w:pStyle w:val="NoSpacing"/>
+      </w:pPr>
+    </w:p>
+    <w:p>
+      <w:pPr>
+        <w:pStyle w:val="Heading1"/>
+      </w:pPr>
+      <w:bookmarkStart w:id="2" w:name="_Toc414221707"/>
+      <w:r>
+        <w:lastRenderedPageBreak/>
+        <w:t>Android Design: FSM</w:t>
+      </w:r>
       <w:bookmarkEnd w:id="2"/>
       <w:r>
-        <w:t xml:space="preserve"> website.</w:t>
-      </w:r>
-    </w:p>
-    <w:p>
-      <w:pPr>
-        <w:pStyle w:val="NoSpacing"/>
-      </w:pPr>
+        <w:t xml:space="preserve"> </w:t>
+      </w:r>
+    </w:p>
+    <w:p>
+      <w:pPr>
+        <w:pStyle w:val="NoSpacing"/>
+      </w:pPr>
+      <w:r>
+        <w:object w:dxaOrig="8700" w:dyaOrig="10935">
+          <v:shapetype id="_x0000_t75" coordsize="21600,21600" o:spt="75" o:preferrelative="t" path="m@4@5l@4@11@9@11@9@5xe" filled="f" stroked="f">
+            <v:stroke joinstyle="miter"/>
+            <v:formulas>
+              <v:f eqn="if lineDrawn pixelLineWidth 0"/>
+              <v:f eqn="sum @0 1 0"/>
+              <v:f eqn="sum 0 0 @1"/>
+              <v:f eqn="prod @2 1 2"/>
+              <v:f eqn="prod @3 21600 pixelWidth"/>
+              <v:f eqn="prod @3 21600 pixelHeight"/>
+              <v:f eqn="sum @0 0 1"/>
+              <v:f eqn="prod @6 1 2"/>
+              <v:f eqn="prod @7 21600 pixelWidth"/>
+              <v:f eqn="sum @8 21600 0"/>
+              <v:f eqn="prod @7 21600 pixelHeight"/>
+              <v:f eqn="sum @10 21600 0"/>
+            </v:formulas>
+            <v:path o:extrusionok="f" gradientshapeok="t" o:connecttype="rect"/>
+            <o:lock v:ext="edit" aspectratio="t"/>
+          </v:shapetype>
+          <v:shape id="_x0000_i1025" type="#_x0000_t75" style="width:433.5pt;height:547pt" o:ole="">
+            <v:imagedata r:id="rId12" o:title=""/>
+          </v:shape>
+          <o:OLEObject Type="Embed" ProgID="Visio.Drawing.15" ShapeID="_x0000_i1025" DrawAspect="Content" ObjectID="_1487963840" r:id="rId13"/>
+        </w:object>
+      </w:r>
+    </w:p>
+    <w:p>
+      <w:pPr>
+        <w:pStyle w:val="NoSpacing"/>
+      </w:pPr>
+    </w:p>
+    <w:p>
+      <w:pPr>
+        <w:pStyle w:val="NoSpacing"/>
+      </w:pPr>
+    </w:p>
+    <w:p>
+      <w:pPr>
+        <w:pStyle w:val="Title"/>
+      </w:pPr>
+    </w:p>
+    <w:p>
+      <w:pPr>
+        <w:pStyle w:val="Heading1"/>
+      </w:pPr>
+      <w:bookmarkStart w:id="3" w:name="_Toc414221708"/>
+      <w:r>
+        <w:lastRenderedPageBreak/>
+        <w:t>Android Design: Pseudo-code</w:t>
+      </w:r>
+      <w:bookmarkEnd w:id="3"/>
+    </w:p>
+    <w:p>
+      <w:pPr>
+        <w:pStyle w:val="NoSpacing"/>
+      </w:pPr>
+    </w:p>
+    <w:p>
+      <w:pPr>
+        <w:pStyle w:val="NoSpacing"/>
+        <w:rPr>
+          <w:b/>
+        </w:rPr>
+      </w:pPr>
+      <w:r>
+        <w:rPr>
+          <w:b/>
+        </w:rPr>
+        <w:t>Start</w:t>
+      </w:r>
+    </w:p>
+    <w:p>
+      <w:pPr>
+        <w:pStyle w:val="NoSpacing"/>
+      </w:pPr>
+      <w:r>
+        <w:tab/>
+        <w:t>On Create of main activity</w:t>
+      </w:r>
+    </w:p>
+    <w:p>
+      <w:pPr>
+        <w:pStyle w:val="NoSpacing"/>
+      </w:pPr>
+      <w:r>
+        <w:tab/>
+        <w:t>Instantiate shared Preferences, location Manager, and the web view</w:t>
+      </w:r>
+    </w:p>
+    <w:p>
+      <w:pPr>
+        <w:pStyle w:val="NoSpacing"/>
+      </w:pPr>
+      <w:r>
+        <w:tab/>
+        <w:t>Load the web view with our website</w:t>
+      </w:r>
+    </w:p>
+    <w:p>
+      <w:pPr>
+        <w:pStyle w:val="NoSpacing"/>
+      </w:pPr>
+    </w:p>
+    <w:p>
+      <w:pPr>
+        <w:pStyle w:val="NoSpacing"/>
+        <w:rPr>
+          <w:b/>
+        </w:rPr>
+      </w:pPr>
+      <w:r>
+        <w:rPr>
+          <w:b/>
+        </w:rPr>
+        <w:t>Check In</w:t>
+      </w:r>
+    </w:p>
+    <w:p>
+      <w:pPr>
+        <w:pStyle w:val="NoSpacing"/>
+      </w:pPr>
+      <w:r>
+        <w:tab/>
+        <w:t>Get the device IP and MAC address</w:t>
+      </w:r>
+    </w:p>
+    <w:p>
+      <w:pPr>
+        <w:pStyle w:val="NoSpacing"/>
+      </w:pPr>
+      <w:r>
+        <w:tab/>
+        <w:t>Request a connection with the server</w:t>
+      </w:r>
+    </w:p>
+    <w:p>
+      <w:pPr>
+        <w:pStyle w:val="NoSpacing"/>
+      </w:pPr>
+      <w:r>
+        <w:tab/>
+        <w:t>Request a single location update</w:t>
+      </w:r>
+    </w:p>
+    <w:p>
+      <w:pPr>
+        <w:pStyle w:val="NoSpacing"/>
+      </w:pPr>
+    </w:p>
+    <w:p>
+      <w:pPr>
+        <w:pStyle w:val="NoSpacing"/>
+        <w:rPr>
+          <w:b/>
+        </w:rPr>
+      </w:pPr>
+      <w:r>
+        <w:rPr>
+          <w:b/>
+        </w:rPr>
+        <w:t>Request Connection</w:t>
+      </w:r>
+    </w:p>
+    <w:p>
+      <w:pPr>
+        <w:pStyle w:val="NoSpacing"/>
+      </w:pPr>
+      <w:r>
+        <w:tab/>
+        <w:t>Get the server IP and Port from the shared preferences.</w:t>
+      </w:r>
+    </w:p>
+    <w:p>
+      <w:pPr>
+        <w:pStyle w:val="NoSpacing"/>
+      </w:pPr>
+      <w:r>
+        <w:tab/>
+        <w:t>Instantiate a client socket passing the IP and Port as parameters to the constructor</w:t>
+      </w:r>
+    </w:p>
+    <w:p>
+      <w:pPr>
+        <w:pStyle w:val="NoSpacing"/>
+      </w:pPr>
+    </w:p>
+    <w:p>
+      <w:pPr>
+        <w:pStyle w:val="NoSpacing"/>
+        <w:rPr>
+          <w:b/>
+        </w:rPr>
+      </w:pPr>
+      <w:r>
+        <w:rPr>
+          <w:b/>
+        </w:rPr>
+        <w:t xml:space="preserve">Request Location update </w:t>
+      </w:r>
+    </w:p>
+    <w:p>
+      <w:pPr>
+        <w:pStyle w:val="NoSpacing"/>
+      </w:pPr>
+      <w:r>
+        <w:tab/>
+        <w:t xml:space="preserve">Check enabled providers. </w:t>
+      </w:r>
+      <w:r>
+        <w:br/>
+      </w:r>
+      <w:r>
+        <w:tab/>
+        <w:t>If network provider enabled use network provider</w:t>
+      </w:r>
+    </w:p>
+    <w:p>
+      <w:pPr>
+        <w:pStyle w:val="NoSpacing"/>
+      </w:pPr>
+      <w:r>
+        <w:tab/>
+        <w:t>If GPS provider enabled but network provider is not enabled, use GPS provider</w:t>
+      </w:r>
+    </w:p>
+    <w:p>
+      <w:pPr>
+        <w:pStyle w:val="NoSpacing"/>
+      </w:pPr>
+      <w:r>
+        <w:tab/>
+        <w:t>Else use the Passive provider</w:t>
+      </w:r>
+    </w:p>
+    <w:p>
+      <w:pPr>
+        <w:pStyle w:val="NoSpacing"/>
+      </w:pPr>
+    </w:p>
+    <w:p>
+      <w:pPr>
+        <w:pStyle w:val="NoSpacing"/>
+      </w:pPr>
+      <w:r>
+        <w:tab/>
+        <w:t xml:space="preserve">Instantiate a Location listener </w:t>
+      </w:r>
+    </w:p>
+    <w:p>
+      <w:pPr>
+        <w:pStyle w:val="NoSpacing"/>
+      </w:pPr>
+      <w:r>
+        <w:tab/>
+      </w:r>
+      <w:r>
+        <w:tab/>
+        <w:t xml:space="preserve">Implement the </w:t>
+      </w:r>
+      <w:proofErr w:type="spellStart"/>
+      <w:r>
+        <w:t>onLocationChanged</w:t>
+      </w:r>
+      <w:proofErr w:type="spellEnd"/>
+      <w:r>
+        <w:t xml:space="preserve"> callback</w:t>
+      </w:r>
+    </w:p>
+    <w:p>
+      <w:pPr>
+        <w:pStyle w:val="NoSpacing"/>
+        <w:ind w:left="2160"/>
+      </w:pPr>
+      <w:r>
+        <w:t>Get the longitude, latitude and time from the location object</w:t>
+      </w:r>
+    </w:p>
+    <w:p>
+      <w:pPr>
+        <w:pStyle w:val="NoSpacing"/>
+        <w:ind w:left="2160"/>
+      </w:pPr>
+      <w:r>
+        <w:t xml:space="preserve">Write the longitude, latitude, </w:t>
+      </w:r>
+      <w:proofErr w:type="spellStart"/>
+      <w:r>
+        <w:t>ip</w:t>
+      </w:r>
+      <w:proofErr w:type="spellEnd"/>
+      <w:r>
+        <w:t xml:space="preserve"> address, mac address and time on the socket</w:t>
+      </w:r>
+    </w:p>
+    <w:p>
+      <w:pPr>
+        <w:pStyle w:val="NoSpacing"/>
+        <w:ind w:left="2160"/>
+      </w:pPr>
+    </w:p>
+    <w:p>
+      <w:pPr>
+        <w:pStyle w:val="NoSpacing"/>
+      </w:pPr>
+      <w:r>
+        <w:tab/>
+        <w:t xml:space="preserve">Location manager request single </w:t>
+      </w:r>
+      <w:proofErr w:type="gramStart"/>
+      <w:r>
+        <w:t>update(</w:t>
+      </w:r>
+      <w:proofErr w:type="gramEnd"/>
+      <w:r>
+        <w:t xml:space="preserve">provider to use, location </w:t>
+      </w:r>
+      <w:proofErr w:type="spellStart"/>
+      <w:r>
+        <w:t>listner</w:t>
+      </w:r>
+      <w:proofErr w:type="spellEnd"/>
+      <w:r>
+        <w:t xml:space="preserve">) </w:t>
+      </w:r>
+    </w:p>
+    <w:p>
+      <w:pPr>
+        <w:pStyle w:val="NoSpacing"/>
+      </w:pPr>
+    </w:p>
+    <w:p>
+      <w:pPr>
+        <w:pStyle w:val="NoSpacing"/>
+        <w:rPr>
+          <w:b/>
+        </w:rPr>
+      </w:pPr>
+      <w:r>
+        <w:br/>
+      </w:r>
+      <w:r>
+        <w:rPr>
+          <w:b/>
+        </w:rPr>
+        <w:t>Write to socket</w:t>
+      </w:r>
+    </w:p>
+    <w:p>
+      <w:pPr>
+        <w:pStyle w:val="NoSpacing"/>
+      </w:pPr>
+      <w:r>
+        <w:tab/>
+        <w:t xml:space="preserve">Instantiate output stream </w:t>
+      </w:r>
+    </w:p>
+    <w:p>
+      <w:pPr>
+        <w:pStyle w:val="NoSpacing"/>
+      </w:pPr>
+      <w:r>
+        <w:tab/>
+        <w:t>Set out put stream to the socket’s output stream</w:t>
+      </w:r>
+    </w:p>
+    <w:p>
+      <w:pPr>
+        <w:pStyle w:val="NoSpacing"/>
+      </w:pPr>
+      <w:r>
+        <w:tab/>
+        <w:t xml:space="preserve">Write the </w:t>
+      </w:r>
+      <w:proofErr w:type="spellStart"/>
+      <w:r>
+        <w:t>passed</w:t>
+      </w:r>
+      <w:proofErr w:type="spellEnd"/>
+      <w:r>
+        <w:t xml:space="preserve"> string parameter onto the </w:t>
+      </w:r>
+      <w:proofErr w:type="spellStart"/>
+      <w:r>
+        <w:t>os</w:t>
+      </w:r>
+      <w:proofErr w:type="spellEnd"/>
+      <w:r>
+        <w:t xml:space="preserve"> stream</w:t>
+      </w:r>
+    </w:p>
+    <w:p>
+      <w:pPr>
+        <w:pStyle w:val="NoSpacing"/>
+      </w:pPr>
+      <w:r>
+        <w:tab/>
+        <w:t>Close socket</w:t>
+      </w:r>
+    </w:p>
+    <w:p>
+      <w:pPr>
+        <w:pStyle w:val="NoSpacing"/>
+      </w:pPr>
+    </w:p>
+    <w:p>
+      <w:pPr>
+        <w:pStyle w:val="NoSpacing"/>
+        <w:rPr>
+          <w:b/>
+        </w:rPr>
+      </w:pPr>
+      <w:proofErr w:type="spellStart"/>
+      <w:r>
+        <w:rPr>
+          <w:b/>
+        </w:rPr>
+        <w:t>Config</w:t>
+      </w:r>
+      <w:proofErr w:type="spellEnd"/>
+    </w:p>
+    <w:p>
+      <w:pPr>
+        <w:pStyle w:val="NoSpacing"/>
+        <w:ind w:left="720"/>
+      </w:pPr>
+      <w:r>
+        <w:t xml:space="preserve">Inflate the </w:t>
+      </w:r>
+      <w:proofErr w:type="spellStart"/>
+      <w:r>
+        <w:t>config</w:t>
+      </w:r>
+      <w:proofErr w:type="spellEnd"/>
+      <w:r>
+        <w:t xml:space="preserve"> fragment where user can enter the server’s IP address, Port number, frequency of location updates and minimum distance change for a location update</w:t>
+      </w:r>
+    </w:p>
+    <w:p>
+      <w:pPr>
+        <w:pStyle w:val="NoSpacing"/>
+      </w:pPr>
+    </w:p>
+    <w:p>
+      <w:pPr>
+        <w:pStyle w:val="NoSpacing"/>
+      </w:pPr>
+    </w:p>
+    <w:p>
+      <w:pPr>
+        <w:pStyle w:val="NoSpacing"/>
+      </w:pPr>
+    </w:p>
+    <w:p>
+      <w:pPr>
+        <w:pStyle w:val="NoSpacing"/>
+      </w:pPr>
+    </w:p>
+    <w:p>
+      <w:pPr>
+        <w:pStyle w:val="NoSpacing"/>
+      </w:pPr>
+    </w:p>
+    <w:p>
+      <w:r>
+        <w:br w:type="page"/>
+      </w:r>
+    </w:p>
+    <w:p>
+      <w:pPr>
+        <w:pStyle w:val="NoSpacing"/>
+        <w:rPr>
+          <w:b/>
+        </w:rPr>
+      </w:pPr>
+      <w:r>
+        <w:rPr>
+          <w:b/>
+        </w:rPr>
+        <w:lastRenderedPageBreak/>
+        <w:t>Start Service</w:t>
+      </w:r>
+    </w:p>
+    <w:p>
+      <w:pPr>
+        <w:pStyle w:val="NoSpacing"/>
+      </w:pPr>
+      <w:r>
+        <w:tab/>
+        <w:t xml:space="preserve">Calls </w:t>
+      </w:r>
+      <w:proofErr w:type="gramStart"/>
+      <w:r>
+        <w:t>On</w:t>
+      </w:r>
+      <w:proofErr w:type="gramEnd"/>
+      <w:r>
+        <w:t xml:space="preserve"> Create of our Service class</w:t>
+      </w:r>
+    </w:p>
+    <w:p>
+      <w:pPr>
+        <w:pStyle w:val="NoSpacing"/>
+      </w:pPr>
+      <w:r>
+        <w:tab/>
+        <w:t>Starts the thread which this service will run on</w:t>
+      </w:r>
+    </w:p>
+    <w:p>
+      <w:pPr>
+        <w:pStyle w:val="NoSpacing"/>
+      </w:pPr>
+      <w:r>
+        <w:tab/>
+        <w:t>Calls on start command of service class</w:t>
+      </w:r>
+    </w:p>
+    <w:p>
+      <w:pPr>
+        <w:pStyle w:val="NoSpacing"/>
+      </w:pPr>
+      <w:r>
+        <w:tab/>
+        <w:t>Request connection</w:t>
+      </w:r>
+    </w:p>
+    <w:p>
+      <w:pPr>
+        <w:pStyle w:val="NoSpacing"/>
+      </w:pPr>
+      <w:r>
+        <w:tab/>
+        <w:t>Instantiate shared preferences object</w:t>
+      </w:r>
+    </w:p>
+    <w:p>
+      <w:pPr>
+        <w:pStyle w:val="NoSpacing"/>
+        <w:ind w:firstLine="720"/>
+      </w:pPr>
+      <w:r>
+        <w:t>Get the device IP and MAC address</w:t>
+      </w:r>
+    </w:p>
+    <w:p>
+      <w:pPr>
+        <w:pStyle w:val="NoSpacing"/>
+        <w:ind w:firstLine="720"/>
+      </w:pPr>
+      <w:r>
+        <w:t>Start location discovery</w:t>
+      </w:r>
+    </w:p>
+    <w:p>
+      <w:pPr>
+        <w:pStyle w:val="NoSpacing"/>
+        <w:ind w:left="720"/>
+      </w:pPr>
+      <w:r>
+        <w:t xml:space="preserve">Returns </w:t>
+      </w:r>
+      <w:proofErr w:type="gramStart"/>
+      <w:r>
+        <w:t>Start</w:t>
+      </w:r>
+      <w:proofErr w:type="gramEnd"/>
+      <w:r>
+        <w:t xml:space="preserve"> sticky so that the service will continue running even when the application is closed.</w:t>
+      </w:r>
+    </w:p>
+    <w:p>
+      <w:pPr>
+        <w:pStyle w:val="NoSpacing"/>
+      </w:pPr>
+    </w:p>
+    <w:p>
+      <w:pPr>
+        <w:pStyle w:val="NoSpacing"/>
+        <w:ind w:firstLine="720"/>
+      </w:pPr>
+    </w:p>
+    <w:p>
+      <w:pPr>
+        <w:pStyle w:val="NoSpacing"/>
+        <w:rPr>
+          <w:b/>
+        </w:rPr>
+      </w:pPr>
+      <w:r>
+        <w:rPr>
+          <w:b/>
+        </w:rPr>
+        <w:t>Start Location Discovery</w:t>
+      </w:r>
+    </w:p>
+    <w:p>
+      <w:pPr>
+        <w:pStyle w:val="NoSpacing"/>
+      </w:pPr>
+      <w:r>
+        <w:tab/>
+        <w:t>Instantiate the location manager object</w:t>
+      </w:r>
+    </w:p>
+    <w:p>
+      <w:pPr>
+        <w:pStyle w:val="NoSpacing"/>
+      </w:pPr>
+    </w:p>
+    <w:p>
+      <w:pPr>
+        <w:pStyle w:val="NoSpacing"/>
+      </w:pPr>
+      <w:r>
+        <w:tab/>
+        <w:t>If network provider enabled use network provider</w:t>
+      </w:r>
+    </w:p>
+    <w:p>
+      <w:pPr>
+        <w:pStyle w:val="NoSpacing"/>
+      </w:pPr>
+      <w:r>
+        <w:tab/>
+        <w:t>If GPS provider enabled but network provider is not enabled, use GPS provider</w:t>
+      </w:r>
+    </w:p>
+    <w:p>
+      <w:pPr>
+        <w:pStyle w:val="NoSpacing"/>
+      </w:pPr>
+      <w:r>
+        <w:tab/>
+        <w:t>Else use the Passive provider</w:t>
+      </w:r>
+    </w:p>
+    <w:p>
+      <w:pPr>
+        <w:pStyle w:val="NoSpacing"/>
+      </w:pPr>
+      <w:r>
+        <w:tab/>
+      </w:r>
+    </w:p>
+    <w:p>
+      <w:pPr>
+        <w:pStyle w:val="NoSpacing"/>
+      </w:pPr>
+      <w:r>
+        <w:tab/>
+        <w:t>This will continuously listen for location updates from the location manager</w:t>
+      </w:r>
+    </w:p>
+    <w:p>
+      <w:pPr>
+        <w:pStyle w:val="NoSpacing"/>
+      </w:pPr>
+      <w:r>
+        <w:tab/>
+        <w:t xml:space="preserve">Instantiate a Location listener </w:t>
+      </w:r>
+    </w:p>
+    <w:p>
+      <w:pPr>
+        <w:pStyle w:val="NoSpacing"/>
+      </w:pPr>
+      <w:r>
+        <w:tab/>
+      </w:r>
+      <w:r>
+        <w:tab/>
+        <w:t xml:space="preserve">Implement the </w:t>
+      </w:r>
+      <w:proofErr w:type="spellStart"/>
+      <w:r>
+        <w:t>onLocationChanged</w:t>
+      </w:r>
+      <w:proofErr w:type="spellEnd"/>
+      <w:r>
+        <w:t xml:space="preserve"> callback</w:t>
+      </w:r>
+    </w:p>
+    <w:p>
+      <w:pPr>
+        <w:pStyle w:val="NoSpacing"/>
+        <w:ind w:left="2160"/>
+      </w:pPr>
+      <w:r>
+        <w:t>Get the longitude, latitude and time from the location object</w:t>
+      </w:r>
+    </w:p>
+    <w:p>
+      <w:pPr>
+        <w:pStyle w:val="NoSpacing"/>
+        <w:ind w:left="2160"/>
+      </w:pPr>
+      <w:r>
+        <w:t xml:space="preserve">Write the longitude, latitude, </w:t>
+      </w:r>
+      <w:proofErr w:type="spellStart"/>
+      <w:r>
+        <w:t>i</w:t>
+      </w:r>
+      <w:r>
+        <w:t>`</w:t>
+      </w:r>
+      <w:r>
+        <w:t>p</w:t>
+      </w:r>
+      <w:proofErr w:type="spellEnd"/>
+      <w:r>
+        <w:t xml:space="preserve"> address, mac address and time on the socket</w:t>
+      </w:r>
+    </w:p>
+    <w:p>
+      <w:pPr>
+        <w:pStyle w:val="NoSpacing"/>
+      </w:pPr>
+    </w:p>
+    <w:p>
+      <w:pPr>
+        <w:pStyle w:val="NoSpacing"/>
+        <w:ind w:left="720"/>
+      </w:pPr>
+      <w:r>
+        <w:t xml:space="preserve">Request Location </w:t>
+      </w:r>
+      <w:r>
+        <w:t>Updates (</w:t>
+      </w:r>
+      <w:r>
+        <w:t>provider, min time, min distance, location listener</w:t>
+      </w:r>
+      <w:proofErr w:type="gramStart"/>
+      <w:r>
+        <w:t>)  -</w:t>
+      </w:r>
+      <w:proofErr w:type="gramEnd"/>
+      <w:r>
+        <w:t xml:space="preserve"> Continuously get location updates</w:t>
+      </w:r>
+    </w:p>
+    <w:p>
+      <w:pPr>
+        <w:pStyle w:val="NoSpacing"/>
+      </w:pPr>
+    </w:p>
+    <w:p>
+      <w:pPr>
+        <w:pStyle w:val="NoSpacing"/>
+        <w:rPr>
+          <w:b/>
+        </w:rPr>
+      </w:pPr>
+      <w:r>
+        <w:rPr>
+          <w:b/>
+        </w:rPr>
+        <w:t>Stop Service</w:t>
+      </w:r>
+    </w:p>
+    <w:p>
+      <w:pPr>
+        <w:pStyle w:val="NoSpacing"/>
+      </w:pPr>
+      <w:r>
+        <w:tab/>
+        <w:t>Calls on Destroy of service class</w:t>
+      </w:r>
+    </w:p>
+    <w:p>
+      <w:pPr>
+        <w:pStyle w:val="NoSpacing"/>
+      </w:pPr>
+      <w:r>
+        <w:tab/>
+        <w:t>Stop the service thread</w:t>
+      </w:r>
+    </w:p>
+    <w:p>
+      <w:pPr>
+        <w:pStyle w:val="NoSpacing"/>
+      </w:pPr>
+      <w:r>
+        <w:tab/>
+        <w:t>Close the client socket</w:t>
+      </w:r>
+    </w:p>
+    <w:p/>
+    <w:p/>
+    <w:p/>
+    <w:p/>
+    <w:p/>
+    <w:p/>
+    <w:p/>
+    <w:p>
+      <w:pPr>
+        <w:pStyle w:val="NoSpacing"/>
+      </w:pPr>
+      <w:bookmarkStart w:id="4" w:name="_Toc414221709"/>
       <w:r>
         <w:rPr>
           <w:rStyle w:val="Heading1Char"/>
         </w:rPr>
         <w:lastRenderedPageBreak/>
-        <w:t>Website State Diagram</w:t>
-      </w:r>
+        <w:t xml:space="preserve">Website </w:t>
+      </w:r>
+      <w:r>
+        <w:rPr>
+          <w:rStyle w:val="Heading1Char"/>
+        </w:rPr>
+        <w:t>FSM</w:t>
+      </w:r>
+      <w:bookmarkEnd w:id="4"/>
       <w:r>
         <w:object w:dxaOrig="10171" w:dyaOrig="14746">
-          <v:shape id="_x0000_i1026" type="#_x0000_t75" style="width:425.2pt;height:616.1pt" o:ole="">
+          <v:shape id="_x0000_i1026" type="#_x0000_t75" style="width:416pt;height:602.5pt" o:ole="">
             <v:imagedata r:id="rId14" o:title=""/>
           </v:shape>
-          <o:OLEObject Type="Embed" ProgID="Visio.Drawing.15" ShapeID="_x0000_i1026" DrawAspect="Content" ObjectID="_1487957969" r:id="rId15"/>
+          <o:OLEObject Type="Embed" ProgID="Visio.Drawing.15" ShapeID="_x0000_i1026" DrawAspect="Content" ObjectID="_1487963841" r:id="rId15"/>
         </w:object>
       </w:r>
-      <w:r>
-        <w:br/>
-      </w:r>
     </w:p>
     <w:p>
       <w:pPr>
         <w:pStyle w:val="Heading1"/>
       </w:pPr>
-      <w:bookmarkStart w:id="3" w:name="_Toc414197008"/>
-      <w:r>
+      <w:bookmarkStart w:id="5" w:name="_Toc414221710"/>
+      <w:r>
+        <w:lastRenderedPageBreak/>
         <w:t>Website Planning:</w:t>
       </w:r>
-      <w:bookmarkEnd w:id="3"/>
+      <w:bookmarkEnd w:id="5"/>
     </w:p>
     <w:p>
       <w:r>
@@ -2083,12 +2317,14 @@
       <w:pPr>
         <w:pStyle w:val="Heading1"/>
       </w:pPr>
-      <w:bookmarkStart w:id="4" w:name="_Toc414197009"/>
+      <w:bookmarkStart w:id="6" w:name="_Toc414221711"/>
+      <w:proofErr w:type="spellStart"/>
       <w:r>
         <w:lastRenderedPageBreak/>
         <w:t>Psuedocode</w:t>
       </w:r>
-      <w:bookmarkEnd w:id="4"/>
+      <w:bookmarkEnd w:id="6"/>
+      <w:proofErr w:type="spellEnd"/>
     </w:p>
     <w:p>
       <w:r>
@@ -2123,24 +2359,42 @@
           <w:sz w:val="16"/>
         </w:rPr>
         <w:tab/>
-        <w:t>Import js</w:t>
-      </w:r>
-    </w:p>
-    <w:p>
-      <w:pPr>
-        <w:rPr>
-          <w:rFonts w:ascii="Consolas" w:hAnsi="Consolas" w:cs="Consolas"/>
-          <w:sz w:val="16"/>
-        </w:rPr>
-      </w:pPr>
-      <w:r>
-        <w:rPr>
-          <w:rFonts w:ascii="Consolas" w:hAnsi="Consolas" w:cs="Consolas"/>
-          <w:sz w:val="16"/>
-        </w:rPr>
-        <w:tab/>
-        <w:t>Import css</w:t>
-      </w:r>
+        <w:t xml:space="preserve">Import </w:t>
+      </w:r>
+      <w:proofErr w:type="spellStart"/>
+      <w:r>
+        <w:rPr>
+          <w:rFonts w:ascii="Consolas" w:hAnsi="Consolas" w:cs="Consolas"/>
+          <w:sz w:val="16"/>
+        </w:rPr>
+        <w:t>js</w:t>
+      </w:r>
+      <w:proofErr w:type="spellEnd"/>
+    </w:p>
+    <w:p>
+      <w:pPr>
+        <w:rPr>
+          <w:rFonts w:ascii="Consolas" w:hAnsi="Consolas" w:cs="Consolas"/>
+          <w:sz w:val="16"/>
+        </w:rPr>
+      </w:pPr>
+      <w:r>
+        <w:rPr>
+          <w:rFonts w:ascii="Consolas" w:hAnsi="Consolas" w:cs="Consolas"/>
+          <w:sz w:val="16"/>
+        </w:rPr>
+        <w:tab/>
+        <w:t xml:space="preserve">Import </w:t>
+      </w:r>
+      <w:proofErr w:type="spellStart"/>
+      <w:r>
+        <w:rPr>
+          <w:rFonts w:ascii="Consolas" w:hAnsi="Consolas" w:cs="Consolas"/>
+          <w:sz w:val="16"/>
+        </w:rPr>
+        <w:t>css</w:t>
+      </w:r>
+      <w:proofErr w:type="spellEnd"/>
     </w:p>
     <w:p>
       <w:pPr>
@@ -2170,8 +2424,17 @@
           <w:sz w:val="16"/>
         </w:rPr>
         <w:tab/>
-        <w:t>Title css</w:t>
-      </w:r>
+        <w:t xml:space="preserve">Title </w:t>
+      </w:r>
+      <w:proofErr w:type="spellStart"/>
+      <w:r>
+        <w:rPr>
+          <w:rFonts w:ascii="Consolas" w:hAnsi="Consolas" w:cs="Consolas"/>
+          <w:sz w:val="16"/>
+        </w:rPr>
+        <w:t>css</w:t>
+      </w:r>
+      <w:proofErr w:type="spellEnd"/>
       <w:r>
         <w:rPr>
           <w:rFonts w:ascii="Consolas" w:hAnsi="Consolas" w:cs="Consolas"/>
@@ -2421,7 +2684,22 @@
           <w:sz w:val="16"/>
         </w:rPr>
         <w:tab/>
-        <w:t>Delete  all current markers</w:t>
+      </w:r>
+      <w:proofErr w:type="gramStart"/>
+      <w:r>
+        <w:rPr>
+          <w:rFonts w:ascii="Consolas" w:hAnsi="Consolas" w:cs="Consolas"/>
+          <w:sz w:val="16"/>
+        </w:rPr>
+        <w:t>Delete  all</w:t>
+      </w:r>
+      <w:proofErr w:type="gramEnd"/>
+      <w:r>
+        <w:rPr>
+          <w:rFonts w:ascii="Consolas" w:hAnsi="Consolas" w:cs="Consolas"/>
+          <w:sz w:val="16"/>
+        </w:rPr>
+        <w:t xml:space="preserve"> current markers</w:t>
       </w:r>
     </w:p>
     <w:p>
@@ -2482,7 +2760,22 @@
           <w:sz w:val="16"/>
         </w:rPr>
         <w:tab/>
-        <w:t xml:space="preserve">else </w:t>
+      </w:r>
+      <w:proofErr w:type="gramStart"/>
+      <w:r>
+        <w:rPr>
+          <w:rFonts w:ascii="Consolas" w:hAnsi="Consolas" w:cs="Consolas"/>
+          <w:sz w:val="16"/>
+        </w:rPr>
+        <w:t>else</w:t>
+      </w:r>
+      <w:proofErr w:type="gramEnd"/>
+      <w:r>
+        <w:rPr>
+          <w:rFonts w:ascii="Consolas" w:hAnsi="Consolas" w:cs="Consolas"/>
+          <w:sz w:val="16"/>
+        </w:rPr>
+        <w:t xml:space="preserve"> </w:t>
       </w:r>
     </w:p>
     <w:p>
@@ -2792,7 +3085,23 @@
           <w:rFonts w:ascii="Consolas" w:hAnsi="Consolas" w:cs="Consolas"/>
           <w:sz w:val="16"/>
         </w:rPr>
-        <w:t>Mac History markers ( mac id )</w:t>
+        <w:t xml:space="preserve">Mac History markers </w:t>
+      </w:r>
+      <w:proofErr w:type="gramStart"/>
+      <w:r>
+        <w:rPr>
+          <w:rFonts w:ascii="Consolas" w:hAnsi="Consolas" w:cs="Consolas"/>
+          <w:sz w:val="16"/>
+        </w:rPr>
+        <w:t>( mac</w:t>
+      </w:r>
+      <w:proofErr w:type="gramEnd"/>
+      <w:r>
+        <w:rPr>
+          <w:rFonts w:ascii="Consolas" w:hAnsi="Consolas" w:cs="Consolas"/>
+          <w:sz w:val="16"/>
+        </w:rPr>
+        <w:t xml:space="preserve"> id )</w:t>
       </w:r>
     </w:p>
     <w:p>
@@ -3133,7 +3442,39 @@
           <w:sz w:val="16"/>
         </w:rPr>
         <w:tab/>
-        <w:t>Using xmlhttprequest, load the coordinates xml</w:t>
+        <w:t xml:space="preserve">Using </w:t>
+      </w:r>
+      <w:proofErr w:type="spellStart"/>
+      <w:r>
+        <w:rPr>
+          <w:rFonts w:ascii="Consolas" w:hAnsi="Consolas" w:cs="Consolas"/>
+          <w:sz w:val="16"/>
+        </w:rPr>
+        <w:t>xmlhttprequest</w:t>
+      </w:r>
+      <w:proofErr w:type="spellEnd"/>
+      <w:r>
+        <w:rPr>
+          <w:rFonts w:ascii="Consolas" w:hAnsi="Consolas" w:cs="Consolas"/>
+          <w:sz w:val="16"/>
+        </w:rPr>
+        <w:t xml:space="preserve">, load the </w:t>
+      </w:r>
+      <w:proofErr w:type="gramStart"/>
+      <w:r>
+        <w:rPr>
+          <w:rFonts w:ascii="Consolas" w:hAnsi="Consolas" w:cs="Consolas"/>
+          <w:sz w:val="16"/>
+        </w:rPr>
+        <w:t>coordinates</w:t>
+      </w:r>
+      <w:proofErr w:type="gramEnd"/>
+      <w:r>
+        <w:rPr>
+          <w:rFonts w:ascii="Consolas" w:hAnsi="Consolas" w:cs="Consolas"/>
+          <w:sz w:val="16"/>
+        </w:rPr>
+        <w:t xml:space="preserve"> xml</w:t>
       </w:r>
     </w:p>
     <w:p>
@@ -3171,12 +3512,12 @@
       <w:pPr>
         <w:pStyle w:val="Heading1"/>
       </w:pPr>
-      <w:bookmarkStart w:id="5" w:name="_Toc414197010"/>
+      <w:bookmarkStart w:id="7" w:name="_Toc414221712"/>
       <w:r>
         <w:lastRenderedPageBreak/>
         <w:t>Bonus: Server Configuration</w:t>
       </w:r>
-      <w:bookmarkEnd w:id="5"/>
+      <w:bookmarkEnd w:id="7"/>
     </w:p>
     <w:p>
       <w:r>
@@ -3209,8 +3550,13 @@
         </w:numPr>
       </w:pPr>
       <w:r>
-        <w:t>Login: dcomm</w:t>
-      </w:r>
+        <w:t xml:space="preserve">Login: </w:t>
+      </w:r>
+      <w:proofErr w:type="spellStart"/>
+      <w:r>
+        <w:t>dcomm</w:t>
+      </w:r>
+      <w:proofErr w:type="spellEnd"/>
     </w:p>
     <w:p>
       <w:pPr>
@@ -3221,8 +3567,13 @@
         </w:numPr>
       </w:pPr>
       <w:r>
-        <w:t>Password: bcit</w:t>
-      </w:r>
+        <w:t xml:space="preserve">Password: </w:t>
+      </w:r>
+      <w:proofErr w:type="spellStart"/>
+      <w:r>
+        <w:t>bcit</w:t>
+      </w:r>
+      <w:proofErr w:type="spellEnd"/>
     </w:p>
     <w:p>
       <w:r>
@@ -3262,8 +3613,21 @@
         </w:numPr>
       </w:pPr>
       <w:r>
-        <w:t>Setup .htaccess and .htpasswd</w:t>
-      </w:r>
+        <w:t>Setup .</w:t>
+      </w:r>
+      <w:proofErr w:type="spellStart"/>
+      <w:r>
+        <w:t>htaccess</w:t>
+      </w:r>
+      <w:proofErr w:type="spellEnd"/>
+      <w:r>
+        <w:t xml:space="preserve"> and .</w:t>
+      </w:r>
+      <w:proofErr w:type="spellStart"/>
+      <w:r>
+        <w:t>htpasswd</w:t>
+      </w:r>
+      <w:proofErr w:type="spellEnd"/>
     </w:p>
     <w:p>
       <w:r>
@@ -3278,8 +3642,29 @@
           <w:numId w:val="2"/>
         </w:numPr>
       </w:pPr>
-      <w:r>
-        <w:t>Port ??? was forwarded for ssh.</w:t>
+      <w:proofErr w:type="gramStart"/>
+      <w:r>
+        <w:t>Port ???</w:t>
+      </w:r>
+      <w:proofErr w:type="gramEnd"/>
+      <w:r>
+        <w:t xml:space="preserve"> </w:t>
+      </w:r>
+      <w:proofErr w:type="gramStart"/>
+      <w:r>
+        <w:t>was</w:t>
+      </w:r>
+      <w:proofErr w:type="gramEnd"/>
+      <w:r>
+        <w:t xml:space="preserve"> forwarded for </w:t>
+      </w:r>
+      <w:proofErr w:type="spellStart"/>
+      <w:r>
+        <w:t>ssh</w:t>
+      </w:r>
+      <w:proofErr w:type="spellEnd"/>
+      <w:r>
+        <w:t>.</w:t>
       </w:r>
     </w:p>
     <w:p>
@@ -3469,12 +3854,12 @@
       <w:pPr>
         <w:pStyle w:val="Heading1"/>
       </w:pPr>
-      <w:bookmarkStart w:id="6" w:name="_Toc414197011"/>
+      <w:bookmarkStart w:id="8" w:name="_Toc414221713"/>
       <w:r>
         <w:lastRenderedPageBreak/>
         <w:t>Server State Diagram</w:t>
       </w:r>
-      <w:bookmarkEnd w:id="6"/>
+      <w:bookmarkEnd w:id="8"/>
     </w:p>
     <w:p>
       <w:pPr>
@@ -3483,10 +3868,10 @@
       </w:pPr>
       <w:r>
         <w:object w:dxaOrig="5746" w:dyaOrig="14326">
-          <v:shape id="_x0000_i1027" type="#_x0000_t75" style="width:238.4pt;height:594.35pt" o:ole="">
+          <v:shape id="_x0000_i1027" type="#_x0000_t75" style="width:238.5pt;height:594.5pt" o:ole="">
             <v:imagedata r:id="rId23" o:title=""/>
           </v:shape>
-          <o:OLEObject Type="Embed" ProgID="Visio.Drawing.15" ShapeID="_x0000_i1027" DrawAspect="Content" ObjectID="_1487957970" r:id="rId24"/>
+          <o:OLEObject Type="Embed" ProgID="Visio.Drawing.15" ShapeID="_x0000_i1027" DrawAspect="Content" ObjectID="_1487963842" r:id="rId24"/>
         </w:object>
       </w:r>
     </w:p>
@@ -3499,12 +3884,17 @@
       <w:pPr>
         <w:pStyle w:val="Heading1"/>
       </w:pPr>
-      <w:bookmarkStart w:id="7" w:name="_Toc414197012"/>
+      <w:bookmarkStart w:id="9" w:name="_Toc414221714"/>
+      <w:proofErr w:type="spellStart"/>
       <w:r>
         <w:lastRenderedPageBreak/>
-        <w:t>Pseudocode: Server</w:t>
-      </w:r>
-      <w:bookmarkEnd w:id="7"/>
+        <w:t>Pseudocode</w:t>
+      </w:r>
+      <w:proofErr w:type="spellEnd"/>
+      <w:r>
+        <w:t>: Server</w:t>
+      </w:r>
+      <w:bookmarkEnd w:id="9"/>
     </w:p>
     <w:p>
       <w:pPr>
@@ -3512,11 +3902,19 @@
           <w:b/>
         </w:rPr>
       </w:pPr>
+      <w:proofErr w:type="spellStart"/>
       <w:r>
         <w:rPr>
           <w:b/>
         </w:rPr>
-        <w:t>Init Server</w:t>
+        <w:t>Init</w:t>
+      </w:r>
+      <w:proofErr w:type="spellEnd"/>
+      <w:r>
+        <w:rPr>
+          <w:b/>
+        </w:rPr>
+        <w:t xml:space="preserve"> Server</w:t>
       </w:r>
     </w:p>
     <w:p>
@@ -3691,7 +4089,15 @@
     <w:p>
       <w:r>
         <w:tab/>
-        <w:t>Convert the raw data into an easily useable form (a struct)</w:t>
+        <w:t xml:space="preserve">Convert the raw data into an easily useable form (a </w:t>
+      </w:r>
+      <w:proofErr w:type="spellStart"/>
+      <w:r>
+        <w:t>struct</w:t>
+      </w:r>
+      <w:proofErr w:type="spellEnd"/>
+      <w:r>
+        <w:t>)</w:t>
       </w:r>
     </w:p>
     <w:p>
@@ -3708,6 +4114,7 @@
     </w:p>
     <w:p>
       <w:r>
+        <w:lastRenderedPageBreak/>
         <w:tab/>
         <w:t>Write the updated list back to the file</w:t>
       </w:r>
@@ -3722,7 +4129,6 @@
         <w:rPr>
           <w:b/>
         </w:rPr>
-        <w:lastRenderedPageBreak/>
         <w:t>Terminate Program</w:t>
       </w:r>
     </w:p>
@@ -3748,2164 +4154,7 @@
         <w:t>}</w:t>
       </w:r>
     </w:p>
-    <w:p>
-      <w:r>
-        <w:br w:type="page"/>
-      </w:r>
-    </w:p>
-    <w:p>
-      <w:pPr>
-        <w:pStyle w:val="Heading1"/>
-      </w:pPr>
-      <w:bookmarkStart w:id="8" w:name="_Toc414197013"/>
-      <w:r>
-        <w:lastRenderedPageBreak/>
-        <w:t>Testing Document</w:t>
-      </w:r>
-      <w:bookmarkEnd w:id="8"/>
-    </w:p>
-    <w:tbl>
-      <w:tblPr>
-        <w:tblW w:w="0" w:type="auto"/>
-        <w:tblInd w:w="55" w:type="dxa"/>
-        <w:tblLayout w:type="fixed"/>
-        <w:tblCellMar>
-          <w:top w:w="55" w:type="dxa"/>
-          <w:left w:w="55" w:type="dxa"/>
-          <w:bottom w:w="55" w:type="dxa"/>
-          <w:right w:w="55" w:type="dxa"/>
-        </w:tblCellMar>
-        <w:tblLook w:val="0000" w:firstRow="0" w:lastRow="0" w:firstColumn="0" w:lastColumn="0" w:noHBand="0" w:noVBand="0"/>
-      </w:tblPr>
-      <w:tblGrid>
-        <w:gridCol w:w="675"/>
-        <w:gridCol w:w="3313"/>
-        <w:gridCol w:w="1275"/>
-        <w:gridCol w:w="3525"/>
-        <w:gridCol w:w="1189"/>
-      </w:tblGrid>
-      <w:tr>
-        <w:tc>
-          <w:tcPr>
-            <w:tcW w:w="675" w:type="dxa"/>
-            <w:tcBorders>
-              <w:top w:val="single" w:sz="1" w:space="0" w:color="000000"/>
-              <w:left w:val="single" w:sz="1" w:space="0" w:color="000000"/>
-              <w:bottom w:val="single" w:sz="1" w:space="0" w:color="000000"/>
-            </w:tcBorders>
-            <w:shd w:val="clear" w:color="auto" w:fill="auto"/>
-          </w:tcPr>
-          <w:p>
-            <w:pPr>
-              <w:pStyle w:val="TableContents"/>
-              <w:rPr>
-                <w:b/>
-                <w:bCs/>
-              </w:rPr>
-            </w:pPr>
-            <w:r>
-              <w:rPr>
-                <w:b/>
-                <w:bCs/>
-              </w:rPr>
-              <w:t>Test #</w:t>
-            </w:r>
-          </w:p>
-        </w:tc>
-        <w:tc>
-          <w:tcPr>
-            <w:tcW w:w="3313" w:type="dxa"/>
-            <w:tcBorders>
-              <w:top w:val="single" w:sz="1" w:space="0" w:color="000000"/>
-              <w:left w:val="single" w:sz="1" w:space="0" w:color="000000"/>
-              <w:bottom w:val="single" w:sz="1" w:space="0" w:color="000000"/>
-            </w:tcBorders>
-            <w:shd w:val="clear" w:color="auto" w:fill="auto"/>
-          </w:tcPr>
-          <w:p>
-            <w:pPr>
-              <w:pStyle w:val="TableContents"/>
-              <w:rPr>
-                <w:b/>
-                <w:bCs/>
-              </w:rPr>
-            </w:pPr>
-            <w:r>
-              <w:rPr>
-                <w:b/>
-                <w:bCs/>
-              </w:rPr>
-              <w:t>Method</w:t>
-            </w:r>
-          </w:p>
-        </w:tc>
-        <w:tc>
-          <w:tcPr>
-            <w:tcW w:w="1275" w:type="dxa"/>
-            <w:tcBorders>
-              <w:top w:val="single" w:sz="1" w:space="0" w:color="000000"/>
-              <w:left w:val="single" w:sz="1" w:space="0" w:color="000000"/>
-              <w:bottom w:val="single" w:sz="1" w:space="0" w:color="000000"/>
-            </w:tcBorders>
-            <w:shd w:val="clear" w:color="auto" w:fill="auto"/>
-          </w:tcPr>
-          <w:p>
-            <w:pPr>
-              <w:pStyle w:val="TableContents"/>
-              <w:rPr>
-                <w:b/>
-                <w:bCs/>
-              </w:rPr>
-            </w:pPr>
-            <w:r>
-              <w:rPr>
-                <w:b/>
-                <w:bCs/>
-              </w:rPr>
-              <w:t>Tool/App</w:t>
-            </w:r>
-          </w:p>
-        </w:tc>
-        <w:tc>
-          <w:tcPr>
-            <w:tcW w:w="3525" w:type="dxa"/>
-            <w:tcBorders>
-              <w:top w:val="single" w:sz="1" w:space="0" w:color="000000"/>
-              <w:left w:val="single" w:sz="1" w:space="0" w:color="000000"/>
-              <w:bottom w:val="single" w:sz="1" w:space="0" w:color="000000"/>
-            </w:tcBorders>
-            <w:shd w:val="clear" w:color="auto" w:fill="auto"/>
-          </w:tcPr>
-          <w:p>
-            <w:pPr>
-              <w:pStyle w:val="TableContents"/>
-              <w:rPr>
-                <w:b/>
-                <w:bCs/>
-              </w:rPr>
-            </w:pPr>
-            <w:r>
-              <w:rPr>
-                <w:b/>
-                <w:bCs/>
-              </w:rPr>
-              <w:t>Expected Outcome</w:t>
-            </w:r>
-          </w:p>
-        </w:tc>
-        <w:tc>
-          <w:tcPr>
-            <w:tcW w:w="1189" w:type="dxa"/>
-            <w:tcBorders>
-              <w:top w:val="single" w:sz="1" w:space="0" w:color="000000"/>
-              <w:left w:val="single" w:sz="1" w:space="0" w:color="000000"/>
-              <w:bottom w:val="single" w:sz="1" w:space="0" w:color="000000"/>
-              <w:right w:val="single" w:sz="1" w:space="0" w:color="000000"/>
-            </w:tcBorders>
-            <w:shd w:val="clear" w:color="auto" w:fill="auto"/>
-          </w:tcPr>
-          <w:p>
-            <w:pPr>
-              <w:pStyle w:val="TableContents"/>
-            </w:pPr>
-            <w:r>
-              <w:rPr>
-                <w:b/>
-                <w:bCs/>
-              </w:rPr>
-              <w:t>Pass/Fail</w:t>
-            </w:r>
-          </w:p>
-        </w:tc>
-      </w:tr>
-      <w:tr>
-        <w:tc>
-          <w:tcPr>
-            <w:tcW w:w="675" w:type="dxa"/>
-            <w:tcBorders>
-              <w:left w:val="single" w:sz="1" w:space="0" w:color="000000"/>
-              <w:bottom w:val="single" w:sz="1" w:space="0" w:color="000000"/>
-            </w:tcBorders>
-            <w:shd w:val="clear" w:color="auto" w:fill="auto"/>
-          </w:tcPr>
-          <w:p>
-            <w:pPr>
-              <w:pStyle w:val="TableContents"/>
-            </w:pPr>
-            <w:r>
-              <w:rPr>
-                <w:b/>
-                <w:bCs/>
-              </w:rPr>
-              <w:t>1</w:t>
-            </w:r>
-          </w:p>
-        </w:tc>
-        <w:tc>
-          <w:tcPr>
-            <w:tcW w:w="3313" w:type="dxa"/>
-            <w:tcBorders>
-              <w:left w:val="single" w:sz="1" w:space="0" w:color="000000"/>
-              <w:bottom w:val="single" w:sz="1" w:space="0" w:color="000000"/>
-            </w:tcBorders>
-            <w:shd w:val="clear" w:color="auto" w:fill="auto"/>
-          </w:tcPr>
-          <w:p>
-            <w:pPr>
-              <w:pStyle w:val="TableContents"/>
-            </w:pPr>
-            <w:r>
-              <w:t>Create a fabricated XML document to see whether the server can read and parse the required fields for each GPS coordinate reading</w:t>
-            </w:r>
-          </w:p>
-        </w:tc>
-        <w:tc>
-          <w:tcPr>
-            <w:tcW w:w="1275" w:type="dxa"/>
-            <w:tcBorders>
-              <w:left w:val="single" w:sz="1" w:space="0" w:color="000000"/>
-              <w:bottom w:val="single" w:sz="1" w:space="0" w:color="000000"/>
-            </w:tcBorders>
-            <w:shd w:val="clear" w:color="auto" w:fill="auto"/>
-          </w:tcPr>
-          <w:p>
-            <w:pPr>
-              <w:pStyle w:val="TableContents"/>
-            </w:pPr>
-            <w:r>
-              <w:t>server app</w:t>
-            </w:r>
-          </w:p>
-        </w:tc>
-        <w:tc>
-          <w:tcPr>
-            <w:tcW w:w="3525" w:type="dxa"/>
-            <w:tcBorders>
-              <w:left w:val="single" w:sz="1" w:space="0" w:color="000000"/>
-              <w:bottom w:val="single" w:sz="1" w:space="0" w:color="000000"/>
-            </w:tcBorders>
-            <w:shd w:val="clear" w:color="auto" w:fill="auto"/>
-          </w:tcPr>
-          <w:p>
-            <w:pPr>
-              <w:pStyle w:val="TableContents"/>
-            </w:pPr>
-            <w:r>
-              <w:t>Each coordinate entry has all its fields loaded into a structure, including name, MAC, IP, date-time, longitude, &amp; latitude</w:t>
-            </w:r>
-          </w:p>
-        </w:tc>
-        <w:tc>
-          <w:tcPr>
-            <w:tcW w:w="1189" w:type="dxa"/>
-            <w:tcBorders>
-              <w:left w:val="single" w:sz="1" w:space="0" w:color="000000"/>
-              <w:bottom w:val="single" w:sz="1" w:space="0" w:color="000000"/>
-              <w:right w:val="single" w:sz="1" w:space="0" w:color="000000"/>
-            </w:tcBorders>
-            <w:shd w:val="clear" w:color="auto" w:fill="auto"/>
-          </w:tcPr>
-          <w:p>
-            <w:pPr>
-              <w:pStyle w:val="TableContents"/>
-            </w:pPr>
-            <w:r>
-              <w:t>Pass</w:t>
-            </w:r>
-          </w:p>
-        </w:tc>
-      </w:tr>
-      <w:tr>
-        <w:tc>
-          <w:tcPr>
-            <w:tcW w:w="675" w:type="dxa"/>
-            <w:tcBorders>
-              <w:left w:val="single" w:sz="1" w:space="0" w:color="000000"/>
-              <w:bottom w:val="single" w:sz="1" w:space="0" w:color="000000"/>
-            </w:tcBorders>
-            <w:shd w:val="clear" w:color="auto" w:fill="auto"/>
-          </w:tcPr>
-          <w:p>
-            <w:pPr>
-              <w:pStyle w:val="TableContents"/>
-            </w:pPr>
-            <w:r>
-              <w:rPr>
-                <w:b/>
-                <w:bCs/>
-              </w:rPr>
-              <w:t>2</w:t>
-            </w:r>
-          </w:p>
-        </w:tc>
-        <w:tc>
-          <w:tcPr>
-            <w:tcW w:w="3313" w:type="dxa"/>
-            <w:tcBorders>
-              <w:left w:val="single" w:sz="1" w:space="0" w:color="000000"/>
-              <w:bottom w:val="single" w:sz="1" w:space="0" w:color="000000"/>
-            </w:tcBorders>
-            <w:shd w:val="clear" w:color="auto" w:fill="auto"/>
-          </w:tcPr>
-          <w:p>
-            <w:pPr>
-              <w:pStyle w:val="TableContents"/>
-            </w:pPr>
-            <w:r>
-              <w:t>Enter fabricated GPS data to see whether the server can turn the data into an XML entry and put it into the XML document from the previous test</w:t>
-            </w:r>
-          </w:p>
-        </w:tc>
-        <w:tc>
-          <w:tcPr>
-            <w:tcW w:w="1275" w:type="dxa"/>
-            <w:tcBorders>
-              <w:left w:val="single" w:sz="1" w:space="0" w:color="000000"/>
-              <w:bottom w:val="single" w:sz="1" w:space="0" w:color="000000"/>
-            </w:tcBorders>
-            <w:shd w:val="clear" w:color="auto" w:fill="auto"/>
-          </w:tcPr>
-          <w:p>
-            <w:pPr>
-              <w:pStyle w:val="TableContents"/>
-            </w:pPr>
-            <w:r>
-              <w:t>server app</w:t>
-            </w:r>
-          </w:p>
-        </w:tc>
-        <w:tc>
-          <w:tcPr>
-            <w:tcW w:w="3525" w:type="dxa"/>
-            <w:tcBorders>
-              <w:left w:val="single" w:sz="1" w:space="0" w:color="000000"/>
-              <w:bottom w:val="single" w:sz="1" w:space="0" w:color="000000"/>
-            </w:tcBorders>
-            <w:shd w:val="clear" w:color="auto" w:fill="auto"/>
-          </w:tcPr>
-          <w:p>
-            <w:pPr>
-              <w:pStyle w:val="TableContents"/>
-            </w:pPr>
-            <w:r>
-              <w:t>A new entry with fabricated data is inserted into the coordinates XML document</w:t>
-            </w:r>
-          </w:p>
-        </w:tc>
-        <w:tc>
-          <w:tcPr>
-            <w:tcW w:w="1189" w:type="dxa"/>
-            <w:tcBorders>
-              <w:left w:val="single" w:sz="1" w:space="0" w:color="000000"/>
-              <w:bottom w:val="single" w:sz="1" w:space="0" w:color="000000"/>
-              <w:right w:val="single" w:sz="1" w:space="0" w:color="000000"/>
-            </w:tcBorders>
-            <w:shd w:val="clear" w:color="auto" w:fill="auto"/>
-          </w:tcPr>
-          <w:p>
-            <w:pPr>
-              <w:pStyle w:val="TableContents"/>
-            </w:pPr>
-            <w:r>
-              <w:t>Pass</w:t>
-            </w:r>
-          </w:p>
-        </w:tc>
-      </w:tr>
-      <w:tr>
-        <w:tc>
-          <w:tcPr>
-            <w:tcW w:w="675" w:type="dxa"/>
-            <w:tcBorders>
-              <w:left w:val="single" w:sz="1" w:space="0" w:color="000000"/>
-              <w:bottom w:val="single" w:sz="1" w:space="0" w:color="000000"/>
-            </w:tcBorders>
-            <w:shd w:val="clear" w:color="auto" w:fill="auto"/>
-          </w:tcPr>
-          <w:p>
-            <w:pPr>
-              <w:pStyle w:val="TableContents"/>
-            </w:pPr>
-            <w:r>
-              <w:rPr>
-                <w:b/>
-                <w:bCs/>
-              </w:rPr>
-              <w:t>3</w:t>
-            </w:r>
-          </w:p>
-        </w:tc>
-        <w:tc>
-          <w:tcPr>
-            <w:tcW w:w="3313" w:type="dxa"/>
-            <w:tcBorders>
-              <w:left w:val="single" w:sz="1" w:space="0" w:color="000000"/>
-              <w:bottom w:val="single" w:sz="1" w:space="0" w:color="000000"/>
-            </w:tcBorders>
-            <w:shd w:val="clear" w:color="auto" w:fill="auto"/>
-          </w:tcPr>
-          <w:p>
-            <w:pPr>
-              <w:pStyle w:val="TableContents"/>
-            </w:pPr>
-            <w:r>
-              <w:t>Gather information from the Android client app and send it to the Linux server app to see whether the TCP connection and data transfer is working properly</w:t>
-            </w:r>
-          </w:p>
-        </w:tc>
-        <w:tc>
-          <w:tcPr>
-            <w:tcW w:w="1275" w:type="dxa"/>
-            <w:tcBorders>
-              <w:left w:val="single" w:sz="1" w:space="0" w:color="000000"/>
-              <w:bottom w:val="single" w:sz="1" w:space="0" w:color="000000"/>
-            </w:tcBorders>
-            <w:shd w:val="clear" w:color="auto" w:fill="auto"/>
-          </w:tcPr>
-          <w:p>
-            <w:pPr>
-              <w:pStyle w:val="TableContents"/>
-            </w:pPr>
-            <w:r>
-              <w:t>server app + Android app + strace</w:t>
-            </w:r>
-          </w:p>
-        </w:tc>
-        <w:tc>
-          <w:tcPr>
-            <w:tcW w:w="3525" w:type="dxa"/>
-            <w:tcBorders>
-              <w:left w:val="single" w:sz="1" w:space="0" w:color="000000"/>
-              <w:bottom w:val="single" w:sz="1" w:space="0" w:color="000000"/>
-            </w:tcBorders>
-            <w:shd w:val="clear" w:color="auto" w:fill="auto"/>
-          </w:tcPr>
-          <w:p>
-            <w:pPr>
-              <w:pStyle w:val="TableContents"/>
-            </w:pPr>
-            <w:r>
-              <w:t>The GPS data sent by the Android client is printed out on a terminal on the Linux server</w:t>
-            </w:r>
-          </w:p>
-        </w:tc>
-        <w:tc>
-          <w:tcPr>
-            <w:tcW w:w="1189" w:type="dxa"/>
-            <w:tcBorders>
-              <w:left w:val="single" w:sz="1" w:space="0" w:color="000000"/>
-              <w:bottom w:val="single" w:sz="1" w:space="0" w:color="000000"/>
-              <w:right w:val="single" w:sz="1" w:space="0" w:color="000000"/>
-            </w:tcBorders>
-            <w:shd w:val="clear" w:color="auto" w:fill="auto"/>
-          </w:tcPr>
-          <w:p>
-            <w:pPr>
-              <w:pStyle w:val="TableContents"/>
-            </w:pPr>
-            <w:r>
-              <w:t>Pass</w:t>
-            </w:r>
-          </w:p>
-        </w:tc>
-      </w:tr>
-      <w:tr>
-        <w:tc>
-          <w:tcPr>
-            <w:tcW w:w="675" w:type="dxa"/>
-            <w:tcBorders>
-              <w:left w:val="single" w:sz="1" w:space="0" w:color="000000"/>
-              <w:bottom w:val="single" w:sz="1" w:space="0" w:color="000000"/>
-            </w:tcBorders>
-            <w:shd w:val="clear" w:color="auto" w:fill="auto"/>
-          </w:tcPr>
-          <w:p>
-            <w:pPr>
-              <w:pStyle w:val="TableContents"/>
-            </w:pPr>
-            <w:r>
-              <w:rPr>
-                <w:b/>
-                <w:bCs/>
-              </w:rPr>
-              <w:t>4</w:t>
-            </w:r>
-          </w:p>
-        </w:tc>
-        <w:tc>
-          <w:tcPr>
-            <w:tcW w:w="3313" w:type="dxa"/>
-            <w:tcBorders>
-              <w:left w:val="single" w:sz="1" w:space="0" w:color="000000"/>
-              <w:bottom w:val="single" w:sz="1" w:space="0" w:color="000000"/>
-            </w:tcBorders>
-            <w:shd w:val="clear" w:color="auto" w:fill="auto"/>
-          </w:tcPr>
-          <w:p>
-            <w:pPr>
-              <w:pStyle w:val="TableContents"/>
-            </w:pPr>
-            <w:r>
-              <w:t>Gather information from the Android client app and send it to the Linux server app to see whether the sent data is formatted correctly</w:t>
-            </w:r>
-          </w:p>
-        </w:tc>
-        <w:tc>
-          <w:tcPr>
-            <w:tcW w:w="1275" w:type="dxa"/>
-            <w:tcBorders>
-              <w:left w:val="single" w:sz="1" w:space="0" w:color="000000"/>
-              <w:bottom w:val="single" w:sz="1" w:space="0" w:color="000000"/>
-            </w:tcBorders>
-            <w:shd w:val="clear" w:color="auto" w:fill="auto"/>
-          </w:tcPr>
-          <w:p>
-            <w:pPr>
-              <w:pStyle w:val="TableContents"/>
-            </w:pPr>
-            <w:r>
-              <w:t>server app + Android app + strace</w:t>
-            </w:r>
-          </w:p>
-        </w:tc>
-        <w:tc>
-          <w:tcPr>
-            <w:tcW w:w="3525" w:type="dxa"/>
-            <w:tcBorders>
-              <w:left w:val="single" w:sz="1" w:space="0" w:color="000000"/>
-              <w:bottom w:val="single" w:sz="1" w:space="0" w:color="000000"/>
-            </w:tcBorders>
-            <w:shd w:val="clear" w:color="auto" w:fill="auto"/>
-          </w:tcPr>
-          <w:p>
-            <w:pPr>
-              <w:pStyle w:val="TableContents"/>
-            </w:pPr>
-            <w:r>
-              <w:t>The server can parse the information from the client and add that to the XML file in the proper format</w:t>
-            </w:r>
-          </w:p>
-        </w:tc>
-        <w:tc>
-          <w:tcPr>
-            <w:tcW w:w="1189" w:type="dxa"/>
-            <w:tcBorders>
-              <w:left w:val="single" w:sz="1" w:space="0" w:color="000000"/>
-              <w:bottom w:val="single" w:sz="1" w:space="0" w:color="000000"/>
-              <w:right w:val="single" w:sz="1" w:space="0" w:color="000000"/>
-            </w:tcBorders>
-            <w:shd w:val="clear" w:color="auto" w:fill="auto"/>
-          </w:tcPr>
-          <w:p>
-            <w:pPr>
-              <w:pStyle w:val="TableContents"/>
-            </w:pPr>
-            <w:r>
-              <w:t>Pass</w:t>
-            </w:r>
-          </w:p>
-        </w:tc>
-      </w:tr>
-      <w:tr>
-        <w:tc>
-          <w:tcPr>
-            <w:tcW w:w="675" w:type="dxa"/>
-            <w:tcBorders>
-              <w:left w:val="single" w:sz="1" w:space="0" w:color="000000"/>
-              <w:bottom w:val="single" w:sz="1" w:space="0" w:color="000000"/>
-            </w:tcBorders>
-            <w:shd w:val="clear" w:color="auto" w:fill="auto"/>
-          </w:tcPr>
-          <w:p>
-            <w:pPr>
-              <w:pStyle w:val="TableContents"/>
-            </w:pPr>
-            <w:r>
-              <w:rPr>
-                <w:b/>
-                <w:bCs/>
-              </w:rPr>
-              <w:t>5</w:t>
-            </w:r>
-          </w:p>
-        </w:tc>
-        <w:tc>
-          <w:tcPr>
-            <w:tcW w:w="3313" w:type="dxa"/>
-            <w:tcBorders>
-              <w:left w:val="single" w:sz="1" w:space="0" w:color="000000"/>
-              <w:bottom w:val="single" w:sz="1" w:space="0" w:color="000000"/>
-            </w:tcBorders>
-            <w:shd w:val="clear" w:color="auto" w:fill="auto"/>
-          </w:tcPr>
-          <w:p>
-            <w:pPr>
-              <w:pStyle w:val="TableContents"/>
-            </w:pPr>
-            <w:r>
-              <w:t>Load the website to see whether it can read from a coordinates XML file and parse the data correctly</w:t>
-            </w:r>
-          </w:p>
-        </w:tc>
-        <w:tc>
-          <w:tcPr>
-            <w:tcW w:w="1275" w:type="dxa"/>
-            <w:tcBorders>
-              <w:left w:val="single" w:sz="1" w:space="0" w:color="000000"/>
-              <w:bottom w:val="single" w:sz="1" w:space="0" w:color="000000"/>
-            </w:tcBorders>
-            <w:shd w:val="clear" w:color="auto" w:fill="auto"/>
-          </w:tcPr>
-          <w:p>
-            <w:pPr>
-              <w:pStyle w:val="TableContents"/>
-            </w:pPr>
-            <w:r>
-              <w:t>web browser</w:t>
-            </w:r>
-          </w:p>
-        </w:tc>
-        <w:tc>
-          <w:tcPr>
-            <w:tcW w:w="3525" w:type="dxa"/>
-            <w:tcBorders>
-              <w:left w:val="single" w:sz="1" w:space="0" w:color="000000"/>
-              <w:bottom w:val="single" w:sz="1" w:space="0" w:color="000000"/>
-            </w:tcBorders>
-            <w:shd w:val="clear" w:color="auto" w:fill="auto"/>
-          </w:tcPr>
-          <w:p>
-            <w:pPr>
-              <w:pStyle w:val="TableContents"/>
-            </w:pPr>
-            <w:r>
-              <w:t>A table listing all coordinate entries is displayed on the web page</w:t>
-            </w:r>
-          </w:p>
-        </w:tc>
-        <w:tc>
-          <w:tcPr>
-            <w:tcW w:w="1189" w:type="dxa"/>
-            <w:tcBorders>
-              <w:left w:val="single" w:sz="1" w:space="0" w:color="000000"/>
-              <w:bottom w:val="single" w:sz="1" w:space="0" w:color="000000"/>
-              <w:right w:val="single" w:sz="1" w:space="0" w:color="000000"/>
-            </w:tcBorders>
-            <w:shd w:val="clear" w:color="auto" w:fill="auto"/>
-          </w:tcPr>
-          <w:p>
-            <w:pPr>
-              <w:pStyle w:val="TableContents"/>
-            </w:pPr>
-            <w:r>
-              <w:t>Pass</w:t>
-            </w:r>
-          </w:p>
-        </w:tc>
-      </w:tr>
-      <w:tr>
-        <w:tc>
-          <w:tcPr>
-            <w:tcW w:w="675" w:type="dxa"/>
-            <w:tcBorders>
-              <w:left w:val="single" w:sz="1" w:space="0" w:color="000000"/>
-              <w:bottom w:val="single" w:sz="1" w:space="0" w:color="000000"/>
-            </w:tcBorders>
-            <w:shd w:val="clear" w:color="auto" w:fill="auto"/>
-          </w:tcPr>
-          <w:p>
-            <w:pPr>
-              <w:pStyle w:val="TableContents"/>
-            </w:pPr>
-            <w:r>
-              <w:rPr>
-                <w:b/>
-                <w:bCs/>
-              </w:rPr>
-              <w:t>6</w:t>
-            </w:r>
-          </w:p>
-        </w:tc>
-        <w:tc>
-          <w:tcPr>
-            <w:tcW w:w="3313" w:type="dxa"/>
-            <w:tcBorders>
-              <w:left w:val="single" w:sz="1" w:space="0" w:color="000000"/>
-              <w:bottom w:val="single" w:sz="1" w:space="0" w:color="000000"/>
-            </w:tcBorders>
-            <w:shd w:val="clear" w:color="auto" w:fill="auto"/>
-          </w:tcPr>
-          <w:p>
-            <w:pPr>
-              <w:pStyle w:val="TableContents"/>
-            </w:pPr>
-            <w:r>
-              <w:t>Load the website to see whether it can display all the coordinates read on a Google Map</w:t>
-            </w:r>
-          </w:p>
-        </w:tc>
-        <w:tc>
-          <w:tcPr>
-            <w:tcW w:w="1275" w:type="dxa"/>
-            <w:tcBorders>
-              <w:left w:val="single" w:sz="1" w:space="0" w:color="000000"/>
-              <w:bottom w:val="single" w:sz="1" w:space="0" w:color="000000"/>
-            </w:tcBorders>
-            <w:shd w:val="clear" w:color="auto" w:fill="auto"/>
-          </w:tcPr>
-          <w:p>
-            <w:pPr>
-              <w:pStyle w:val="TableContents"/>
-            </w:pPr>
-            <w:r>
-              <w:t>web browser</w:t>
-            </w:r>
-          </w:p>
-        </w:tc>
-        <w:tc>
-          <w:tcPr>
-            <w:tcW w:w="3525" w:type="dxa"/>
-            <w:tcBorders>
-              <w:left w:val="single" w:sz="1" w:space="0" w:color="000000"/>
-              <w:bottom w:val="single" w:sz="1" w:space="0" w:color="000000"/>
-            </w:tcBorders>
-            <w:shd w:val="clear" w:color="auto" w:fill="auto"/>
-          </w:tcPr>
-          <w:p>
-            <w:pPr>
-              <w:pStyle w:val="TableContents"/>
-            </w:pPr>
-            <w:r>
-              <w:t>The Google Map shows all the coordinates in the XML file as pins on the map</w:t>
-            </w:r>
-          </w:p>
-        </w:tc>
-        <w:tc>
-          <w:tcPr>
-            <w:tcW w:w="1189" w:type="dxa"/>
-            <w:tcBorders>
-              <w:left w:val="single" w:sz="1" w:space="0" w:color="000000"/>
-              <w:bottom w:val="single" w:sz="1" w:space="0" w:color="000000"/>
-              <w:right w:val="single" w:sz="1" w:space="0" w:color="000000"/>
-            </w:tcBorders>
-            <w:shd w:val="clear" w:color="auto" w:fill="auto"/>
-          </w:tcPr>
-          <w:p>
-            <w:pPr>
-              <w:pStyle w:val="TableContents"/>
-            </w:pPr>
-            <w:r>
-              <w:t>Pass</w:t>
-            </w:r>
-          </w:p>
-        </w:tc>
-      </w:tr>
-      <w:tr>
-        <w:tc>
-          <w:tcPr>
-            <w:tcW w:w="675" w:type="dxa"/>
-            <w:tcBorders>
-              <w:left w:val="single" w:sz="1" w:space="0" w:color="000000"/>
-              <w:bottom w:val="single" w:sz="1" w:space="0" w:color="000000"/>
-            </w:tcBorders>
-            <w:shd w:val="clear" w:color="auto" w:fill="auto"/>
-          </w:tcPr>
-          <w:p>
-            <w:pPr>
-              <w:pStyle w:val="TableContents"/>
-            </w:pPr>
-            <w:r>
-              <w:rPr>
-                <w:b/>
-                <w:bCs/>
-              </w:rPr>
-              <w:t>7</w:t>
-            </w:r>
-          </w:p>
-        </w:tc>
-        <w:tc>
-          <w:tcPr>
-            <w:tcW w:w="3313" w:type="dxa"/>
-            <w:tcBorders>
-              <w:left w:val="single" w:sz="1" w:space="0" w:color="000000"/>
-              <w:bottom w:val="single" w:sz="1" w:space="0" w:color="000000"/>
-            </w:tcBorders>
-            <w:shd w:val="clear" w:color="auto" w:fill="auto"/>
-          </w:tcPr>
-          <w:p>
-            <w:pPr>
-              <w:pStyle w:val="TableContents"/>
-            </w:pPr>
-            <w:r>
-              <w:t>Click on the "All Current Positions" button to see whether the website can show just the last known position of each unique device</w:t>
-            </w:r>
-          </w:p>
-        </w:tc>
-        <w:tc>
-          <w:tcPr>
-            <w:tcW w:w="1275" w:type="dxa"/>
-            <w:tcBorders>
-              <w:left w:val="single" w:sz="1" w:space="0" w:color="000000"/>
-              <w:bottom w:val="single" w:sz="1" w:space="0" w:color="000000"/>
-            </w:tcBorders>
-            <w:shd w:val="clear" w:color="auto" w:fill="auto"/>
-          </w:tcPr>
-          <w:p>
-            <w:pPr>
-              <w:pStyle w:val="TableContents"/>
-            </w:pPr>
-            <w:r>
-              <w:t>web browser</w:t>
-            </w:r>
-          </w:p>
-        </w:tc>
-        <w:tc>
-          <w:tcPr>
-            <w:tcW w:w="3525" w:type="dxa"/>
-            <w:tcBorders>
-              <w:left w:val="single" w:sz="1" w:space="0" w:color="000000"/>
-              <w:bottom w:val="single" w:sz="1" w:space="0" w:color="000000"/>
-            </w:tcBorders>
-            <w:shd w:val="clear" w:color="auto" w:fill="auto"/>
-          </w:tcPr>
-          <w:p>
-            <w:pPr>
-              <w:pStyle w:val="TableContents"/>
-            </w:pPr>
-            <w:r>
-              <w:t>All unique devices are shown at their last known locations with no duplicates or missing entries</w:t>
-            </w:r>
-          </w:p>
-        </w:tc>
-        <w:tc>
-          <w:tcPr>
-            <w:tcW w:w="1189" w:type="dxa"/>
-            <w:tcBorders>
-              <w:left w:val="single" w:sz="1" w:space="0" w:color="000000"/>
-              <w:bottom w:val="single" w:sz="1" w:space="0" w:color="000000"/>
-              <w:right w:val="single" w:sz="1" w:space="0" w:color="000000"/>
-            </w:tcBorders>
-            <w:shd w:val="clear" w:color="auto" w:fill="auto"/>
-          </w:tcPr>
-          <w:p>
-            <w:pPr>
-              <w:pStyle w:val="TableContents"/>
-            </w:pPr>
-            <w:r>
-              <w:t>Pass</w:t>
-            </w:r>
-          </w:p>
-        </w:tc>
-      </w:tr>
-      <w:tr>
-        <w:tc>
-          <w:tcPr>
-            <w:tcW w:w="675" w:type="dxa"/>
-            <w:tcBorders>
-              <w:left w:val="single" w:sz="1" w:space="0" w:color="000000"/>
-              <w:bottom w:val="single" w:sz="1" w:space="0" w:color="000000"/>
-            </w:tcBorders>
-            <w:shd w:val="clear" w:color="auto" w:fill="auto"/>
-          </w:tcPr>
-          <w:p>
-            <w:pPr>
-              <w:pStyle w:val="TableContents"/>
-            </w:pPr>
-            <w:r>
-              <w:rPr>
-                <w:b/>
-                <w:bCs/>
-              </w:rPr>
-              <w:t>8</w:t>
-            </w:r>
-          </w:p>
-        </w:tc>
-        <w:tc>
-          <w:tcPr>
-            <w:tcW w:w="3313" w:type="dxa"/>
-            <w:tcBorders>
-              <w:left w:val="single" w:sz="1" w:space="0" w:color="000000"/>
-              <w:bottom w:val="single" w:sz="1" w:space="0" w:color="000000"/>
-            </w:tcBorders>
-            <w:shd w:val="clear" w:color="auto" w:fill="auto"/>
-          </w:tcPr>
-          <w:p>
-            <w:pPr>
-              <w:pStyle w:val="TableContents"/>
-            </w:pPr>
-            <w:r>
-              <w:t>Enter a valid MAC address and click on the "History Of One MAC" button to see whether the website can show the history of the specified device</w:t>
-            </w:r>
-          </w:p>
-        </w:tc>
-        <w:tc>
-          <w:tcPr>
-            <w:tcW w:w="1275" w:type="dxa"/>
-            <w:tcBorders>
-              <w:left w:val="single" w:sz="1" w:space="0" w:color="000000"/>
-              <w:bottom w:val="single" w:sz="1" w:space="0" w:color="000000"/>
-            </w:tcBorders>
-            <w:shd w:val="clear" w:color="auto" w:fill="auto"/>
-          </w:tcPr>
-          <w:p>
-            <w:pPr>
-              <w:pStyle w:val="TableContents"/>
-            </w:pPr>
-            <w:r>
-              <w:t>web browser</w:t>
-            </w:r>
-          </w:p>
-        </w:tc>
-        <w:tc>
-          <w:tcPr>
-            <w:tcW w:w="3525" w:type="dxa"/>
-            <w:tcBorders>
-              <w:left w:val="single" w:sz="1" w:space="0" w:color="000000"/>
-              <w:bottom w:val="single" w:sz="1" w:space="0" w:color="000000"/>
-            </w:tcBorders>
-            <w:shd w:val="clear" w:color="auto" w:fill="auto"/>
-          </w:tcPr>
-          <w:p>
-            <w:pPr>
-              <w:pStyle w:val="TableContents"/>
-            </w:pPr>
-            <w:r>
-              <w:t>The location history of the device is shown in both table form and as pins on the Google Map</w:t>
-            </w:r>
-          </w:p>
-        </w:tc>
-        <w:tc>
-          <w:tcPr>
-            <w:tcW w:w="1189" w:type="dxa"/>
-            <w:tcBorders>
-              <w:left w:val="single" w:sz="1" w:space="0" w:color="000000"/>
-              <w:bottom w:val="single" w:sz="1" w:space="0" w:color="000000"/>
-              <w:right w:val="single" w:sz="1" w:space="0" w:color="000000"/>
-            </w:tcBorders>
-            <w:shd w:val="clear" w:color="auto" w:fill="auto"/>
-          </w:tcPr>
-          <w:p>
-            <w:pPr>
-              <w:pStyle w:val="TableContents"/>
-            </w:pPr>
-            <w:r>
-              <w:t>Pass</w:t>
-            </w:r>
-          </w:p>
-        </w:tc>
-      </w:tr>
-      <w:tr>
-        <w:tc>
-          <w:tcPr>
-            <w:tcW w:w="675" w:type="dxa"/>
-            <w:tcBorders>
-              <w:left w:val="single" w:sz="1" w:space="0" w:color="000000"/>
-              <w:bottom w:val="single" w:sz="1" w:space="0" w:color="000000"/>
-            </w:tcBorders>
-            <w:shd w:val="clear" w:color="auto" w:fill="auto"/>
-          </w:tcPr>
-          <w:p>
-            <w:pPr>
-              <w:pStyle w:val="TableContents"/>
-            </w:pPr>
-            <w:r>
-              <w:rPr>
-                <w:b/>
-                <w:bCs/>
-              </w:rPr>
-              <w:t>9</w:t>
-            </w:r>
-          </w:p>
-        </w:tc>
-        <w:tc>
-          <w:tcPr>
-            <w:tcW w:w="3313" w:type="dxa"/>
-            <w:tcBorders>
-              <w:left w:val="single" w:sz="1" w:space="0" w:color="000000"/>
-              <w:bottom w:val="single" w:sz="1" w:space="0" w:color="000000"/>
-            </w:tcBorders>
-            <w:shd w:val="clear" w:color="auto" w:fill="auto"/>
-          </w:tcPr>
-          <w:p>
-            <w:pPr>
-              <w:pStyle w:val="TableContents"/>
-            </w:pPr>
-            <w:r>
-              <w:t xml:space="preserve">Enter an </w:t>
-            </w:r>
-            <w:r>
-              <w:rPr>
-                <w:i/>
-                <w:iCs/>
-              </w:rPr>
-              <w:t>invalid</w:t>
-            </w:r>
-            <w:r>
-              <w:t xml:space="preserve"> MAC address and click on the "History Of One MAC" button to see whether the website can show the history of the specified device</w:t>
-            </w:r>
-          </w:p>
-        </w:tc>
-        <w:tc>
-          <w:tcPr>
-            <w:tcW w:w="1275" w:type="dxa"/>
-            <w:tcBorders>
-              <w:left w:val="single" w:sz="1" w:space="0" w:color="000000"/>
-              <w:bottom w:val="single" w:sz="1" w:space="0" w:color="000000"/>
-            </w:tcBorders>
-            <w:shd w:val="clear" w:color="auto" w:fill="auto"/>
-          </w:tcPr>
-          <w:p>
-            <w:pPr>
-              <w:pStyle w:val="TableContents"/>
-            </w:pPr>
-            <w:r>
-              <w:t>web browser</w:t>
-            </w:r>
-          </w:p>
-        </w:tc>
-        <w:tc>
-          <w:tcPr>
-            <w:tcW w:w="3525" w:type="dxa"/>
-            <w:tcBorders>
-              <w:left w:val="single" w:sz="1" w:space="0" w:color="000000"/>
-              <w:bottom w:val="single" w:sz="1" w:space="0" w:color="000000"/>
-            </w:tcBorders>
-            <w:shd w:val="clear" w:color="auto" w:fill="auto"/>
-          </w:tcPr>
-          <w:p>
-            <w:pPr>
-              <w:pStyle w:val="TableContents"/>
-            </w:pPr>
-            <w:r>
-              <w:t>No history is shown on either the table or on the Google Map, and the website does not crash</w:t>
-            </w:r>
-          </w:p>
-        </w:tc>
-        <w:tc>
-          <w:tcPr>
-            <w:tcW w:w="1189" w:type="dxa"/>
-            <w:tcBorders>
-              <w:left w:val="single" w:sz="1" w:space="0" w:color="000000"/>
-              <w:bottom w:val="single" w:sz="1" w:space="0" w:color="000000"/>
-              <w:right w:val="single" w:sz="1" w:space="0" w:color="000000"/>
-            </w:tcBorders>
-            <w:shd w:val="clear" w:color="auto" w:fill="auto"/>
-          </w:tcPr>
-          <w:p>
-            <w:pPr>
-              <w:pStyle w:val="TableContents"/>
-            </w:pPr>
-            <w:r>
-              <w:t>Pass</w:t>
-            </w:r>
-          </w:p>
-        </w:tc>
-      </w:tr>
-      <w:tr>
-        <w:tc>
-          <w:tcPr>
-            <w:tcW w:w="675" w:type="dxa"/>
-            <w:tcBorders>
-              <w:left w:val="single" w:sz="1" w:space="0" w:color="000000"/>
-              <w:bottom w:val="single" w:sz="1" w:space="0" w:color="000000"/>
-            </w:tcBorders>
-            <w:shd w:val="clear" w:color="auto" w:fill="auto"/>
-          </w:tcPr>
-          <w:p>
-            <w:pPr>
-              <w:pStyle w:val="TableContents"/>
-            </w:pPr>
-            <w:r>
-              <w:rPr>
-                <w:b/>
-                <w:bCs/>
-              </w:rPr>
-              <w:t>10</w:t>
-            </w:r>
-          </w:p>
-        </w:tc>
-        <w:tc>
-          <w:tcPr>
-            <w:tcW w:w="3313" w:type="dxa"/>
-            <w:tcBorders>
-              <w:left w:val="single" w:sz="1" w:space="0" w:color="000000"/>
-              <w:bottom w:val="single" w:sz="1" w:space="0" w:color="000000"/>
-            </w:tcBorders>
-            <w:shd w:val="clear" w:color="auto" w:fill="auto"/>
-          </w:tcPr>
-          <w:p>
-            <w:pPr>
-              <w:pStyle w:val="TableContents"/>
-            </w:pPr>
-            <w:r>
-              <w:t xml:space="preserve">Multiple devices update their position while the website is set to "All Current Positions" mode and automatic refresh is turned </w:t>
-            </w:r>
-            <w:r>
-              <w:rPr>
-                <w:i/>
-                <w:iCs/>
-              </w:rPr>
-              <w:t>off</w:t>
-            </w:r>
-          </w:p>
-        </w:tc>
-        <w:tc>
-          <w:tcPr>
-            <w:tcW w:w="1275" w:type="dxa"/>
-            <w:tcBorders>
-              <w:left w:val="single" w:sz="1" w:space="0" w:color="000000"/>
-              <w:bottom w:val="single" w:sz="1" w:space="0" w:color="000000"/>
-            </w:tcBorders>
-            <w:shd w:val="clear" w:color="auto" w:fill="auto"/>
-          </w:tcPr>
-          <w:p>
-            <w:pPr>
-              <w:pStyle w:val="TableContents"/>
-            </w:pPr>
-            <w:r>
-              <w:t>web browser + server app + Android app</w:t>
-            </w:r>
-          </w:p>
-        </w:tc>
-        <w:tc>
-          <w:tcPr>
-            <w:tcW w:w="3525" w:type="dxa"/>
-            <w:tcBorders>
-              <w:left w:val="single" w:sz="1" w:space="0" w:color="000000"/>
-              <w:bottom w:val="single" w:sz="1" w:space="0" w:color="000000"/>
-            </w:tcBorders>
-            <w:shd w:val="clear" w:color="auto" w:fill="auto"/>
-          </w:tcPr>
-          <w:p>
-            <w:pPr>
-              <w:pStyle w:val="TableContents"/>
-            </w:pPr>
-            <w:r>
-              <w:t>Last known positions of the devices involved are shown on both the table and the Google Map, not updated live</w:t>
-            </w:r>
-          </w:p>
-        </w:tc>
-        <w:tc>
-          <w:tcPr>
-            <w:tcW w:w="1189" w:type="dxa"/>
-            <w:tcBorders>
-              <w:left w:val="single" w:sz="1" w:space="0" w:color="000000"/>
-              <w:bottom w:val="single" w:sz="1" w:space="0" w:color="000000"/>
-              <w:right w:val="single" w:sz="1" w:space="0" w:color="000000"/>
-            </w:tcBorders>
-            <w:shd w:val="clear" w:color="auto" w:fill="auto"/>
-          </w:tcPr>
-          <w:p>
-            <w:pPr>
-              <w:pStyle w:val="TableContents"/>
-            </w:pPr>
-            <w:r>
-              <w:t>Pass</w:t>
-            </w:r>
-          </w:p>
-        </w:tc>
-      </w:tr>
-      <w:tr>
-        <w:tc>
-          <w:tcPr>
-            <w:tcW w:w="675" w:type="dxa"/>
-            <w:tcBorders>
-              <w:left w:val="single" w:sz="1" w:space="0" w:color="000000"/>
-              <w:bottom w:val="single" w:sz="1" w:space="0" w:color="000000"/>
-            </w:tcBorders>
-            <w:shd w:val="clear" w:color="auto" w:fill="auto"/>
-          </w:tcPr>
-          <w:p>
-            <w:pPr>
-              <w:pStyle w:val="TableContents"/>
-            </w:pPr>
-            <w:r>
-              <w:rPr>
-                <w:b/>
-                <w:bCs/>
-              </w:rPr>
-              <w:t>11</w:t>
-            </w:r>
-          </w:p>
-        </w:tc>
-        <w:tc>
-          <w:tcPr>
-            <w:tcW w:w="3313" w:type="dxa"/>
-            <w:tcBorders>
-              <w:left w:val="single" w:sz="1" w:space="0" w:color="000000"/>
-              <w:bottom w:val="single" w:sz="1" w:space="0" w:color="000000"/>
-            </w:tcBorders>
-            <w:shd w:val="clear" w:color="auto" w:fill="auto"/>
-          </w:tcPr>
-          <w:p>
-            <w:pPr>
-              <w:pStyle w:val="TableContents"/>
-            </w:pPr>
-            <w:r>
-              <w:t xml:space="preserve">Multiple devices update their position while the website is set to "History Of One MAC" mode, with a valid MAC address specified, and automatic refresh is turned </w:t>
-            </w:r>
-            <w:r>
-              <w:rPr>
-                <w:i/>
-                <w:iCs/>
-              </w:rPr>
-              <w:t>off</w:t>
-            </w:r>
-          </w:p>
-        </w:tc>
-        <w:tc>
-          <w:tcPr>
-            <w:tcW w:w="1275" w:type="dxa"/>
-            <w:tcBorders>
-              <w:left w:val="single" w:sz="1" w:space="0" w:color="000000"/>
-              <w:bottom w:val="single" w:sz="1" w:space="0" w:color="000000"/>
-            </w:tcBorders>
-            <w:shd w:val="clear" w:color="auto" w:fill="auto"/>
-          </w:tcPr>
-          <w:p>
-            <w:pPr>
-              <w:pStyle w:val="TableContents"/>
-            </w:pPr>
-            <w:r>
-              <w:t>web browser + server app + Android app</w:t>
-            </w:r>
-          </w:p>
-        </w:tc>
-        <w:tc>
-          <w:tcPr>
-            <w:tcW w:w="3525" w:type="dxa"/>
-            <w:tcBorders>
-              <w:left w:val="single" w:sz="1" w:space="0" w:color="000000"/>
-              <w:bottom w:val="single" w:sz="1" w:space="0" w:color="000000"/>
-            </w:tcBorders>
-            <w:shd w:val="clear" w:color="auto" w:fill="auto"/>
-          </w:tcPr>
-          <w:p>
-            <w:pPr>
-              <w:pStyle w:val="TableContents"/>
-            </w:pPr>
-            <w:r>
-              <w:t>The location history of the device is shown in both table form and as pins on the Google Map, with the most recent pin in red and all other pins in green, not updated live</w:t>
-            </w:r>
-          </w:p>
-        </w:tc>
-        <w:tc>
-          <w:tcPr>
-            <w:tcW w:w="1189" w:type="dxa"/>
-            <w:tcBorders>
-              <w:left w:val="single" w:sz="1" w:space="0" w:color="000000"/>
-              <w:bottom w:val="single" w:sz="1" w:space="0" w:color="000000"/>
-              <w:right w:val="single" w:sz="1" w:space="0" w:color="000000"/>
-            </w:tcBorders>
-            <w:shd w:val="clear" w:color="auto" w:fill="auto"/>
-          </w:tcPr>
-          <w:p>
-            <w:pPr>
-              <w:pStyle w:val="TableContents"/>
-            </w:pPr>
-            <w:r>
-              <w:t>Pass</w:t>
-            </w:r>
-          </w:p>
-        </w:tc>
-      </w:tr>
-      <w:tr>
-        <w:tc>
-          <w:tcPr>
-            <w:tcW w:w="675" w:type="dxa"/>
-            <w:tcBorders>
-              <w:left w:val="single" w:sz="1" w:space="0" w:color="000000"/>
-              <w:bottom w:val="single" w:sz="1" w:space="0" w:color="000000"/>
-            </w:tcBorders>
-            <w:shd w:val="clear" w:color="auto" w:fill="auto"/>
-          </w:tcPr>
-          <w:p>
-            <w:pPr>
-              <w:pStyle w:val="TableContents"/>
-            </w:pPr>
-            <w:r>
-              <w:rPr>
-                <w:b/>
-                <w:bCs/>
-              </w:rPr>
-              <w:t>12</w:t>
-            </w:r>
-          </w:p>
-        </w:tc>
-        <w:tc>
-          <w:tcPr>
-            <w:tcW w:w="3313" w:type="dxa"/>
-            <w:tcBorders>
-              <w:left w:val="single" w:sz="1" w:space="0" w:color="000000"/>
-              <w:bottom w:val="single" w:sz="1" w:space="0" w:color="000000"/>
-            </w:tcBorders>
-            <w:shd w:val="clear" w:color="auto" w:fill="auto"/>
-          </w:tcPr>
-          <w:p>
-            <w:pPr>
-              <w:pStyle w:val="TableContents"/>
-            </w:pPr>
-            <w:r>
-              <w:t xml:space="preserve">Multiple devices update their position while the website is set to "History Of One MAC" mode, with an </w:t>
-            </w:r>
-            <w:r>
-              <w:rPr>
-                <w:i/>
-                <w:iCs/>
-              </w:rPr>
-              <w:t>invalid</w:t>
-            </w:r>
-            <w:r>
-              <w:t xml:space="preserve"> </w:t>
-            </w:r>
-            <w:r>
-              <w:lastRenderedPageBreak/>
-              <w:t xml:space="preserve">MAC address specified, and automatic refresh is turned </w:t>
-            </w:r>
-            <w:r>
-              <w:rPr>
-                <w:i/>
-                <w:iCs/>
-              </w:rPr>
-              <w:t>off</w:t>
-            </w:r>
-          </w:p>
-        </w:tc>
-        <w:tc>
-          <w:tcPr>
-            <w:tcW w:w="1275" w:type="dxa"/>
-            <w:tcBorders>
-              <w:left w:val="single" w:sz="1" w:space="0" w:color="000000"/>
-              <w:bottom w:val="single" w:sz="1" w:space="0" w:color="000000"/>
-            </w:tcBorders>
-            <w:shd w:val="clear" w:color="auto" w:fill="auto"/>
-          </w:tcPr>
-          <w:p>
-            <w:pPr>
-              <w:pStyle w:val="TableContents"/>
-            </w:pPr>
-            <w:r>
-              <w:lastRenderedPageBreak/>
-              <w:t>web browser + server app + Android app</w:t>
-            </w:r>
-          </w:p>
-        </w:tc>
-        <w:tc>
-          <w:tcPr>
-            <w:tcW w:w="3525" w:type="dxa"/>
-            <w:tcBorders>
-              <w:left w:val="single" w:sz="1" w:space="0" w:color="000000"/>
-              <w:bottom w:val="single" w:sz="1" w:space="0" w:color="000000"/>
-            </w:tcBorders>
-            <w:shd w:val="clear" w:color="auto" w:fill="auto"/>
-          </w:tcPr>
-          <w:p>
-            <w:pPr>
-              <w:pStyle w:val="TableContents"/>
-            </w:pPr>
-            <w:r>
-              <w:t>No history is shown on either the table or on the Google Map, and the website does not crash</w:t>
-            </w:r>
-          </w:p>
-        </w:tc>
-        <w:tc>
-          <w:tcPr>
-            <w:tcW w:w="1189" w:type="dxa"/>
-            <w:tcBorders>
-              <w:left w:val="single" w:sz="1" w:space="0" w:color="000000"/>
-              <w:bottom w:val="single" w:sz="1" w:space="0" w:color="000000"/>
-              <w:right w:val="single" w:sz="1" w:space="0" w:color="000000"/>
-            </w:tcBorders>
-            <w:shd w:val="clear" w:color="auto" w:fill="auto"/>
-          </w:tcPr>
-          <w:p>
-            <w:pPr>
-              <w:pStyle w:val="TableContents"/>
-            </w:pPr>
-            <w:r>
-              <w:t>Pass</w:t>
-            </w:r>
-          </w:p>
-        </w:tc>
-      </w:tr>
-      <w:tr>
-        <w:tc>
-          <w:tcPr>
-            <w:tcW w:w="675" w:type="dxa"/>
-            <w:tcBorders>
-              <w:left w:val="single" w:sz="1" w:space="0" w:color="000000"/>
-              <w:bottom w:val="single" w:sz="1" w:space="0" w:color="000000"/>
-            </w:tcBorders>
-            <w:shd w:val="clear" w:color="auto" w:fill="auto"/>
-          </w:tcPr>
-          <w:p>
-            <w:pPr>
-              <w:pStyle w:val="TableContents"/>
-            </w:pPr>
-            <w:r>
-              <w:rPr>
-                <w:b/>
-                <w:bCs/>
-              </w:rPr>
-              <w:lastRenderedPageBreak/>
-              <w:t>13</w:t>
-            </w:r>
-          </w:p>
-        </w:tc>
-        <w:tc>
-          <w:tcPr>
-            <w:tcW w:w="3313" w:type="dxa"/>
-            <w:tcBorders>
-              <w:left w:val="single" w:sz="1" w:space="0" w:color="000000"/>
-              <w:bottom w:val="single" w:sz="1" w:space="0" w:color="000000"/>
-            </w:tcBorders>
-            <w:shd w:val="clear" w:color="auto" w:fill="auto"/>
-          </w:tcPr>
-          <w:p>
-            <w:pPr>
-              <w:pStyle w:val="TableContents"/>
-            </w:pPr>
-            <w:r>
-              <w:t>Multiple devices update their position while the website is set to "All Current Positions" mode and automatic refresh is turned on</w:t>
-            </w:r>
-          </w:p>
-        </w:tc>
-        <w:tc>
-          <w:tcPr>
-            <w:tcW w:w="1275" w:type="dxa"/>
-            <w:tcBorders>
-              <w:left w:val="single" w:sz="1" w:space="0" w:color="000000"/>
-              <w:bottom w:val="single" w:sz="1" w:space="0" w:color="000000"/>
-            </w:tcBorders>
-            <w:shd w:val="clear" w:color="auto" w:fill="auto"/>
-          </w:tcPr>
-          <w:p>
-            <w:pPr>
-              <w:pStyle w:val="TableContents"/>
-            </w:pPr>
-            <w:r>
-              <w:t>web browser + server app + Android app</w:t>
-            </w:r>
-          </w:p>
-        </w:tc>
-        <w:tc>
-          <w:tcPr>
-            <w:tcW w:w="3525" w:type="dxa"/>
-            <w:tcBorders>
-              <w:left w:val="single" w:sz="1" w:space="0" w:color="000000"/>
-              <w:bottom w:val="single" w:sz="1" w:space="0" w:color="000000"/>
-            </w:tcBorders>
-            <w:shd w:val="clear" w:color="auto" w:fill="auto"/>
-          </w:tcPr>
-          <w:p>
-            <w:pPr>
-              <w:pStyle w:val="TableContents"/>
-            </w:pPr>
-            <w:r>
-              <w:t>Last known positions of the devices involved are shown on both the table and the Google Map, updated live</w:t>
-            </w:r>
-          </w:p>
-        </w:tc>
-        <w:tc>
-          <w:tcPr>
-            <w:tcW w:w="1189" w:type="dxa"/>
-            <w:tcBorders>
-              <w:left w:val="single" w:sz="1" w:space="0" w:color="000000"/>
-              <w:bottom w:val="single" w:sz="1" w:space="0" w:color="000000"/>
-              <w:right w:val="single" w:sz="1" w:space="0" w:color="000000"/>
-            </w:tcBorders>
-            <w:shd w:val="clear" w:color="auto" w:fill="auto"/>
-          </w:tcPr>
-          <w:p>
-            <w:pPr>
-              <w:pStyle w:val="TableContents"/>
-            </w:pPr>
-            <w:r>
-              <w:t>Pass</w:t>
-            </w:r>
-          </w:p>
-        </w:tc>
-      </w:tr>
-      <w:tr>
-        <w:tc>
-          <w:tcPr>
-            <w:tcW w:w="675" w:type="dxa"/>
-            <w:tcBorders>
-              <w:left w:val="single" w:sz="1" w:space="0" w:color="000000"/>
-              <w:bottom w:val="single" w:sz="1" w:space="0" w:color="000000"/>
-            </w:tcBorders>
-            <w:shd w:val="clear" w:color="auto" w:fill="auto"/>
-          </w:tcPr>
-          <w:p>
-            <w:pPr>
-              <w:pStyle w:val="TableContents"/>
-            </w:pPr>
-            <w:r>
-              <w:rPr>
-                <w:b/>
-                <w:bCs/>
-              </w:rPr>
-              <w:t>14</w:t>
-            </w:r>
-          </w:p>
-        </w:tc>
-        <w:tc>
-          <w:tcPr>
-            <w:tcW w:w="3313" w:type="dxa"/>
-            <w:tcBorders>
-              <w:left w:val="single" w:sz="1" w:space="0" w:color="000000"/>
-              <w:bottom w:val="single" w:sz="1" w:space="0" w:color="000000"/>
-            </w:tcBorders>
-            <w:shd w:val="clear" w:color="auto" w:fill="auto"/>
-          </w:tcPr>
-          <w:p>
-            <w:pPr>
-              <w:pStyle w:val="TableContents"/>
-            </w:pPr>
-            <w:r>
-              <w:t>Multiple devices update their position while the website is set to "History Of One MAC" mode, with a valid MAC address specified, and automatic refresh is turned on</w:t>
-            </w:r>
-          </w:p>
-        </w:tc>
-        <w:tc>
-          <w:tcPr>
-            <w:tcW w:w="1275" w:type="dxa"/>
-            <w:tcBorders>
-              <w:left w:val="single" w:sz="1" w:space="0" w:color="000000"/>
-              <w:bottom w:val="single" w:sz="1" w:space="0" w:color="000000"/>
-            </w:tcBorders>
-            <w:shd w:val="clear" w:color="auto" w:fill="auto"/>
-          </w:tcPr>
-          <w:p>
-            <w:pPr>
-              <w:pStyle w:val="TableContents"/>
-            </w:pPr>
-            <w:r>
-              <w:t>web browser + server app + Android app</w:t>
-            </w:r>
-          </w:p>
-        </w:tc>
-        <w:tc>
-          <w:tcPr>
-            <w:tcW w:w="3525" w:type="dxa"/>
-            <w:tcBorders>
-              <w:left w:val="single" w:sz="1" w:space="0" w:color="000000"/>
-              <w:bottom w:val="single" w:sz="1" w:space="0" w:color="000000"/>
-            </w:tcBorders>
-            <w:shd w:val="clear" w:color="auto" w:fill="auto"/>
-          </w:tcPr>
-          <w:p>
-            <w:pPr>
-              <w:pStyle w:val="TableContents"/>
-            </w:pPr>
-            <w:r>
-              <w:t>The location history of the device is shown in both table form and as pins on the Google Map, with the most recent pin in red and all other pins in green, updated live</w:t>
-            </w:r>
-          </w:p>
-        </w:tc>
-        <w:tc>
-          <w:tcPr>
-            <w:tcW w:w="1189" w:type="dxa"/>
-            <w:tcBorders>
-              <w:left w:val="single" w:sz="1" w:space="0" w:color="000000"/>
-              <w:bottom w:val="single" w:sz="1" w:space="0" w:color="000000"/>
-              <w:right w:val="single" w:sz="1" w:space="0" w:color="000000"/>
-            </w:tcBorders>
-            <w:shd w:val="clear" w:color="auto" w:fill="auto"/>
-          </w:tcPr>
-          <w:p>
-            <w:pPr>
-              <w:pStyle w:val="TableContents"/>
-            </w:pPr>
-            <w:r>
-              <w:t>Pass</w:t>
-            </w:r>
-          </w:p>
-        </w:tc>
-      </w:tr>
-      <w:tr>
-        <w:tc>
-          <w:tcPr>
-            <w:tcW w:w="675" w:type="dxa"/>
-            <w:tcBorders>
-              <w:left w:val="single" w:sz="1" w:space="0" w:color="000000"/>
-              <w:bottom w:val="single" w:sz="1" w:space="0" w:color="000000"/>
-            </w:tcBorders>
-            <w:shd w:val="clear" w:color="auto" w:fill="auto"/>
-          </w:tcPr>
-          <w:p>
-            <w:pPr>
-              <w:pStyle w:val="TableContents"/>
-            </w:pPr>
-            <w:r>
-              <w:rPr>
-                <w:b/>
-                <w:bCs/>
-              </w:rPr>
-              <w:t>15</w:t>
-            </w:r>
-          </w:p>
-        </w:tc>
-        <w:tc>
-          <w:tcPr>
-            <w:tcW w:w="3313" w:type="dxa"/>
-            <w:tcBorders>
-              <w:left w:val="single" w:sz="1" w:space="0" w:color="000000"/>
-              <w:bottom w:val="single" w:sz="1" w:space="0" w:color="000000"/>
-            </w:tcBorders>
-            <w:shd w:val="clear" w:color="auto" w:fill="auto"/>
-          </w:tcPr>
-          <w:p>
-            <w:pPr>
-              <w:pStyle w:val="TableContents"/>
-            </w:pPr>
-            <w:r>
-              <w:t xml:space="preserve">Multiple devices update their position while the website is set to "History Of One MAC" mode, with an </w:t>
-            </w:r>
-            <w:r>
-              <w:rPr>
-                <w:i/>
-                <w:iCs/>
-              </w:rPr>
-              <w:t>invalid</w:t>
-            </w:r>
-            <w:r>
-              <w:t xml:space="preserve"> MAC address specified, and automatic refresh is turned on</w:t>
-            </w:r>
-          </w:p>
-        </w:tc>
-        <w:tc>
-          <w:tcPr>
-            <w:tcW w:w="1275" w:type="dxa"/>
-            <w:tcBorders>
-              <w:left w:val="single" w:sz="1" w:space="0" w:color="000000"/>
-              <w:bottom w:val="single" w:sz="1" w:space="0" w:color="000000"/>
-            </w:tcBorders>
-            <w:shd w:val="clear" w:color="auto" w:fill="auto"/>
-          </w:tcPr>
-          <w:p>
-            <w:pPr>
-              <w:pStyle w:val="TableContents"/>
-            </w:pPr>
-            <w:r>
-              <w:t>web browser + server app + Android app</w:t>
-            </w:r>
-          </w:p>
-        </w:tc>
-        <w:tc>
-          <w:tcPr>
-            <w:tcW w:w="3525" w:type="dxa"/>
-            <w:tcBorders>
-              <w:left w:val="single" w:sz="1" w:space="0" w:color="000000"/>
-              <w:bottom w:val="single" w:sz="1" w:space="0" w:color="000000"/>
-            </w:tcBorders>
-            <w:shd w:val="clear" w:color="auto" w:fill="auto"/>
-          </w:tcPr>
-          <w:p>
-            <w:pPr>
-              <w:pStyle w:val="TableContents"/>
-            </w:pPr>
-            <w:r>
-              <w:t>No history is shown on either the table or on the Google Map, and the website does not crash</w:t>
-            </w:r>
-          </w:p>
-        </w:tc>
-        <w:tc>
-          <w:tcPr>
-            <w:tcW w:w="1189" w:type="dxa"/>
-            <w:tcBorders>
-              <w:left w:val="single" w:sz="1" w:space="0" w:color="000000"/>
-              <w:bottom w:val="single" w:sz="1" w:space="0" w:color="000000"/>
-              <w:right w:val="single" w:sz="1" w:space="0" w:color="000000"/>
-            </w:tcBorders>
-            <w:shd w:val="clear" w:color="auto" w:fill="auto"/>
-          </w:tcPr>
-          <w:p>
-            <w:pPr>
-              <w:pStyle w:val="TableContents"/>
-            </w:pPr>
-            <w:r>
-              <w:t>Pass</w:t>
-            </w:r>
-          </w:p>
-        </w:tc>
-      </w:tr>
-      <w:tr>
-        <w:tc>
-          <w:tcPr>
-            <w:tcW w:w="675" w:type="dxa"/>
-            <w:tcBorders>
-              <w:left w:val="single" w:sz="1" w:space="0" w:color="000000"/>
-              <w:bottom w:val="single" w:sz="1" w:space="0" w:color="000000"/>
-            </w:tcBorders>
-            <w:shd w:val="clear" w:color="auto" w:fill="auto"/>
-          </w:tcPr>
-          <w:p>
-            <w:pPr>
-              <w:pStyle w:val="TableContents"/>
-            </w:pPr>
-            <w:r>
-              <w:rPr>
-                <w:b/>
-                <w:bCs/>
-              </w:rPr>
-              <w:t>16</w:t>
-            </w:r>
-          </w:p>
-        </w:tc>
-        <w:tc>
-          <w:tcPr>
-            <w:tcW w:w="3313" w:type="dxa"/>
-            <w:tcBorders>
-              <w:left w:val="single" w:sz="1" w:space="0" w:color="000000"/>
-              <w:bottom w:val="single" w:sz="1" w:space="0" w:color="000000"/>
-            </w:tcBorders>
-            <w:shd w:val="clear" w:color="auto" w:fill="auto"/>
-          </w:tcPr>
-          <w:p>
-            <w:pPr>
-              <w:pStyle w:val="TableContents"/>
-            </w:pPr>
-            <w:r>
-              <w:t>A single device updates its position in "GPS" mode while the website is set to "History Of One MAC" mode, with the device's MAC address specified, and automatic refresh is turned on</w:t>
-            </w:r>
-          </w:p>
-        </w:tc>
-        <w:tc>
-          <w:tcPr>
-            <w:tcW w:w="1275" w:type="dxa"/>
-            <w:tcBorders>
-              <w:left w:val="single" w:sz="1" w:space="0" w:color="000000"/>
-              <w:bottom w:val="single" w:sz="1" w:space="0" w:color="000000"/>
-            </w:tcBorders>
-            <w:shd w:val="clear" w:color="auto" w:fill="auto"/>
-          </w:tcPr>
-          <w:p>
-            <w:pPr>
-              <w:pStyle w:val="TableContents"/>
-            </w:pPr>
-            <w:r>
-              <w:t>web browser + server app + Android app</w:t>
-            </w:r>
-          </w:p>
-        </w:tc>
-        <w:tc>
-          <w:tcPr>
-            <w:tcW w:w="3525" w:type="dxa"/>
-            <w:tcBorders>
-              <w:left w:val="single" w:sz="1" w:space="0" w:color="000000"/>
-              <w:bottom w:val="single" w:sz="1" w:space="0" w:color="000000"/>
-            </w:tcBorders>
-            <w:shd w:val="clear" w:color="auto" w:fill="auto"/>
-          </w:tcPr>
-          <w:p>
-            <w:pPr>
-              <w:pStyle w:val="TableContents"/>
-            </w:pPr>
-            <w:r>
-              <w:t>The location history of the device is shown in both table form (no IP, accurate position) and as pins on the Google Map, with the most recent pin in red and all other pins in green, updated live</w:t>
-            </w:r>
-          </w:p>
-        </w:tc>
-        <w:tc>
-          <w:tcPr>
-            <w:tcW w:w="1189" w:type="dxa"/>
-            <w:tcBorders>
-              <w:left w:val="single" w:sz="1" w:space="0" w:color="000000"/>
-              <w:bottom w:val="single" w:sz="1" w:space="0" w:color="000000"/>
-              <w:right w:val="single" w:sz="1" w:space="0" w:color="000000"/>
-            </w:tcBorders>
-            <w:shd w:val="clear" w:color="auto" w:fill="auto"/>
-          </w:tcPr>
-          <w:p>
-            <w:pPr>
-              <w:pStyle w:val="TableContents"/>
-            </w:pPr>
-            <w:r>
-              <w:t>Pass</w:t>
-            </w:r>
-          </w:p>
-        </w:tc>
-      </w:tr>
-      <w:tr>
-        <w:tc>
-          <w:tcPr>
-            <w:tcW w:w="675" w:type="dxa"/>
-            <w:tcBorders>
-              <w:left w:val="single" w:sz="1" w:space="0" w:color="000000"/>
-              <w:bottom w:val="single" w:sz="1" w:space="0" w:color="000000"/>
-            </w:tcBorders>
-            <w:shd w:val="clear" w:color="auto" w:fill="auto"/>
-          </w:tcPr>
-          <w:p>
-            <w:pPr>
-              <w:pStyle w:val="TableContents"/>
-            </w:pPr>
-            <w:r>
-              <w:rPr>
-                <w:b/>
-                <w:bCs/>
-              </w:rPr>
-              <w:t>17</w:t>
-            </w:r>
-          </w:p>
-        </w:tc>
-        <w:tc>
-          <w:tcPr>
-            <w:tcW w:w="3313" w:type="dxa"/>
-            <w:tcBorders>
-              <w:left w:val="single" w:sz="1" w:space="0" w:color="000000"/>
-              <w:bottom w:val="single" w:sz="1" w:space="0" w:color="000000"/>
-            </w:tcBorders>
-            <w:shd w:val="clear" w:color="auto" w:fill="auto"/>
-          </w:tcPr>
-          <w:p>
-            <w:pPr>
-              <w:pStyle w:val="TableContents"/>
-            </w:pPr>
-            <w:r>
-              <w:t>A single device updates its position in "Network" mode while the website is set to "History Of One MAC" mode, with the device's MAC address specified, and automatic refresh is turned on</w:t>
-            </w:r>
-          </w:p>
-        </w:tc>
-        <w:tc>
-          <w:tcPr>
-            <w:tcW w:w="1275" w:type="dxa"/>
-            <w:tcBorders>
-              <w:left w:val="single" w:sz="1" w:space="0" w:color="000000"/>
-              <w:bottom w:val="single" w:sz="1" w:space="0" w:color="000000"/>
-            </w:tcBorders>
-            <w:shd w:val="clear" w:color="auto" w:fill="auto"/>
-          </w:tcPr>
-          <w:p>
-            <w:pPr>
-              <w:pStyle w:val="TableContents"/>
-            </w:pPr>
-            <w:r>
-              <w:t>web browser + server app + Android app</w:t>
-            </w:r>
-          </w:p>
-        </w:tc>
-        <w:tc>
-          <w:tcPr>
-            <w:tcW w:w="3525" w:type="dxa"/>
-            <w:tcBorders>
-              <w:left w:val="single" w:sz="1" w:space="0" w:color="000000"/>
-              <w:bottom w:val="single" w:sz="1" w:space="0" w:color="000000"/>
-            </w:tcBorders>
-            <w:shd w:val="clear" w:color="auto" w:fill="auto"/>
-          </w:tcPr>
-          <w:p>
-            <w:pPr>
-              <w:pStyle w:val="TableContents"/>
-            </w:pPr>
-            <w:r>
-              <w:t>The location history of the device is shown in both table form (no IP, inaccurate position) and as pins on the Google Map, with the most recent pin in red and all other pins in green, updated live</w:t>
-            </w:r>
-          </w:p>
-        </w:tc>
-        <w:tc>
-          <w:tcPr>
-            <w:tcW w:w="1189" w:type="dxa"/>
-            <w:tcBorders>
-              <w:left w:val="single" w:sz="1" w:space="0" w:color="000000"/>
-              <w:bottom w:val="single" w:sz="1" w:space="0" w:color="000000"/>
-              <w:right w:val="single" w:sz="1" w:space="0" w:color="000000"/>
-            </w:tcBorders>
-            <w:shd w:val="clear" w:color="auto" w:fill="auto"/>
-          </w:tcPr>
-          <w:p>
-            <w:pPr>
-              <w:pStyle w:val="TableContents"/>
-            </w:pPr>
-            <w:r>
-              <w:t>Pass</w:t>
-            </w:r>
-          </w:p>
-        </w:tc>
-      </w:tr>
-      <w:tr>
-        <w:tc>
-          <w:tcPr>
-            <w:tcW w:w="675" w:type="dxa"/>
-            <w:tcBorders>
-              <w:left w:val="single" w:sz="1" w:space="0" w:color="000000"/>
-              <w:bottom w:val="single" w:sz="1" w:space="0" w:color="000000"/>
-            </w:tcBorders>
-            <w:shd w:val="clear" w:color="auto" w:fill="auto"/>
-          </w:tcPr>
-          <w:p>
-            <w:pPr>
-              <w:pStyle w:val="TableContents"/>
-            </w:pPr>
-            <w:r>
-              <w:rPr>
-                <w:b/>
-                <w:bCs/>
-              </w:rPr>
-              <w:t>18</w:t>
-            </w:r>
-          </w:p>
-        </w:tc>
-        <w:tc>
-          <w:tcPr>
-            <w:tcW w:w="3313" w:type="dxa"/>
-            <w:tcBorders>
-              <w:left w:val="single" w:sz="1" w:space="0" w:color="000000"/>
-              <w:bottom w:val="single" w:sz="1" w:space="0" w:color="000000"/>
-            </w:tcBorders>
-            <w:shd w:val="clear" w:color="auto" w:fill="auto"/>
-          </w:tcPr>
-          <w:p>
-            <w:pPr>
-              <w:pStyle w:val="TableContents"/>
-            </w:pPr>
-            <w:r>
-              <w:t>A single device updates its position in "GPS + Network" mode while the website is set to "History Of One MAC" mode, with the device's MAC address specified, and automatic refresh is turned on</w:t>
-            </w:r>
-          </w:p>
-        </w:tc>
-        <w:tc>
-          <w:tcPr>
-            <w:tcW w:w="1275" w:type="dxa"/>
-            <w:tcBorders>
-              <w:left w:val="single" w:sz="1" w:space="0" w:color="000000"/>
-              <w:bottom w:val="single" w:sz="1" w:space="0" w:color="000000"/>
-            </w:tcBorders>
-            <w:shd w:val="clear" w:color="auto" w:fill="auto"/>
-          </w:tcPr>
-          <w:p>
-            <w:pPr>
-              <w:pStyle w:val="TableContents"/>
-            </w:pPr>
-            <w:r>
-              <w:t>web browser + server app + Android app</w:t>
-            </w:r>
-          </w:p>
-        </w:tc>
-        <w:tc>
-          <w:tcPr>
-            <w:tcW w:w="3525" w:type="dxa"/>
-            <w:tcBorders>
-              <w:left w:val="single" w:sz="1" w:space="0" w:color="000000"/>
-              <w:bottom w:val="single" w:sz="1" w:space="0" w:color="000000"/>
-            </w:tcBorders>
-            <w:shd w:val="clear" w:color="auto" w:fill="auto"/>
-          </w:tcPr>
-          <w:p>
-            <w:pPr>
-              <w:pStyle w:val="TableContents"/>
-            </w:pPr>
-            <w:r>
-              <w:t>The location history of the device is shown in both table form (has IP, accurate position) and as pins on the Google Map, with the most recent pin in red and all other pins in green, updated live</w:t>
-            </w:r>
-          </w:p>
-        </w:tc>
-        <w:tc>
-          <w:tcPr>
-            <w:tcW w:w="1189" w:type="dxa"/>
-            <w:tcBorders>
-              <w:left w:val="single" w:sz="1" w:space="0" w:color="000000"/>
-              <w:bottom w:val="single" w:sz="1" w:space="0" w:color="000000"/>
-              <w:right w:val="single" w:sz="1" w:space="0" w:color="000000"/>
-            </w:tcBorders>
-            <w:shd w:val="clear" w:color="auto" w:fill="auto"/>
-          </w:tcPr>
-          <w:p>
-            <w:pPr>
-              <w:pStyle w:val="TableContents"/>
-            </w:pPr>
-            <w:r>
-              <w:t>Pass</w:t>
-            </w:r>
-          </w:p>
-        </w:tc>
-      </w:tr>
-      <w:tr>
-        <w:tc>
-          <w:tcPr>
-            <w:tcW w:w="675" w:type="dxa"/>
-            <w:tcBorders>
-              <w:left w:val="single" w:sz="1" w:space="0" w:color="000000"/>
-              <w:bottom w:val="single" w:sz="1" w:space="0" w:color="000000"/>
-            </w:tcBorders>
-            <w:shd w:val="clear" w:color="auto" w:fill="auto"/>
-          </w:tcPr>
-          <w:p>
-            <w:pPr>
-              <w:pStyle w:val="TableContents"/>
-            </w:pPr>
-            <w:r>
-              <w:rPr>
-                <w:b/>
-                <w:bCs/>
-              </w:rPr>
-              <w:t>19</w:t>
-            </w:r>
-          </w:p>
-        </w:tc>
-        <w:tc>
-          <w:tcPr>
-            <w:tcW w:w="3313" w:type="dxa"/>
-            <w:tcBorders>
-              <w:left w:val="single" w:sz="1" w:space="0" w:color="000000"/>
-              <w:bottom w:val="single" w:sz="1" w:space="0" w:color="000000"/>
-            </w:tcBorders>
-            <w:shd w:val="clear" w:color="auto" w:fill="auto"/>
-          </w:tcPr>
-          <w:p>
-            <w:pPr>
-              <w:pStyle w:val="TableContents"/>
-              <w:snapToGrid w:val="0"/>
-            </w:pPr>
-          </w:p>
-        </w:tc>
-        <w:tc>
-          <w:tcPr>
-            <w:tcW w:w="1275" w:type="dxa"/>
-            <w:tcBorders>
-              <w:left w:val="single" w:sz="1" w:space="0" w:color="000000"/>
-              <w:bottom w:val="single" w:sz="1" w:space="0" w:color="000000"/>
-            </w:tcBorders>
-            <w:shd w:val="clear" w:color="auto" w:fill="auto"/>
-          </w:tcPr>
-          <w:p>
-            <w:pPr>
-              <w:pStyle w:val="TableContents"/>
-              <w:snapToGrid w:val="0"/>
-            </w:pPr>
-          </w:p>
-        </w:tc>
-        <w:tc>
-          <w:tcPr>
-            <w:tcW w:w="3525" w:type="dxa"/>
-            <w:tcBorders>
-              <w:left w:val="single" w:sz="1" w:space="0" w:color="000000"/>
-              <w:bottom w:val="single" w:sz="1" w:space="0" w:color="000000"/>
-            </w:tcBorders>
-            <w:shd w:val="clear" w:color="auto" w:fill="auto"/>
-          </w:tcPr>
-          <w:p>
-            <w:pPr>
-              <w:pStyle w:val="TableContents"/>
-              <w:snapToGrid w:val="0"/>
-            </w:pPr>
-          </w:p>
-        </w:tc>
-        <w:tc>
-          <w:tcPr>
-            <w:tcW w:w="1189" w:type="dxa"/>
-            <w:tcBorders>
-              <w:left w:val="single" w:sz="1" w:space="0" w:color="000000"/>
-              <w:bottom w:val="single" w:sz="1" w:space="0" w:color="000000"/>
-              <w:right w:val="single" w:sz="1" w:space="0" w:color="000000"/>
-            </w:tcBorders>
-            <w:shd w:val="clear" w:color="auto" w:fill="auto"/>
-          </w:tcPr>
-          <w:p>
-            <w:pPr>
-              <w:pStyle w:val="TableContents"/>
-              <w:snapToGrid w:val="0"/>
-            </w:pPr>
-          </w:p>
-        </w:tc>
-      </w:tr>
-      <w:tr>
-        <w:tc>
-          <w:tcPr>
-            <w:tcW w:w="675" w:type="dxa"/>
-            <w:tcBorders>
-              <w:left w:val="single" w:sz="1" w:space="0" w:color="000000"/>
-              <w:bottom w:val="single" w:sz="1" w:space="0" w:color="000000"/>
-            </w:tcBorders>
-            <w:shd w:val="clear" w:color="auto" w:fill="auto"/>
-          </w:tcPr>
-          <w:p>
-            <w:pPr>
-              <w:pStyle w:val="TableContents"/>
-            </w:pPr>
-            <w:r>
-              <w:rPr>
-                <w:b/>
-                <w:bCs/>
-              </w:rPr>
-              <w:t>20</w:t>
-            </w:r>
-          </w:p>
-        </w:tc>
-        <w:tc>
-          <w:tcPr>
-            <w:tcW w:w="3313" w:type="dxa"/>
-            <w:tcBorders>
-              <w:left w:val="single" w:sz="1" w:space="0" w:color="000000"/>
-              <w:bottom w:val="single" w:sz="1" w:space="0" w:color="000000"/>
-            </w:tcBorders>
-            <w:shd w:val="clear" w:color="auto" w:fill="auto"/>
-          </w:tcPr>
-          <w:p>
-            <w:pPr>
-              <w:pStyle w:val="TableContents"/>
-              <w:snapToGrid w:val="0"/>
-            </w:pPr>
-          </w:p>
-        </w:tc>
-        <w:tc>
-          <w:tcPr>
-            <w:tcW w:w="1275" w:type="dxa"/>
-            <w:tcBorders>
-              <w:left w:val="single" w:sz="1" w:space="0" w:color="000000"/>
-              <w:bottom w:val="single" w:sz="1" w:space="0" w:color="000000"/>
-            </w:tcBorders>
-            <w:shd w:val="clear" w:color="auto" w:fill="auto"/>
-          </w:tcPr>
-          <w:p>
-            <w:pPr>
-              <w:pStyle w:val="TableContents"/>
-              <w:snapToGrid w:val="0"/>
-            </w:pPr>
-          </w:p>
-        </w:tc>
-        <w:tc>
-          <w:tcPr>
-            <w:tcW w:w="3525" w:type="dxa"/>
-            <w:tcBorders>
-              <w:left w:val="single" w:sz="1" w:space="0" w:color="000000"/>
-              <w:bottom w:val="single" w:sz="1" w:space="0" w:color="000000"/>
-            </w:tcBorders>
-            <w:shd w:val="clear" w:color="auto" w:fill="auto"/>
-          </w:tcPr>
-          <w:p>
-            <w:pPr>
-              <w:pStyle w:val="TableContents"/>
-              <w:snapToGrid w:val="0"/>
-            </w:pPr>
-          </w:p>
-        </w:tc>
-        <w:tc>
-          <w:tcPr>
-            <w:tcW w:w="1189" w:type="dxa"/>
-            <w:tcBorders>
-              <w:left w:val="single" w:sz="1" w:space="0" w:color="000000"/>
-              <w:bottom w:val="single" w:sz="1" w:space="0" w:color="000000"/>
-              <w:right w:val="single" w:sz="1" w:space="0" w:color="000000"/>
-            </w:tcBorders>
-            <w:shd w:val="clear" w:color="auto" w:fill="auto"/>
-          </w:tcPr>
-          <w:p>
-            <w:pPr>
-              <w:pStyle w:val="TableContents"/>
-              <w:snapToGrid w:val="0"/>
-            </w:pPr>
-          </w:p>
-        </w:tc>
-      </w:tr>
-    </w:tbl>
     <w:p/>
-    <w:p>
-      <w:pPr>
-        <w:pStyle w:val="NoSpacing"/>
-      </w:pPr>
-    </w:p>
     <w:sectPr>
       <w:footerReference w:type="default" r:id="rId25"/>
       <w:pgSz w:w="12240" w:h="15840"/>
@@ -5977,7 +4226,7 @@
           <w:rPr>
             <w:noProof/>
           </w:rPr>
-          <w:t>8</w:t>
+          <w:t>15</w:t>
         </w:r>
         <w:r>
           <w:rPr>
@@ -5993,6 +4242,7 @@
       <w:pStyle w:val="Footer"/>
     </w:pPr>
   </w:p>
+  <w:p/>
 </w:ftr>
 </file>
 
@@ -7162,6 +5412,7 @@
   <w:style w:type="character" w:default="1" w:styleId="DefaultParagraphFont">
     <w:name w:val="Default Paragraph Font"/>
     <w:uiPriority w:val="1"/>
+    <w:semiHidden/>
     <w:unhideWhenUsed/>
   </w:style>
   <w:style w:type="table" w:default="1" w:styleId="TableNormal">
@@ -7697,7 +5948,7 @@
 </file>
 
 <file path=customXml/itemProps1.xml><?xml version="1.0" encoding="utf-8"?>
-<ds:datastoreItem xmlns:ds="http://schemas.openxmlformats.org/officeDocument/2006/customXml" ds:itemID="{205B10D4-BD44-4479-BAF7-3ECB7B6A7162}">
+<ds:datastoreItem xmlns:ds="http://schemas.openxmlformats.org/officeDocument/2006/customXml" ds:itemID="{305A1E6D-252B-4172-B77D-ADE28FA021FB}">
   <ds:schemaRefs>
     <ds:schemaRef ds:uri="http://schemas.openxmlformats.org/officeDocument/2006/bibliography"/>
   </ds:schemaRefs>

</xml_diff>